<commit_message>
Made edits to the doc
</commit_message>
<xml_diff>
--- a/fundamentalsdiscussionKatowork.docx
+++ b/fundamentalsdiscussionKatowork.docx
@@ -1360,18 +1360,8 @@
           <w:b/>
           <w:color w:val="188038"/>
         </w:rPr>
-        <w:t>.</w:t>
-      </w:r>
-      <w:proofErr w:type="spellStart"/>
-      <w:r>
-        <w:rPr>
-          <w:rFonts w:ascii="Roboto Mono" w:eastAsia="Roboto Mono" w:hAnsi="Roboto Mono" w:cs="Roboto Mono"/>
-          <w:b/>
-          <w:color w:val="188038"/>
-        </w:rPr>
-        <w:t>gitignore</w:t>
-      </w:r>
-      <w:proofErr w:type="spellEnd"/>
+        <w:t>.gitignore</w:t>
+      </w:r>
       <w:proofErr w:type="gramEnd"/>
       <w:r>
         <w:rPr>
@@ -1382,7 +1372,6 @@
       <w:r>
         <w:t xml:space="preserve"> Exclude unnecessary files such as </w:t>
       </w:r>
-      <w:proofErr w:type="spellStart"/>
       <w:r>
         <w:rPr>
           <w:rFonts w:ascii="Roboto Mono" w:eastAsia="Roboto Mono" w:hAnsi="Roboto Mono" w:cs="Roboto Mono"/>
@@ -1390,7 +1379,6 @@
         </w:rPr>
         <w:t>node_modules</w:t>
       </w:r>
-      <w:proofErr w:type="spellEnd"/>
       <w:r>
         <w:t xml:space="preserve">, </w:t>
       </w:r>
@@ -1399,17 +1387,8 @@
           <w:rFonts w:ascii="Roboto Mono" w:eastAsia="Roboto Mono" w:hAnsi="Roboto Mono" w:cs="Roboto Mono"/>
           <w:color w:val="188038"/>
         </w:rPr>
-        <w:t>.</w:t>
-      </w:r>
-      <w:proofErr w:type="spellStart"/>
-      <w:r>
-        <w:rPr>
-          <w:rFonts w:ascii="Roboto Mono" w:eastAsia="Roboto Mono" w:hAnsi="Roboto Mono" w:cs="Roboto Mono"/>
-          <w:color w:val="188038"/>
-        </w:rPr>
-        <w:t>DS_Store</w:t>
-      </w:r>
-      <w:proofErr w:type="spellEnd"/>
+        <w:t>.DS_Store</w:t>
+      </w:r>
       <w:r>
         <w:t>, or temporary build artifacts.</w:t>
       </w:r>
@@ -1473,23 +1452,7 @@
         <w:t>Use Visual Tools:</w:t>
       </w:r>
       <w:r>
-        <w:t xml:space="preserve"> Tools like </w:t>
-      </w:r>
-      <w:proofErr w:type="spellStart"/>
-      <w:r>
-        <w:t>VSCode</w:t>
-      </w:r>
-      <w:proofErr w:type="spellEnd"/>
-      <w:r>
-        <w:t xml:space="preserve">, </w:t>
-      </w:r>
-      <w:proofErr w:type="spellStart"/>
-      <w:r>
-        <w:t>GitKraken</w:t>
-      </w:r>
-      <w:proofErr w:type="spellEnd"/>
-      <w:r>
-        <w:t>, or GitHub Desktop can help visualize and resolve conflicts.</w:t>
+        <w:t xml:space="preserve"> Tools like VSCode, GitKraken, or GitHub Desktop can help visualize and resolve conflicts.</w:t>
       </w:r>
     </w:p>
     <w:p>
@@ -1562,37 +1525,19 @@
           <w:rFonts w:ascii="Roboto Mono" w:eastAsia="Roboto Mono" w:hAnsi="Roboto Mono" w:cs="Roboto Mono"/>
           <w:color w:val="188038"/>
         </w:rPr>
-        <w:t>.</w:t>
-      </w:r>
-      <w:proofErr w:type="spellStart"/>
+        <w:t>.editorconfig</w:t>
+      </w:r>
+      <w:proofErr w:type="gramEnd"/>
+      <w:r>
+        <w:t xml:space="preserve"> and </w:t>
+      </w:r>
       <w:r>
         <w:rPr>
           <w:rFonts w:ascii="Roboto Mono" w:eastAsia="Roboto Mono" w:hAnsi="Roboto Mono" w:cs="Roboto Mono"/>
           <w:color w:val="188038"/>
         </w:rPr>
-        <w:t>editorconfig</w:t>
-      </w:r>
-      <w:proofErr w:type="spellEnd"/>
-      <w:proofErr w:type="gramEnd"/>
-      <w:r>
-        <w:t xml:space="preserve"> and </w:t>
-      </w:r>
-      <w:r>
-        <w:rPr>
-          <w:rFonts w:ascii="Roboto Mono" w:eastAsia="Roboto Mono" w:hAnsi="Roboto Mono" w:cs="Roboto Mono"/>
-          <w:color w:val="188038"/>
-        </w:rPr>
-        <w:t>.</w:t>
-      </w:r>
-      <w:proofErr w:type="spellStart"/>
-      <w:r>
-        <w:rPr>
-          <w:rFonts w:ascii="Roboto Mono" w:eastAsia="Roboto Mono" w:hAnsi="Roboto Mono" w:cs="Roboto Mono"/>
-          <w:color w:val="188038"/>
-        </w:rPr>
-        <w:t>env.example</w:t>
-      </w:r>
-      <w:proofErr w:type="spellEnd"/>
+        <w:t>.env.example</w:t>
+      </w:r>
       <w:r>
         <w:t xml:space="preserve"> for standardized formatting and environment variables.</w:t>
       </w:r>
@@ -2119,13 +2064,8 @@
         <w:spacing w:before="240" w:after="240"/>
       </w:pPr>
       <w:r>
-        <w:t xml:space="preserve">&gt;&gt;&gt;&gt;&gt;&gt;&gt; </w:t>
-      </w:r>
-      <w:proofErr w:type="spellStart"/>
-      <w:r>
-        <w:t>branch_name</w:t>
-      </w:r>
-      <w:proofErr w:type="spellEnd"/>
+        <w:t>&gt;&gt;&gt;&gt;&gt;&gt;&gt; branch_name</w:t>
+      </w:r>
     </w:p>
     <w:p>
       <w:pPr>
@@ -2513,43 +2453,10 @@
           <w:rFonts w:ascii="Roboto Mono" w:eastAsia="Roboto Mono" w:hAnsi="Roboto Mono" w:cs="Roboto Mono"/>
           <w:color w:val="188038"/>
         </w:rPr>
-        <w:t xml:space="preserve">git </w:t>
-      </w:r>
-      <w:proofErr w:type="spellStart"/>
-      <w:r>
-        <w:rPr>
-          <w:rFonts w:ascii="Roboto Mono" w:eastAsia="Roboto Mono" w:hAnsi="Roboto Mono" w:cs="Roboto Mono"/>
-          <w:color w:val="188038"/>
-        </w:rPr>
-        <w:t>mergetool</w:t>
-      </w:r>
-      <w:proofErr w:type="spellEnd"/>
-      <w:r>
-        <w:t xml:space="preserve">, </w:t>
-      </w:r>
-      <w:proofErr w:type="spellStart"/>
-      <w:r>
-        <w:t>VSCode</w:t>
-      </w:r>
-      <w:proofErr w:type="spellEnd"/>
-      <w:r>
-        <w:t xml:space="preserve">, </w:t>
-      </w:r>
-      <w:proofErr w:type="spellStart"/>
-      <w:r>
-        <w:t>GitKraken</w:t>
-      </w:r>
-      <w:proofErr w:type="spellEnd"/>
-      <w:r>
-        <w:t xml:space="preserve">, or </w:t>
-      </w:r>
-      <w:proofErr w:type="spellStart"/>
-      <w:r>
-        <w:t>Sourcetree</w:t>
-      </w:r>
-      <w:proofErr w:type="spellEnd"/>
-      <w:r>
-        <w:t xml:space="preserve"> can simplify resolving conflicts with visual interfaces.</w:t>
+        <w:t>git mergetool</w:t>
+      </w:r>
+      <w:r>
+        <w:t>, VSCode, GitKraken, or Sourcetree can simplify resolving conflicts with visual interfaces.</w:t>
       </w:r>
     </w:p>
     <w:p>
@@ -6646,21 +6553,7 @@
           <w:b/>
         </w:rPr>
         <w:lastRenderedPageBreak/>
-        <w:t xml:space="preserve">ii) Discuss the strategies for balancing productivity and </w:t>
-      </w:r>
-      <w:proofErr w:type="spellStart"/>
-      <w:r>
-        <w:rPr>
-          <w:b/>
-        </w:rPr>
-        <w:t>well being</w:t>
-      </w:r>
-      <w:proofErr w:type="spellEnd"/>
-      <w:r>
-        <w:rPr>
-          <w:b/>
-        </w:rPr>
-        <w:t>.</w:t>
+        <w:t>ii) Discuss the strategies for balancing productivity and well being.</w:t>
       </w:r>
     </w:p>
     <w:p>
@@ -7667,21 +7560,7 @@
         <w:rPr>
           <w:b/>
         </w:rPr>
-        <w:t xml:space="preserve">17) What skills and foundational knowledge </w:t>
-      </w:r>
-      <w:proofErr w:type="gramStart"/>
-      <w:r>
-        <w:rPr>
-          <w:b/>
-        </w:rPr>
-        <w:t>should students</w:t>
-      </w:r>
-      <w:proofErr w:type="gramEnd"/>
-      <w:r>
-        <w:rPr>
-          <w:b/>
-        </w:rPr>
-        <w:t xml:space="preserve"> have to build successful carriers in networking.</w:t>
+        <w:t>17) What skills and foundational knowledge should students have to build successful carriers in networking.</w:t>
       </w:r>
     </w:p>
     <w:p>
@@ -8380,23 +8259,7 @@
           <w:b/>
           <w:lang w:val="en-UG"/>
         </w:rPr>
-        <w:t xml:space="preserve">: Tools like </w:t>
-      </w:r>
-      <w:proofErr w:type="spellStart"/>
-      <w:r>
-        <w:rPr>
-          <w:b/>
-          <w:lang w:val="en-UG"/>
-        </w:rPr>
-        <w:t>VSCode</w:t>
-      </w:r>
-      <w:proofErr w:type="spellEnd"/>
-      <w:r>
-        <w:rPr>
-          <w:b/>
-          <w:lang w:val="en-UG"/>
-        </w:rPr>
-        <w:t>, PyCharm, and VirtualBox offer an interactive environment for coding, testing, and debugging applications, letting students experiment and test their ideas.</w:t>
+        <w:t>: Tools like VSCode, PyCharm, and VirtualBox offer an interactive environment for coding, testing, and debugging applications, letting students experiment and test their ideas.</w:t>
       </w:r>
     </w:p>
     <w:p>
@@ -8441,23 +8304,7 @@
           <w:b/>
           <w:lang w:val="en-UG"/>
         </w:rPr>
-        <w:t xml:space="preserve">: Use case studies to connect theoretical knowledge with practical situations. </w:t>
-      </w:r>
-      <w:proofErr w:type="spellStart"/>
-      <w:r>
-        <w:rPr>
-          <w:b/>
-          <w:lang w:val="en-UG"/>
-        </w:rPr>
-        <w:t>Analyzing</w:t>
-      </w:r>
-      <w:proofErr w:type="spellEnd"/>
-      <w:r>
-        <w:rPr>
-          <w:b/>
-          <w:lang w:val="en-UG"/>
-        </w:rPr>
-        <w:t xml:space="preserve"> real-world problems and discussing how theoretical concepts solve these problems deepens understanding.</w:t>
+        <w:t>: Use case studies to connect theoretical knowledge with practical situations. Analyzing real-world problems and discussing how theoretical concepts solve these problems deepens understanding.</w:t>
       </w:r>
     </w:p>
     <w:p>
@@ -8484,23 +8331,7 @@
           <w:b/>
           <w:lang w:val="en-UG"/>
         </w:rPr>
-        <w:t xml:space="preserve">: Have students reverse-engineer existing software or systems to understand how theory applies in practice. This can involve looking at open-source projects or </w:t>
-      </w:r>
-      <w:proofErr w:type="spellStart"/>
-      <w:r>
-        <w:rPr>
-          <w:b/>
-          <w:lang w:val="en-UG"/>
-        </w:rPr>
-        <w:t>analyzing</w:t>
-      </w:r>
-      <w:proofErr w:type="spellEnd"/>
-      <w:r>
-        <w:rPr>
-          <w:b/>
-          <w:lang w:val="en-UG"/>
-        </w:rPr>
-        <w:t xml:space="preserve"> popular software and identifying how theoretical concepts are implemented.</w:t>
+        <w:t>: Have students reverse-engineer existing software or systems to understand how theory applies in practice. This can involve looking at open-source projects or analyzing popular software and identifying how theoretical concepts are implemented.</w:t>
       </w:r>
     </w:p>
     <w:p>
@@ -8669,55 +8500,7 @@
           <w:b/>
           <w:lang w:val="en-UG"/>
         </w:rPr>
-        <w:t xml:space="preserve">: Encourage solving a wide range of problems using theoretical knowledge. Websites like </w:t>
-      </w:r>
-      <w:proofErr w:type="spellStart"/>
-      <w:r>
-        <w:rPr>
-          <w:b/>
-          <w:lang w:val="en-UG"/>
-        </w:rPr>
-        <w:t>LeetCode</w:t>
-      </w:r>
-      <w:proofErr w:type="spellEnd"/>
-      <w:r>
-        <w:rPr>
-          <w:b/>
-          <w:lang w:val="en-UG"/>
-        </w:rPr>
-        <w:t xml:space="preserve">, </w:t>
-      </w:r>
-      <w:proofErr w:type="spellStart"/>
-      <w:r>
-        <w:rPr>
-          <w:b/>
-          <w:lang w:val="en-UG"/>
-        </w:rPr>
-        <w:t>HackerRank</w:t>
-      </w:r>
-      <w:proofErr w:type="spellEnd"/>
-      <w:r>
-        <w:rPr>
-          <w:b/>
-          <w:lang w:val="en-UG"/>
-        </w:rPr>
-        <w:t xml:space="preserve">, or </w:t>
-      </w:r>
-      <w:proofErr w:type="spellStart"/>
-      <w:r>
-        <w:rPr>
-          <w:b/>
-          <w:lang w:val="en-UG"/>
-        </w:rPr>
-        <w:t>Codewars</w:t>
-      </w:r>
-      <w:proofErr w:type="spellEnd"/>
-      <w:r>
-        <w:rPr>
-          <w:b/>
-          <w:lang w:val="en-UG"/>
-        </w:rPr>
-        <w:t xml:space="preserve"> can provide practical problems based on theoretical concepts.</w:t>
+        <w:t>: Encourage solving a wide range of problems using theoretical knowledge. Websites like LeetCode, HackerRank, or Codewars can provide practical problems based on theoretical concepts.</w:t>
       </w:r>
     </w:p>
     <w:p>
@@ -9500,39 +9283,7 @@
           <w:b/>
           <w:lang w:val="en-UG"/>
         </w:rPr>
-        <w:t xml:space="preserve">: Hackathons are time-bound events where participants work on software or hardware projects, often with a specific theme or challenge. Competitions like coding challenges (e.g., </w:t>
-      </w:r>
-      <w:proofErr w:type="spellStart"/>
-      <w:r>
-        <w:rPr>
-          <w:b/>
-          <w:lang w:val="en-UG"/>
-        </w:rPr>
-        <w:t>LeetCode</w:t>
-      </w:r>
-      <w:proofErr w:type="spellEnd"/>
-      <w:r>
-        <w:rPr>
-          <w:b/>
-          <w:lang w:val="en-UG"/>
-        </w:rPr>
-        <w:t xml:space="preserve">, </w:t>
-      </w:r>
-      <w:proofErr w:type="spellStart"/>
-      <w:r>
-        <w:rPr>
-          <w:b/>
-          <w:lang w:val="en-UG"/>
-        </w:rPr>
-        <w:t>HackerRank</w:t>
-      </w:r>
-      <w:proofErr w:type="spellEnd"/>
-      <w:r>
-        <w:rPr>
-          <w:b/>
-          <w:lang w:val="en-UG"/>
-        </w:rPr>
-        <w:t>) also allow students to test their skills in problem-solving.</w:t>
+        <w:t>: Hackathons are time-bound events where participants work on software or hardware projects, often with a specific theme or challenge. Competitions like coding challenges (e.g., LeetCode, HackerRank) also allow students to test their skills in problem-solving.</w:t>
       </w:r>
     </w:p>
     <w:p>
@@ -10788,31 +10539,45 @@
       <w:pPr>
         <w:rPr>
           <w:b/>
-          <w:sz w:val="40"/>
-          <w:szCs w:val="40"/>
-        </w:rPr>
-      </w:pPr>
-    </w:p>
-    <w:p>
-      <w:r>
+          <w:bCs/>
+        </w:rPr>
+      </w:pPr>
+      <w:r>
+        <w:rPr>
+          <w:b/>
+          <w:bCs/>
+        </w:rPr>
         <w:t xml:space="preserve">How can students stay updated with industry trends and advertisements in software, data engineering and </w:t>
       </w:r>
-      <w:proofErr w:type="gramStart"/>
-      <w:r>
-        <w:t>Networking .</w:t>
-      </w:r>
-      <w:proofErr w:type="gramEnd"/>
-      <w:r>
-        <w:t xml:space="preserve"> Which </w:t>
-      </w:r>
-      <w:proofErr w:type="gramStart"/>
-      <w:r>
-        <w:t>resources ,</w:t>
-      </w:r>
-      <w:proofErr w:type="gramEnd"/>
-      <w:r>
-        <w:t xml:space="preserve"> communities or platforms are most beneficial</w:t>
-      </w:r>
+      <w:r>
+        <w:rPr>
+          <w:b/>
+          <w:bCs/>
+        </w:rPr>
+        <w:t>Networking.</w:t>
+      </w:r>
+      <w:r>
+        <w:rPr>
+          <w:b/>
+          <w:bCs/>
+        </w:rPr>
+        <w:t xml:space="preserve"> Which resources, communities or platforms are most beneficial</w:t>
+      </w:r>
+      <w:r>
+        <w:rPr>
+          <w:b/>
+          <w:bCs/>
+        </w:rPr>
+        <w:t>.</w:t>
+      </w:r>
+    </w:p>
+    <w:p>
+      <w:pPr>
+        <w:rPr>
+          <w:b/>
+          <w:bCs/>
+        </w:rPr>
+      </w:pPr>
     </w:p>
     <w:p>
       <w:pPr>
@@ -11297,7 +11062,6 @@
           <w:lang w:val="en-UG"/>
         </w:rPr>
       </w:pPr>
-      <w:proofErr w:type="spellStart"/>
       <w:r>
         <w:rPr>
           <w:b/>
@@ -11306,7 +11070,6 @@
         </w:rPr>
         <w:t>freeCodeCamp</w:t>
       </w:r>
-      <w:proofErr w:type="spellEnd"/>
       <w:r>
         <w:rPr>
           <w:lang w:val="en-UG"/>
@@ -11349,7 +11112,6 @@
           <w:lang w:val="en-UG"/>
         </w:rPr>
       </w:pPr>
-      <w:proofErr w:type="spellStart"/>
       <w:r>
         <w:rPr>
           <w:b/>
@@ -11358,7 +11120,6 @@
         </w:rPr>
         <w:t>DataCamp</w:t>
       </w:r>
-      <w:proofErr w:type="spellEnd"/>
       <w:r>
         <w:rPr>
           <w:lang w:val="en-UG"/>
@@ -11649,25 +11410,7 @@
           <w:bCs/>
           <w:lang w:val="en-UG"/>
         </w:rPr>
-        <w:t xml:space="preserve">The </w:t>
-      </w:r>
-      <w:proofErr w:type="spellStart"/>
-      <w:r>
-        <w:rPr>
-          <w:b/>
-          <w:bCs/>
-          <w:lang w:val="en-UG"/>
-        </w:rPr>
-        <w:t>CodeNewbie</w:t>
-      </w:r>
-      <w:proofErr w:type="spellEnd"/>
-      <w:r>
-        <w:rPr>
-          <w:b/>
-          <w:bCs/>
-          <w:lang w:val="en-UG"/>
-        </w:rPr>
-        <w:t xml:space="preserve"> Podcast</w:t>
+        <w:t>The CodeNewbie Podcast</w:t>
       </w:r>
       <w:r>
         <w:rPr>
@@ -11686,7 +11429,6 @@
           <w:lang w:val="en-UG"/>
         </w:rPr>
       </w:pPr>
-      <w:proofErr w:type="spellStart"/>
       <w:r>
         <w:rPr>
           <w:b/>
@@ -11694,16 +11436,7 @@
           <w:lang w:val="en-UG"/>
         </w:rPr>
         <w:lastRenderedPageBreak/>
-        <w:t>Traversy</w:t>
-      </w:r>
-      <w:proofErr w:type="spellEnd"/>
-      <w:r>
-        <w:rPr>
-          <w:b/>
-          <w:bCs/>
-          <w:lang w:val="en-UG"/>
-        </w:rPr>
-        <w:t xml:space="preserve"> Media (YouTube)</w:t>
+        <w:t>Traversy Media (YouTube)</w:t>
       </w:r>
       <w:r>
         <w:rPr>
@@ -11753,18 +11486,8 @@
           <w:bCs/>
           <w:lang w:val="en-UG"/>
         </w:rPr>
-        <w:t xml:space="preserve">Data </w:t>
-      </w:r>
-      <w:proofErr w:type="spellStart"/>
-      <w:r>
-        <w:rPr>
-          <w:b/>
-          <w:bCs/>
-          <w:lang w:val="en-UG"/>
-        </w:rPr>
-        <w:t>Skeptic</w:t>
-      </w:r>
-      <w:proofErr w:type="spellEnd"/>
+        <w:t>Data Skeptic</w:t>
+      </w:r>
       <w:r>
         <w:rPr>
           <w:lang w:val="en-UG"/>
@@ -11807,23 +11530,13 @@
           <w:lang w:val="en-UG"/>
         </w:rPr>
       </w:pPr>
-      <w:proofErr w:type="spellStart"/>
-      <w:r>
-        <w:rPr>
-          <w:b/>
-          <w:bCs/>
-          <w:lang w:val="en-UG"/>
-        </w:rPr>
-        <w:t>KDNuggets</w:t>
-      </w:r>
-      <w:proofErr w:type="spellEnd"/>
-      <w:r>
-        <w:rPr>
-          <w:b/>
-          <w:bCs/>
-          <w:lang w:val="en-UG"/>
-        </w:rPr>
-        <w:t xml:space="preserve"> (YouTube)</w:t>
+      <w:r>
+        <w:rPr>
+          <w:b/>
+          <w:bCs/>
+          <w:lang w:val="en-UG"/>
+        </w:rPr>
+        <w:t>KDNuggets (YouTube)</w:t>
       </w:r>
       <w:r>
         <w:rPr>
@@ -11898,18 +11611,8 @@
           <w:bCs/>
           <w:lang w:val="en-UG"/>
         </w:rPr>
-        <w:t xml:space="preserve">The </w:t>
-      </w:r>
-      <w:proofErr w:type="spellStart"/>
-      <w:r>
-        <w:rPr>
-          <w:b/>
-          <w:bCs/>
-          <w:lang w:val="en-UG"/>
-        </w:rPr>
-        <w:t>Cloudcast</w:t>
-      </w:r>
-      <w:proofErr w:type="spellEnd"/>
+        <w:t>The Cloudcast</w:t>
+      </w:r>
       <w:r>
         <w:rPr>
           <w:lang w:val="en-UG"/>
@@ -12031,35 +11734,7 @@
         <w:rPr>
           <w:lang w:val="en-UG"/>
         </w:rPr>
-        <w:t>: Subreddits like r/programming, r/</w:t>
-      </w:r>
-      <w:proofErr w:type="spellStart"/>
-      <w:r>
-        <w:rPr>
-          <w:lang w:val="en-UG"/>
-        </w:rPr>
-        <w:t>webdev</w:t>
-      </w:r>
-      <w:proofErr w:type="spellEnd"/>
-      <w:r>
-        <w:rPr>
-          <w:lang w:val="en-UG"/>
-        </w:rPr>
-        <w:t>, r/coding, and r/</w:t>
-      </w:r>
-      <w:proofErr w:type="spellStart"/>
-      <w:r>
-        <w:rPr>
-          <w:lang w:val="en-UG"/>
-        </w:rPr>
-        <w:t>softwareengineering</w:t>
-      </w:r>
-      <w:proofErr w:type="spellEnd"/>
-      <w:r>
-        <w:rPr>
-          <w:lang w:val="en-UG"/>
-        </w:rPr>
-        <w:t xml:space="preserve"> provide a wealth of news, tutorials, and discussions.</w:t>
+        <w:t>: Subreddits like r/programming, r/webdev, r/coding, and r/softwareengineering provide a wealth of news, tutorials, and discussions.</w:t>
       </w:r>
     </w:p>
     <w:p>
@@ -12159,35 +11834,7 @@
         <w:rPr>
           <w:lang w:val="en-UG"/>
         </w:rPr>
-        <w:t>: Subreddits like r/</w:t>
-      </w:r>
-      <w:proofErr w:type="spellStart"/>
-      <w:r>
-        <w:rPr>
-          <w:lang w:val="en-UG"/>
-        </w:rPr>
-        <w:t>dataengineering</w:t>
-      </w:r>
-      <w:proofErr w:type="spellEnd"/>
-      <w:r>
-        <w:rPr>
-          <w:lang w:val="en-UG"/>
-        </w:rPr>
-        <w:t>, r/</w:t>
-      </w:r>
-      <w:proofErr w:type="spellStart"/>
-      <w:r>
-        <w:rPr>
-          <w:lang w:val="en-UG"/>
-        </w:rPr>
-        <w:t>datascience</w:t>
-      </w:r>
-      <w:proofErr w:type="spellEnd"/>
-      <w:r>
-        <w:rPr>
-          <w:lang w:val="en-UG"/>
-        </w:rPr>
-        <w:t>, and r/bigdata are great for staying informed.</w:t>
+        <w:t>: Subreddits like r/dataengineering, r/datascience, and r/bigdata are great for staying informed.</w:t>
       </w:r>
     </w:p>
     <w:p>
@@ -12524,18 +12171,8 @@
           <w:bCs/>
           <w:lang w:val="en-UG"/>
         </w:rPr>
-        <w:t>r/</w:t>
-      </w:r>
-      <w:proofErr w:type="spellStart"/>
-      <w:r>
-        <w:rPr>
-          <w:b/>
-          <w:bCs/>
-          <w:lang w:val="en-UG"/>
-        </w:rPr>
-        <w:t>dataengineering</w:t>
-      </w:r>
-      <w:proofErr w:type="spellEnd"/>
+        <w:t>r/dataengineering</w:t>
+      </w:r>
       <w:r>
         <w:rPr>
           <w:lang w:val="en-UG"/>
@@ -12745,34 +12382,14 @@
           <w:lang w:val="en-UG"/>
         </w:rPr>
       </w:pPr>
-      <w:proofErr w:type="spellStart"/>
-      <w:r>
-        <w:rPr>
-          <w:b/>
-          <w:bCs/>
-          <w:lang w:val="en-UG"/>
-        </w:rPr>
-        <w:t>PyCon</w:t>
-      </w:r>
-      <w:proofErr w:type="spellEnd"/>
-      <w:r>
-        <w:rPr>
-          <w:b/>
-          <w:bCs/>
-          <w:lang w:val="en-UG"/>
-        </w:rPr>
-        <w:t xml:space="preserve">, React Conf, and </w:t>
-      </w:r>
-      <w:proofErr w:type="spellStart"/>
-      <w:r>
-        <w:rPr>
-          <w:b/>
-          <w:bCs/>
-          <w:lang w:val="en-UG"/>
-        </w:rPr>
-        <w:t>JSConf</w:t>
-      </w:r>
-      <w:proofErr w:type="spellEnd"/>
+      <w:r>
+        <w:rPr>
+          <w:b/>
+          <w:bCs/>
+          <w:lang w:val="en-UG"/>
+        </w:rPr>
+        <w:t>PyCon, React Conf, and JSConf</w:t>
+      </w:r>
       <w:r>
         <w:rPr>
           <w:lang w:val="en-UG"/>
@@ -25928,6 +25545,7 @@
   <w:style w:type="character" w:default="1" w:styleId="DefaultParagraphFont">
     <w:name w:val="Default Paragraph Font"/>
     <w:uiPriority w:val="1"/>
+    <w:semiHidden/>
     <w:unhideWhenUsed/>
   </w:style>
   <w:style w:type="table" w:default="1" w:styleId="TableNormal">

</xml_diff>

<commit_message>
commit6: added qn 24
</commit_message>
<xml_diff>
--- a/fundamentalsdiscussionKatowork.docx
+++ b/fundamentalsdiscussionKatowork.docx
@@ -1,6 +1,6 @@
 
 <file path=word/document.xml><?xml version="1.0" encoding="utf-8"?>
-<w:document xmlns:wpc="http://schemas.microsoft.com/office/word/2010/wordprocessingCanvas" xmlns:cx="http://schemas.microsoft.com/office/drawing/2014/chartex" xmlns:cx1="http://schemas.microsoft.com/office/drawing/2015/9/8/chartex" xmlns:cx2="http://schemas.microsoft.com/office/drawing/2015/10/21/chartex" xmlns:cx3="http://schemas.microsoft.com/office/drawing/2016/5/9/chartex" xmlns:cx4="http://schemas.microsoft.com/office/drawing/2016/5/10/chartex" xmlns:cx5="http://schemas.microsoft.com/office/drawing/2016/5/11/chartex" xmlns:cx6="http://schemas.microsoft.com/office/drawing/2016/5/12/chartex" xmlns:cx7="http://schemas.microsoft.com/office/drawing/2016/5/13/chartex" xmlns:cx8="http://schemas.microsoft.com/office/drawing/2016/5/14/chartex" xmlns:mc="http://schemas.openxmlformats.org/markup-compatibility/2006" xmlns:aink="http://schemas.microsoft.com/office/drawing/2016/ink" xmlns:am3d="http://schemas.microsoft.com/office/drawing/2017/model3d" xmlns:o="urn:schemas-microsoft-com:office:office" xmlns:oel="http://schemas.microsoft.com/office/2019/extlst" xmlns:r="http://schemas.openxmlformats.org/officeDocument/2006/relationships" xmlns:m="http://schemas.openxmlformats.org/officeDocument/2006/math" xmlns:v="urn:schemas-microsoft-com:vml" xmlns:wp14="http://schemas.microsoft.com/office/word/2010/wordprocessingDrawing" xmlns:wp="http://schemas.openxmlformats.org/drawingml/2006/wordprocessingDrawing" xmlns:w10="urn:schemas-microsoft-com:office:word" xmlns:w="http://schemas.openxmlformats.org/wordprocessingml/2006/main" xmlns:w14="http://schemas.microsoft.com/office/word/2010/wordml" xmlns:w15="http://schemas.microsoft.com/office/word/2012/wordml" xmlns:w16cex="http://schemas.microsoft.com/office/word/2018/wordml/cex" xmlns:w16cid="http://schemas.microsoft.com/office/word/2016/wordml/cid" xmlns:w16="http://schemas.microsoft.com/office/word/2018/wordml" xmlns:w16du="http://schemas.microsoft.com/office/word/2023/wordml/word16du" xmlns:w16sdtdh="http://schemas.microsoft.com/office/word/2020/wordml/sdtdatahash" xmlns:w16se="http://schemas.microsoft.com/office/word/2015/wordml/symex" xmlns:wpg="http://schemas.microsoft.com/office/word/2010/wordprocessingGroup" xmlns:wpi="http://schemas.microsoft.com/office/word/2010/wordprocessingInk" xmlns:wne="http://schemas.microsoft.com/office/word/2006/wordml" xmlns:wps="http://schemas.microsoft.com/office/word/2010/wordprocessingShape" mc:Ignorable="w14 w15 w16se w16cid w16 w16cex w16sdtdh w16du wp14">
+<w:document xmlns:wpc="http://schemas.microsoft.com/office/word/2010/wordprocessingCanvas" xmlns:cx="http://schemas.microsoft.com/office/drawing/2014/chartex" xmlns:mc="http://schemas.openxmlformats.org/markup-compatibility/2006" xmlns:o="urn:schemas-microsoft-com:office:office" xmlns:r="http://schemas.openxmlformats.org/officeDocument/2006/relationships" xmlns:m="http://schemas.openxmlformats.org/officeDocument/2006/math" xmlns:v="urn:schemas-microsoft-com:vml" xmlns:wp14="http://schemas.microsoft.com/office/word/2010/wordprocessingDrawing" xmlns:wp="http://schemas.openxmlformats.org/drawingml/2006/wordprocessingDrawing" xmlns:w10="urn:schemas-microsoft-com:office:word" xmlns:w="http://schemas.openxmlformats.org/wordprocessingml/2006/main" xmlns:w14="http://schemas.microsoft.com/office/word/2010/wordml" xmlns:w15="http://schemas.microsoft.com/office/word/2012/wordml" xmlns:w16se="http://schemas.microsoft.com/office/word/2015/wordml/symex" xmlns:wpg="http://schemas.microsoft.com/office/word/2010/wordprocessingGroup" xmlns:wpi="http://schemas.microsoft.com/office/word/2010/wordprocessingInk" xmlns:wne="http://schemas.microsoft.com/office/word/2006/wordml" xmlns:wps="http://schemas.microsoft.com/office/word/2010/wordprocessingShape" mc:Ignorable="w14 w15 w16se wp14">
   <w:body>
     <w:p>
       <w:pPr>
@@ -2621,24 +2621,24 @@
         <w:rPr>
           <w:b/>
         </w:rPr>
+        <w:t>Provide Training:</w:t>
+      </w:r>
+      <w:r>
+        <w:t xml:space="preserve"> Onboard new team members with workshops or tutorials on basic Git commands and workflows.</w:t>
+      </w:r>
+    </w:p>
+    <w:p>
+      <w:pPr>
+        <w:numPr>
+          <w:ilvl w:val="0"/>
+          <w:numId w:val="14"/>
+        </w:numPr>
+      </w:pPr>
+      <w:r>
+        <w:rPr>
+          <w:b/>
+        </w:rPr>
         <w:lastRenderedPageBreak/>
-        <w:t>Provide Training:</w:t>
-      </w:r>
-      <w:r>
-        <w:t xml:space="preserve"> Onboard new team members with workshops or tutorials on basic Git commands and workflows.</w:t>
-      </w:r>
-    </w:p>
-    <w:p>
-      <w:pPr>
-        <w:numPr>
-          <w:ilvl w:val="0"/>
-          <w:numId w:val="14"/>
-        </w:numPr>
-      </w:pPr>
-      <w:r>
-        <w:rPr>
-          <w:b/>
-        </w:rPr>
         <w:t>Document Processes:</w:t>
       </w:r>
       <w:r>
@@ -2853,7 +2853,7 @@
       </w:pPr>
       <w:r>
         <w:pict w14:anchorId="364943F6">
-          <v:rect id="_x0000_i1142" style="width:0;height:1.5pt" o:hralign="center" o:hrstd="t" o:hr="t" fillcolor="#a0a0a0" stroked="f"/>
+          <v:rect id="_x0000_i1025" style="width:0;height:1.5pt" o:hralign="center" o:hrstd="t" o:hr="t" fillcolor="#a0a0a0" stroked="f"/>
         </w:pict>
       </w:r>
     </w:p>
@@ -3318,7 +3318,7 @@
       </w:pPr>
       <w:r>
         <w:pict w14:anchorId="0708F6F6">
-          <v:rect id="_x0000_i1143" style="width:0;height:1.5pt" o:hralign="center" o:hrstd="t" o:hr="t" fillcolor="#a0a0a0" stroked="f"/>
+          <v:rect id="_x0000_i1026" style="width:0;height:1.5pt" o:hralign="center" o:hrstd="t" o:hr="t" fillcolor="#a0a0a0" stroked="f"/>
         </w:pict>
       </w:r>
     </w:p>
@@ -3363,12 +3363,21 @@
       <w:r>
         <w:t xml:space="preserve">Tools like </w:t>
       </w:r>
+      <w:proofErr w:type="spellStart"/>
       <w:r>
         <w:rPr>
           <w:rFonts w:ascii="Roboto Mono" w:eastAsia="Roboto Mono" w:hAnsi="Roboto Mono" w:cs="Roboto Mono"/>
           <w:color w:val="188038"/>
         </w:rPr>
-        <w:t xml:space="preserve">git </w:t>
+        <w:t>git</w:t>
+      </w:r>
+      <w:proofErr w:type="spellEnd"/>
+      <w:r>
+        <w:rPr>
+          <w:rFonts w:ascii="Roboto Mono" w:eastAsia="Roboto Mono" w:hAnsi="Roboto Mono" w:cs="Roboto Mono"/>
+          <w:color w:val="188038"/>
+        </w:rPr>
+        <w:t xml:space="preserve"> </w:t>
       </w:r>
       <w:proofErr w:type="spellStart"/>
       <w:r>
@@ -3607,7 +3616,6 @@
           <w:szCs w:val="27"/>
           <w:lang w:eastAsia="en-UG"/>
         </w:rPr>
-        <w:lastRenderedPageBreak/>
         <w:t xml:space="preserve">QUESTION </w:t>
       </w:r>
       <w:r>
@@ -3635,6 +3643,7 @@
         </w:rPr>
       </w:pPr>
       <w:r>
+        <w:lastRenderedPageBreak/>
         <w:t xml:space="preserve"> How can Microsoft excel be used for data analysis and forecasting in a work environment. Provide examples of key features and functions.</w:t>
       </w:r>
     </w:p>
@@ -4057,7 +4066,6 @@
           <w:szCs w:val="27"/>
           <w:lang w:eastAsia="en-UG"/>
         </w:rPr>
-        <w:lastRenderedPageBreak/>
         <w:t xml:space="preserve">QUESTION </w:t>
       </w:r>
       <w:r>
@@ -4089,21 +4097,7 @@
         <w:rPr>
           <w:b/>
         </w:rPr>
-        <w:t xml:space="preserve"> Describe how Microsoft teams </w:t>
-      </w:r>
-      <w:proofErr w:type="gramStart"/>
-      <w:r>
-        <w:rPr>
-          <w:b/>
-        </w:rPr>
-        <w:t>facilitates</w:t>
-      </w:r>
-      <w:proofErr w:type="gramEnd"/>
-      <w:r>
-        <w:rPr>
-          <w:b/>
-        </w:rPr>
-        <w:t xml:space="preserve"> collaboration in remote and hybrid environments.</w:t>
+        <w:t xml:space="preserve"> Describe how Microsoft teams facilitates collaboration in remote and hybrid environments.</w:t>
       </w:r>
     </w:p>
     <w:p>
@@ -9143,23 +9137,7 @@
           <w:b/>
           <w:lang w:val="en-UG"/>
         </w:rPr>
-        <w:t xml:space="preserve">Balancing theory and hands-on practice </w:t>
-      </w:r>
-      <w:proofErr w:type="gramStart"/>
-      <w:r>
-        <w:rPr>
-          <w:b/>
-          <w:lang w:val="en-UG"/>
-        </w:rPr>
-        <w:t>is</w:t>
-      </w:r>
-      <w:proofErr w:type="gramEnd"/>
-      <w:r>
-        <w:rPr>
-          <w:b/>
-          <w:lang w:val="en-UG"/>
-        </w:rPr>
-        <w:t xml:space="preserve"> crucial for students in fields like IT, software development, and engineering. Here's how they can effectively combine both to deepen their expertise and enhance employability:</w:t>
+        <w:t>Balancing theory and hands-on practice is crucial for students in fields like IT, software development, and engineering. Here's how they can effectively combine both to deepen their expertise and enhance employability:</w:t>
       </w:r>
     </w:p>
     <w:p>
@@ -9524,23 +9502,7 @@
           <w:b/>
           <w:lang w:val="en-UG"/>
         </w:rPr>
-        <w:t xml:space="preserve">: Tools like </w:t>
-      </w:r>
-      <w:proofErr w:type="spellStart"/>
-      <w:r>
-        <w:rPr>
-          <w:b/>
-          <w:lang w:val="en-UG"/>
-        </w:rPr>
-        <w:t>VSCode</w:t>
-      </w:r>
-      <w:proofErr w:type="spellEnd"/>
-      <w:r>
-        <w:rPr>
-          <w:b/>
-          <w:lang w:val="en-UG"/>
-        </w:rPr>
-        <w:t>, PyCharm, and VirtualBox offer an interactive environment for coding, testing, and debugging applications, letting students experiment and test their ideas.</w:t>
+        <w:t>: Tools like VSCode, PyCharm, and VirtualBox offer an interactive environment for coding, testing, and debugging applications, letting students experiment and test their ideas.</w:t>
       </w:r>
     </w:p>
     <w:p>
@@ -9585,23 +9547,7 @@
           <w:b/>
           <w:lang w:val="en-UG"/>
         </w:rPr>
-        <w:t xml:space="preserve">: Use case studies to connect theoretical knowledge with practical situations. </w:t>
-      </w:r>
-      <w:proofErr w:type="spellStart"/>
-      <w:r>
-        <w:rPr>
-          <w:b/>
-          <w:lang w:val="en-UG"/>
-        </w:rPr>
-        <w:t>Analyzing</w:t>
-      </w:r>
-      <w:proofErr w:type="spellEnd"/>
-      <w:r>
-        <w:rPr>
-          <w:b/>
-          <w:lang w:val="en-UG"/>
-        </w:rPr>
-        <w:t xml:space="preserve"> real-world problems and discussing how theoretical concepts solve these problems deepens understanding.</w:t>
+        <w:t>: Use case studies to connect theoretical knowledge with practical situations. Analyzing real-world problems and discussing how theoretical concepts solve these problems deepens understanding.</w:t>
       </w:r>
     </w:p>
     <w:p>
@@ -9628,23 +9574,7 @@
           <w:b/>
           <w:lang w:val="en-UG"/>
         </w:rPr>
-        <w:t xml:space="preserve">: Have students reverse-engineer existing software or systems to understand how theory applies in practice. This can involve looking at open-source projects or </w:t>
-      </w:r>
-      <w:proofErr w:type="spellStart"/>
-      <w:r>
-        <w:rPr>
-          <w:b/>
-          <w:lang w:val="en-UG"/>
-        </w:rPr>
-        <w:t>analyzing</w:t>
-      </w:r>
-      <w:proofErr w:type="spellEnd"/>
-      <w:r>
-        <w:rPr>
-          <w:b/>
-          <w:lang w:val="en-UG"/>
-        </w:rPr>
-        <w:t xml:space="preserve"> popular software and identifying how theoretical concepts are implemented.</w:t>
+        <w:t>: Have students reverse-engineer existing software or systems to understand how theory applies in practice. This can involve looking at open-source projects or analyzing popular software and identifying how theoretical concepts are implemented.</w:t>
       </w:r>
     </w:p>
     <w:p>
@@ -9813,55 +9743,7 @@
           <w:b/>
           <w:lang w:val="en-UG"/>
         </w:rPr>
-        <w:t xml:space="preserve">: Encourage solving a wide range of problems using theoretical knowledge. Websites like </w:t>
-      </w:r>
-      <w:proofErr w:type="spellStart"/>
-      <w:r>
-        <w:rPr>
-          <w:b/>
-          <w:lang w:val="en-UG"/>
-        </w:rPr>
-        <w:t>LeetCode</w:t>
-      </w:r>
-      <w:proofErr w:type="spellEnd"/>
-      <w:r>
-        <w:rPr>
-          <w:b/>
-          <w:lang w:val="en-UG"/>
-        </w:rPr>
-        <w:t xml:space="preserve">, </w:t>
-      </w:r>
-      <w:proofErr w:type="spellStart"/>
-      <w:r>
-        <w:rPr>
-          <w:b/>
-          <w:lang w:val="en-UG"/>
-        </w:rPr>
-        <w:t>HackerRank</w:t>
-      </w:r>
-      <w:proofErr w:type="spellEnd"/>
-      <w:r>
-        <w:rPr>
-          <w:b/>
-          <w:lang w:val="en-UG"/>
-        </w:rPr>
-        <w:t xml:space="preserve">, or </w:t>
-      </w:r>
-      <w:proofErr w:type="spellStart"/>
-      <w:r>
-        <w:rPr>
-          <w:b/>
-          <w:lang w:val="en-UG"/>
-        </w:rPr>
-        <w:t>Codewars</w:t>
-      </w:r>
-      <w:proofErr w:type="spellEnd"/>
-      <w:r>
-        <w:rPr>
-          <w:b/>
-          <w:lang w:val="en-UG"/>
-        </w:rPr>
-        <w:t xml:space="preserve"> can provide practical problems based on theoretical concepts.</w:t>
+        <w:t>: Encourage solving a wide range of problems using theoretical knowledge. Websites like LeetCode, HackerRank, or Codewars can provide practical problems based on theoretical concepts.</w:t>
       </w:r>
     </w:p>
     <w:p>
@@ -10644,39 +10526,7 @@
           <w:b/>
           <w:lang w:val="en-UG"/>
         </w:rPr>
-        <w:t xml:space="preserve">: Hackathons are time-bound events where participants work on software or hardware projects, often with a specific theme or challenge. Competitions like coding challenges (e.g., </w:t>
-      </w:r>
-      <w:proofErr w:type="spellStart"/>
-      <w:r>
-        <w:rPr>
-          <w:b/>
-          <w:lang w:val="en-UG"/>
-        </w:rPr>
-        <w:t>LeetCode</w:t>
-      </w:r>
-      <w:proofErr w:type="spellEnd"/>
-      <w:r>
-        <w:rPr>
-          <w:b/>
-          <w:lang w:val="en-UG"/>
-        </w:rPr>
-        <w:t xml:space="preserve">, </w:t>
-      </w:r>
-      <w:proofErr w:type="spellStart"/>
-      <w:r>
-        <w:rPr>
-          <w:b/>
-          <w:lang w:val="en-UG"/>
-        </w:rPr>
-        <w:t>HackerRank</w:t>
-      </w:r>
-      <w:proofErr w:type="spellEnd"/>
-      <w:r>
-        <w:rPr>
-          <w:b/>
-          <w:lang w:val="en-UG"/>
-        </w:rPr>
-        <w:t>) also allow students to test their skills in problem-solving.</w:t>
+        <w:t>: Hackathons are time-bound events where participants work on software or hardware projects, often with a specific theme or challenge. Competitions like coding challenges (e.g., LeetCode, HackerRank) also allow students to test their skills in problem-solving.</w:t>
       </w:r>
     </w:p>
     <w:p>
@@ -12455,7 +12305,6 @@
           <w:lang w:val="en-UG"/>
         </w:rPr>
       </w:pPr>
-      <w:proofErr w:type="spellStart"/>
       <w:r>
         <w:rPr>
           <w:b/>
@@ -12464,7 +12313,6 @@
         </w:rPr>
         <w:t>freeCodeCamp</w:t>
       </w:r>
-      <w:proofErr w:type="spellEnd"/>
       <w:r>
         <w:rPr>
           <w:lang w:val="en-UG"/>
@@ -12507,7 +12355,6 @@
           <w:lang w:val="en-UG"/>
         </w:rPr>
       </w:pPr>
-      <w:proofErr w:type="spellStart"/>
       <w:r>
         <w:rPr>
           <w:b/>
@@ -12516,7 +12363,6 @@
         </w:rPr>
         <w:t>DataCamp</w:t>
       </w:r>
-      <w:proofErr w:type="spellEnd"/>
       <w:r>
         <w:rPr>
           <w:lang w:val="en-UG"/>
@@ -12807,25 +12653,7 @@
           <w:bCs/>
           <w:lang w:val="en-UG"/>
         </w:rPr>
-        <w:t xml:space="preserve">The </w:t>
-      </w:r>
-      <w:proofErr w:type="spellStart"/>
-      <w:r>
-        <w:rPr>
-          <w:b/>
-          <w:bCs/>
-          <w:lang w:val="en-UG"/>
-        </w:rPr>
-        <w:t>CodeNewbie</w:t>
-      </w:r>
-      <w:proofErr w:type="spellEnd"/>
-      <w:r>
-        <w:rPr>
-          <w:b/>
-          <w:bCs/>
-          <w:lang w:val="en-UG"/>
-        </w:rPr>
-        <w:t xml:space="preserve"> Podcast</w:t>
+        <w:t>The CodeNewbie Podcast</w:t>
       </w:r>
       <w:r>
         <w:rPr>
@@ -12844,7 +12672,6 @@
           <w:lang w:val="en-UG"/>
         </w:rPr>
       </w:pPr>
-      <w:proofErr w:type="spellStart"/>
       <w:r>
         <w:rPr>
           <w:b/>
@@ -12852,16 +12679,7 @@
           <w:lang w:val="en-UG"/>
         </w:rPr>
         <w:lastRenderedPageBreak/>
-        <w:t>Traversy</w:t>
-      </w:r>
-      <w:proofErr w:type="spellEnd"/>
-      <w:r>
-        <w:rPr>
-          <w:b/>
-          <w:bCs/>
-          <w:lang w:val="en-UG"/>
-        </w:rPr>
-        <w:t xml:space="preserve"> Media (YouTube)</w:t>
+        <w:t>Traversy Media (YouTube)</w:t>
       </w:r>
       <w:r>
         <w:rPr>
@@ -12911,18 +12729,8 @@
           <w:bCs/>
           <w:lang w:val="en-UG"/>
         </w:rPr>
-        <w:t xml:space="preserve">Data </w:t>
-      </w:r>
-      <w:proofErr w:type="spellStart"/>
-      <w:r>
-        <w:rPr>
-          <w:b/>
-          <w:bCs/>
-          <w:lang w:val="en-UG"/>
-        </w:rPr>
-        <w:t>Skeptic</w:t>
-      </w:r>
-      <w:proofErr w:type="spellEnd"/>
+        <w:t>Data Skeptic</w:t>
+      </w:r>
       <w:r>
         <w:rPr>
           <w:lang w:val="en-UG"/>
@@ -12965,23 +12773,13 @@
           <w:lang w:val="en-UG"/>
         </w:rPr>
       </w:pPr>
-      <w:proofErr w:type="spellStart"/>
-      <w:r>
-        <w:rPr>
-          <w:b/>
-          <w:bCs/>
-          <w:lang w:val="en-UG"/>
-        </w:rPr>
-        <w:t>KDNuggets</w:t>
-      </w:r>
-      <w:proofErr w:type="spellEnd"/>
-      <w:r>
-        <w:rPr>
-          <w:b/>
-          <w:bCs/>
-          <w:lang w:val="en-UG"/>
-        </w:rPr>
-        <w:t xml:space="preserve"> (YouTube)</w:t>
+      <w:r>
+        <w:rPr>
+          <w:b/>
+          <w:bCs/>
+          <w:lang w:val="en-UG"/>
+        </w:rPr>
+        <w:t>KDNuggets (YouTube)</w:t>
       </w:r>
       <w:r>
         <w:rPr>
@@ -13056,18 +12854,8 @@
           <w:bCs/>
           <w:lang w:val="en-UG"/>
         </w:rPr>
-        <w:t xml:space="preserve">The </w:t>
-      </w:r>
-      <w:proofErr w:type="spellStart"/>
-      <w:r>
-        <w:rPr>
-          <w:b/>
-          <w:bCs/>
-          <w:lang w:val="en-UG"/>
-        </w:rPr>
-        <w:t>Cloudcast</w:t>
-      </w:r>
-      <w:proofErr w:type="spellEnd"/>
+        <w:t>The Cloudcast</w:t>
+      </w:r>
       <w:r>
         <w:rPr>
           <w:lang w:val="en-UG"/>
@@ -13189,35 +12977,7 @@
         <w:rPr>
           <w:lang w:val="en-UG"/>
         </w:rPr>
-        <w:t>: Subreddits like r/programming, r/</w:t>
-      </w:r>
-      <w:proofErr w:type="spellStart"/>
-      <w:r>
-        <w:rPr>
-          <w:lang w:val="en-UG"/>
-        </w:rPr>
-        <w:t>webdev</w:t>
-      </w:r>
-      <w:proofErr w:type="spellEnd"/>
-      <w:r>
-        <w:rPr>
-          <w:lang w:val="en-UG"/>
-        </w:rPr>
-        <w:t>, r/coding, and r/</w:t>
-      </w:r>
-      <w:proofErr w:type="spellStart"/>
-      <w:r>
-        <w:rPr>
-          <w:lang w:val="en-UG"/>
-        </w:rPr>
-        <w:t>softwareengineering</w:t>
-      </w:r>
-      <w:proofErr w:type="spellEnd"/>
-      <w:r>
-        <w:rPr>
-          <w:lang w:val="en-UG"/>
-        </w:rPr>
-        <w:t xml:space="preserve"> provide a wealth of news, tutorials, and discussions.</w:t>
+        <w:t>: Subreddits like r/programming, r/webdev, r/coding, and r/softwareengineering provide a wealth of news, tutorials, and discussions.</w:t>
       </w:r>
     </w:p>
     <w:p>
@@ -13317,35 +13077,7 @@
         <w:rPr>
           <w:lang w:val="en-UG"/>
         </w:rPr>
-        <w:t>: Subreddits like r/</w:t>
-      </w:r>
-      <w:proofErr w:type="spellStart"/>
-      <w:r>
-        <w:rPr>
-          <w:lang w:val="en-UG"/>
-        </w:rPr>
-        <w:t>dataengineering</w:t>
-      </w:r>
-      <w:proofErr w:type="spellEnd"/>
-      <w:r>
-        <w:rPr>
-          <w:lang w:val="en-UG"/>
-        </w:rPr>
-        <w:t>, r/</w:t>
-      </w:r>
-      <w:proofErr w:type="spellStart"/>
-      <w:r>
-        <w:rPr>
-          <w:lang w:val="en-UG"/>
-        </w:rPr>
-        <w:t>datascience</w:t>
-      </w:r>
-      <w:proofErr w:type="spellEnd"/>
-      <w:r>
-        <w:rPr>
-          <w:lang w:val="en-UG"/>
-        </w:rPr>
-        <w:t>, and r/bigdata are great for staying informed.</w:t>
+        <w:t>: Subreddits like r/dataengineering, r/datascience, and r/bigdata are great for staying informed.</w:t>
       </w:r>
     </w:p>
     <w:p>
@@ -13682,18 +13414,8 @@
           <w:bCs/>
           <w:lang w:val="en-UG"/>
         </w:rPr>
-        <w:t>r/</w:t>
-      </w:r>
-      <w:proofErr w:type="spellStart"/>
-      <w:r>
-        <w:rPr>
-          <w:b/>
-          <w:bCs/>
-          <w:lang w:val="en-UG"/>
-        </w:rPr>
-        <w:t>dataengineering</w:t>
-      </w:r>
-      <w:proofErr w:type="spellEnd"/>
+        <w:t>r/dataengineering</w:t>
+      </w:r>
       <w:r>
         <w:rPr>
           <w:lang w:val="en-UG"/>
@@ -13903,34 +13625,14 @@
           <w:lang w:val="en-UG"/>
         </w:rPr>
       </w:pPr>
-      <w:proofErr w:type="spellStart"/>
-      <w:r>
-        <w:rPr>
-          <w:b/>
-          <w:bCs/>
-          <w:lang w:val="en-UG"/>
-        </w:rPr>
-        <w:t>PyCon</w:t>
-      </w:r>
-      <w:proofErr w:type="spellEnd"/>
-      <w:r>
-        <w:rPr>
-          <w:b/>
-          <w:bCs/>
-          <w:lang w:val="en-UG"/>
-        </w:rPr>
-        <w:t xml:space="preserve">, React Conf, and </w:t>
-      </w:r>
-      <w:proofErr w:type="spellStart"/>
-      <w:r>
-        <w:rPr>
-          <w:b/>
-          <w:bCs/>
-          <w:lang w:val="en-UG"/>
-        </w:rPr>
-        <w:t>JSConf</w:t>
-      </w:r>
-      <w:proofErr w:type="spellEnd"/>
+      <w:r>
+        <w:rPr>
+          <w:b/>
+          <w:bCs/>
+          <w:lang w:val="en-UG"/>
+        </w:rPr>
+        <w:t>PyCon, React Conf, and JSConf</w:t>
+      </w:r>
       <w:r>
         <w:rPr>
           <w:lang w:val="en-UG"/>
@@ -14467,21 +14169,7 @@
         <w:rPr>
           <w:b/>
         </w:rPr>
-        <w:t xml:space="preserve"> </w:t>
-      </w:r>
-      <w:proofErr w:type="gramStart"/>
-      <w:r>
-        <w:rPr>
-          <w:b/>
-        </w:rPr>
-        <w:t>internship</w:t>
-      </w:r>
-      <w:proofErr w:type="gramEnd"/>
-      <w:r>
-        <w:rPr>
-          <w:b/>
-        </w:rPr>
-        <w:t xml:space="preserve"> effectively.</w:t>
+        <w:t xml:space="preserve"> internship effectively.</w:t>
       </w:r>
     </w:p>
     <w:p/>
@@ -14767,7 +14455,7 @@
           <w:lang w:val="en-UG"/>
         </w:rPr>
         <w:pict w14:anchorId="0597E675">
-          <v:rect id="_x0000_i1050" style="width:0;height:1.5pt" o:hralign="center" o:hrstd="t" o:hr="t" fillcolor="#a0a0a0" stroked="f"/>
+          <v:rect id="_x0000_i1038" style="width:0;height:1.5pt" o:hralign="center" o:hrstd="t" o:hr="t" fillcolor="#a0a0a0" stroked="f"/>
         </w:pict>
       </w:r>
     </w:p>
@@ -15042,23 +14730,7 @@
           <w:b/>
           <w:lang w:val="en-UG"/>
         </w:rPr>
-        <w:t xml:space="preserve">Explore internship opportunities on platforms like LinkedIn, Glassdoor, </w:t>
-      </w:r>
-      <w:proofErr w:type="gramStart"/>
-      <w:r>
-        <w:rPr>
-          <w:b/>
-          <w:lang w:val="en-UG"/>
-        </w:rPr>
-        <w:t>Indeed</w:t>
-      </w:r>
-      <w:proofErr w:type="gramEnd"/>
-      <w:r>
-        <w:rPr>
-          <w:b/>
-          <w:lang w:val="en-UG"/>
-        </w:rPr>
-        <w:t>, and AngelList.</w:t>
+        <w:t>Explore internship opportunities on platforms like LinkedIn, Glassdoor, Indeed, and AngelList.</w:t>
       </w:r>
     </w:p>
     <w:p>
@@ -15349,7 +15021,7 @@
           <w:lang w:val="en-UG"/>
         </w:rPr>
         <w:pict w14:anchorId="2F70D36C">
-          <v:rect id="_x0000_i1051" style="width:0;height:1.5pt" o:hralign="center" o:hrstd="t" o:hr="t" fillcolor="#a0a0a0" stroked="f"/>
+          <v:rect id="_x0000_i1039" style="width:0;height:1.5pt" o:hralign="center" o:hrstd="t" o:hr="t" fillcolor="#a0a0a0" stroked="f"/>
         </w:pict>
       </w:r>
     </w:p>
@@ -15394,39 +15066,7 @@
           <w:b/>
           <w:lang w:val="en-UG"/>
         </w:rPr>
-        <w:t xml:space="preserve">: Highlight your coding skills and portfolio projects on GitHub. Participate in coding competitions like those on </w:t>
-      </w:r>
-      <w:proofErr w:type="spellStart"/>
-      <w:r>
-        <w:rPr>
-          <w:b/>
-          <w:lang w:val="en-UG"/>
-        </w:rPr>
-        <w:t>HackerRank</w:t>
-      </w:r>
-      <w:proofErr w:type="spellEnd"/>
-      <w:r>
-        <w:rPr>
-          <w:b/>
-          <w:lang w:val="en-UG"/>
-        </w:rPr>
-        <w:t xml:space="preserve"> or </w:t>
-      </w:r>
-      <w:proofErr w:type="spellStart"/>
-      <w:r>
-        <w:rPr>
-          <w:b/>
-          <w:lang w:val="en-UG"/>
-        </w:rPr>
-        <w:t>Codeforces</w:t>
-      </w:r>
-      <w:proofErr w:type="spellEnd"/>
-      <w:r>
-        <w:rPr>
-          <w:b/>
-          <w:lang w:val="en-UG"/>
-        </w:rPr>
-        <w:t>.</w:t>
+        <w:t>: Highlight your coding skills and portfolio projects on GitHub. Participate in coding competitions like those on HackerRank or Codeforces.</w:t>
       </w:r>
     </w:p>
     <w:p>
@@ -15560,7 +15200,7 @@
           <w:lang w:val="en-UG"/>
         </w:rPr>
         <w:pict w14:anchorId="1AC32FD6">
-          <v:rect id="_x0000_i1078" style="width:0;height:1.5pt" o:hralign="center" o:hrstd="t" o:hr="t" fillcolor="#a0a0a0" stroked="f"/>
+          <v:rect id="_x0000_i1040" style="width:0;height:1.5pt" o:hralign="center" o:hrstd="t" o:hr="t" fillcolor="#a0a0a0" stroked="f"/>
         </w:pict>
       </w:r>
     </w:p>
@@ -16135,7 +15775,7 @@
           <w:lang w:val="en-UG"/>
         </w:rPr>
         <w:pict w14:anchorId="4D0EE39B">
-          <v:rect id="_x0000_i1079" style="width:0;height:1.5pt" o:hralign="center" o:hrstd="t" o:hr="t" fillcolor="#a0a0a0" stroked="f"/>
+          <v:rect id="_x0000_i1041" style="width:0;height:1.5pt" o:hralign="center" o:hrstd="t" o:hr="t" fillcolor="#a0a0a0" stroked="f"/>
         </w:pict>
       </w:r>
     </w:p>
@@ -16192,21 +15832,7 @@
         <w:rPr>
           <w:lang w:val="en-UG"/>
         </w:rPr>
-        <w:t xml:space="preserve">Use tools like </w:t>
-      </w:r>
-      <w:proofErr w:type="spellStart"/>
-      <w:r>
-        <w:rPr>
-          <w:lang w:val="en-UG"/>
-        </w:rPr>
-        <w:t>HWMonitor</w:t>
-      </w:r>
-      <w:proofErr w:type="spellEnd"/>
-      <w:r>
-        <w:rPr>
-          <w:lang w:val="en-UG"/>
-        </w:rPr>
-        <w:t>, Core Temp, or BIOS/UEFI settings to check CPU, GPU, and system temperatures.</w:t>
+        <w:t>Use tools like HWMonitor, Core Temp, or BIOS/UEFI settings to check CPU, GPU, and system temperatures.</w:t>
       </w:r>
     </w:p>
     <w:p>
@@ -16594,7 +16220,7 @@
           <w:lang w:val="en-UG"/>
         </w:rPr>
         <w:pict w14:anchorId="4F3E9A5C">
-          <v:rect id="_x0000_i1080" style="width:0;height:1.5pt" o:hralign="center" o:hrstd="t" o:hr="t" fillcolor="#a0a0a0" stroked="f"/>
+          <v:rect id="_x0000_i1042" style="width:0;height:1.5pt" o:hralign="center" o:hrstd="t" o:hr="t" fillcolor="#a0a0a0" stroked="f"/>
         </w:pict>
       </w:r>
     </w:p>
@@ -16627,7 +16253,6 @@
           <w:lang w:val="en-UG"/>
         </w:rPr>
       </w:pPr>
-      <w:proofErr w:type="spellStart"/>
       <w:r>
         <w:rPr>
           <w:b/>
@@ -16636,7 +16261,6 @@
         </w:rPr>
         <w:t>Multimeter</w:t>
       </w:r>
-      <w:proofErr w:type="spellEnd"/>
       <w:r>
         <w:rPr>
           <w:lang w:val="en-UG"/>
@@ -16708,7 +16332,7 @@
           <w:lang w:val="en-UG"/>
         </w:rPr>
         <w:pict w14:anchorId="2FB4883A">
-          <v:rect id="_x0000_i1081" style="width:0;height:1.5pt" o:hralign="center" o:hrstd="t" o:hr="t" fillcolor="#a0a0a0" stroked="f"/>
+          <v:rect id="_x0000_i1043" style="width:0;height:1.5pt" o:hralign="center" o:hrstd="t" o:hr="t" fillcolor="#a0a0a0" stroked="f"/>
         </w:pict>
       </w:r>
     </w:p>
@@ -16887,7 +16511,7 @@
           <w:lang w:val="en-UG"/>
         </w:rPr>
         <w:pict w14:anchorId="2F8DD47F">
-          <v:rect id="_x0000_i1122" style="width:0;height:1.5pt" o:hralign="center" o:hrstd="t" o:hr="t" fillcolor="#a0a0a0" stroked="f"/>
+          <v:rect id="_x0000_i1044" style="width:0;height:1.5pt" o:hralign="center" o:hrstd="t" o:hr="t" fillcolor="#a0a0a0" stroked="f"/>
         </w:pict>
       </w:r>
     </w:p>
@@ -17161,7 +16785,7 @@
           <w:lang w:val="en-UG"/>
         </w:rPr>
         <w:pict w14:anchorId="6F1DDD22">
-          <v:rect id="_x0000_i1123" style="width:0;height:1.5pt" o:hralign="center" o:hrstd="t" o:hr="t" fillcolor="#a0a0a0" stroked="f"/>
+          <v:rect id="_x0000_i1045" style="width:0;height:1.5pt" o:hralign="center" o:hrstd="t" o:hr="t" fillcolor="#a0a0a0" stroked="f"/>
         </w:pict>
       </w:r>
     </w:p>
@@ -17343,25 +16967,7 @@
           <w:bCs/>
           <w:lang w:val="en-UG"/>
         </w:rPr>
-        <w:t xml:space="preserve">3. Remove and Clean the Cooling System (If </w:t>
-      </w:r>
-      <w:proofErr w:type="gramStart"/>
-      <w:r>
-        <w:rPr>
-          <w:b/>
-          <w:bCs/>
-          <w:lang w:val="en-UG"/>
-        </w:rPr>
-        <w:t>Needed</w:t>
-      </w:r>
-      <w:proofErr w:type="gramEnd"/>
-      <w:r>
-        <w:rPr>
-          <w:b/>
-          <w:bCs/>
-          <w:lang w:val="en-UG"/>
-        </w:rPr>
-        <w:t>)</w:t>
+        <w:t>3. Remove and Clean the Cooling System (If Needed)</w:t>
       </w:r>
     </w:p>
     <w:p>
@@ -17433,21 +17039,7 @@
         <w:rPr>
           <w:lang w:val="en-UG"/>
         </w:rPr>
-        <w:t xml:space="preserve">Place a small pea-sized drop of thermal paste in the </w:t>
-      </w:r>
-      <w:proofErr w:type="spellStart"/>
-      <w:r>
-        <w:rPr>
-          <w:lang w:val="en-UG"/>
-        </w:rPr>
-        <w:t>center</w:t>
-      </w:r>
-      <w:proofErr w:type="spellEnd"/>
-      <w:r>
-        <w:rPr>
-          <w:lang w:val="en-UG"/>
-        </w:rPr>
-        <w:t xml:space="preserve"> of the CPU.</w:t>
+        <w:t>Place a small pea-sized drop of thermal paste in the center of the CPU.</w:t>
       </w:r>
     </w:p>
     <w:p>
@@ -17480,7 +17072,7 @@
           <w:lang w:val="en-UG"/>
         </w:rPr>
         <w:pict w14:anchorId="67B95441">
-          <v:rect id="_x0000_i1124" style="width:0;height:1.5pt" o:hralign="center" o:hrstd="t" o:hr="t" fillcolor="#a0a0a0" stroked="f"/>
+          <v:rect id="_x0000_i1046" style="width:0;height:1.5pt" o:hralign="center" o:hrstd="t" o:hr="t" fillcolor="#a0a0a0" stroked="f"/>
         </w:pict>
       </w:r>
     </w:p>
@@ -17731,7 +17323,7 @@
           <w:lang w:val="en-UG"/>
         </w:rPr>
         <w:pict w14:anchorId="4BE21D40">
-          <v:rect id="_x0000_i1125" style="width:0;height:1.5pt" o:hralign="center" o:hrstd="t" o:hr="t" fillcolor="#a0a0a0" stroked="f"/>
+          <v:rect id="_x0000_i1047" style="width:0;height:1.5pt" o:hralign="center" o:hrstd="t" o:hr="t" fillcolor="#a0a0a0" stroked="f"/>
         </w:pict>
       </w:r>
     </w:p>
@@ -17879,7 +17471,7 @@
           <w:lang w:val="en-UG"/>
         </w:rPr>
         <w:pict w14:anchorId="3C88FFB6">
-          <v:rect id="_x0000_i1126" style="width:0;height:1.5pt" o:hralign="center" o:hrstd="t" o:hr="t" fillcolor="#a0a0a0" stroked="f"/>
+          <v:rect id="_x0000_i1048" style="width:0;height:1.5pt" o:hralign="center" o:hrstd="t" o:hr="t" fillcolor="#a0a0a0" stroked="f"/>
         </w:pict>
       </w:r>
     </w:p>
@@ -18012,35 +17604,7 @@
         <w:rPr>
           <w:lang w:val="en-UG"/>
         </w:rPr>
-        <w:t xml:space="preserve">Use monitoring software (e.g., </w:t>
-      </w:r>
-      <w:proofErr w:type="spellStart"/>
-      <w:r>
-        <w:rPr>
-          <w:lang w:val="en-UG"/>
-        </w:rPr>
-        <w:t>HWMonitor</w:t>
-      </w:r>
-      <w:proofErr w:type="spellEnd"/>
-      <w:r>
-        <w:rPr>
-          <w:lang w:val="en-UG"/>
-        </w:rPr>
-        <w:t xml:space="preserve">, </w:t>
-      </w:r>
-      <w:proofErr w:type="spellStart"/>
-      <w:r>
-        <w:rPr>
-          <w:lang w:val="en-UG"/>
-        </w:rPr>
-        <w:t>SpeedFan</w:t>
-      </w:r>
-      <w:proofErr w:type="spellEnd"/>
-      <w:r>
-        <w:rPr>
-          <w:lang w:val="en-UG"/>
-        </w:rPr>
-        <w:t>) to check CPU and GPU temperatures under load.</w:t>
+        <w:t>Use monitoring software (e.g., HWMonitor, SpeedFan) to check CPU and GPU temperatures under load.</w:t>
       </w:r>
     </w:p>
     <w:p>
@@ -18055,7 +17619,7 @@
           <w:lang w:val="en-UG"/>
         </w:rPr>
         <w:pict w14:anchorId="6EC6AC53">
-          <v:rect id="_x0000_i1127" style="width:0;height:1.5pt" o:hralign="center" o:hrstd="t" o:hr="t" fillcolor="#a0a0a0" stroked="f"/>
+          <v:rect id="_x0000_i1049" style="width:0;height:1.5pt" o:hralign="center" o:hrstd="t" o:hr="t" fillcolor="#a0a0a0" stroked="f"/>
         </w:pict>
       </w:r>
     </w:p>
@@ -18172,10 +17736,301 @@
     <w:p>
       <w:pPr>
         <w:spacing w:before="240" w:after="240"/>
-        <w:rPr>
-          <w:lang w:val="en-UG"/>
-        </w:rPr>
-      </w:pPr>
+        <w:jc w:val="center"/>
+        <w:rPr>
+          <w:b/>
+        </w:rPr>
+      </w:pPr>
+      <w:r>
+        <w:rPr>
+          <w:b/>
+        </w:rPr>
+        <w:lastRenderedPageBreak/>
+        <w:t>QUESTION 24</w:t>
+      </w:r>
+    </w:p>
+    <w:p>
+      <w:pPr>
+        <w:spacing w:before="240" w:after="240"/>
+        <w:rPr>
+          <w:b/>
+        </w:rPr>
+      </w:pPr>
+      <w:r>
+        <w:rPr>
+          <w:b/>
+        </w:rPr>
+        <w:t>24) How can regular operating system updates and security purchases improve the computer performance and security</w:t>
+      </w:r>
+    </w:p>
+    <w:p>
+      <w:pPr>
+        <w:pStyle w:val="ListParagraph"/>
+        <w:numPr>
+          <w:ilvl w:val="0"/>
+          <w:numId w:val="122"/>
+        </w:numPr>
+        <w:spacing w:before="240" w:after="240"/>
+      </w:pPr>
+      <w:r>
+        <w:t>D</w:t>
+      </w:r>
+      <w:r>
+        <w:t>evelopers refine the OS with each update, optimizing system processes and resource management, which can enhance speed and efficiency.</w:t>
+      </w:r>
+    </w:p>
+    <w:p>
+      <w:pPr>
+        <w:pStyle w:val="ListParagraph"/>
+        <w:numPr>
+          <w:ilvl w:val="0"/>
+          <w:numId w:val="122"/>
+        </w:numPr>
+        <w:spacing w:before="240" w:after="240"/>
+      </w:pPr>
+      <w:r>
+        <w:t>Updates can improve compatibility with new hardware, software, and peripherals, ensuring better performance with the latest technology.</w:t>
+      </w:r>
+    </w:p>
+    <w:p>
+      <w:pPr>
+        <w:pStyle w:val="ListParagraph"/>
+        <w:numPr>
+          <w:ilvl w:val="0"/>
+          <w:numId w:val="122"/>
+        </w:numPr>
+        <w:spacing w:before="240" w:after="240"/>
+      </w:pPr>
+      <w:r>
+        <w:t>Operating system updates sometimes include updated drivers for components like graphics cards, improving performance for specific tasks like gaming or video editing.</w:t>
+      </w:r>
+    </w:p>
+    <w:p>
+      <w:pPr>
+        <w:pStyle w:val="ListParagraph"/>
+        <w:numPr>
+          <w:ilvl w:val="0"/>
+          <w:numId w:val="122"/>
+        </w:numPr>
+        <w:spacing w:before="240" w:after="240"/>
+      </w:pPr>
+      <w:r>
+        <w:t>Updates fix known vulnerabilities in the OS that hackers could exploit, reducing the risk of malware or unauthorized access.</w:t>
+      </w:r>
+    </w:p>
+    <w:p>
+      <w:pPr>
+        <w:pStyle w:val="ListParagraph"/>
+        <w:numPr>
+          <w:ilvl w:val="0"/>
+          <w:numId w:val="122"/>
+        </w:numPr>
+        <w:spacing w:before="240" w:after="240"/>
+      </w:pPr>
+      <w:r>
+        <w:t>Newer updates often include enhanced security features such as improved encryption or more robust firewalls.</w:t>
+      </w:r>
+    </w:p>
+    <w:p>
+      <w:pPr>
+        <w:pStyle w:val="ListParagraph"/>
+        <w:numPr>
+          <w:ilvl w:val="0"/>
+          <w:numId w:val="122"/>
+        </w:numPr>
+        <w:spacing w:before="240" w:after="240"/>
+      </w:pPr>
+      <w:r>
+        <w:t>Frequent updates provide protection against newly discovered vulnerabilities (zero-day attacks) that attackers could exploit before users patch their systems.</w:t>
+      </w:r>
+    </w:p>
+    <w:p>
+      <w:pPr>
+        <w:pStyle w:val="ListParagraph"/>
+        <w:numPr>
+          <w:ilvl w:val="0"/>
+          <w:numId w:val="122"/>
+        </w:numPr>
+        <w:spacing w:before="240" w:after="240"/>
+      </w:pPr>
+      <w:r>
+        <w:t>Updates help the system recognize and defend against emerging types of malware or hacking techniques.</w:t>
+      </w:r>
+    </w:p>
+    <w:p>
+      <w:pPr>
+        <w:pStyle w:val="ListParagraph"/>
+        <w:numPr>
+          <w:ilvl w:val="0"/>
+          <w:numId w:val="122"/>
+        </w:numPr>
+        <w:spacing w:before="240" w:after="240"/>
+      </w:pPr>
+      <w:r>
+        <w:t>By addressing bugs and conflicts, updates improve the stability of the system, reducing crashes or errors.</w:t>
+      </w:r>
+    </w:p>
+    <w:p>
+      <w:pPr>
+        <w:pStyle w:val="ListParagraph"/>
+        <w:numPr>
+          <w:ilvl w:val="0"/>
+          <w:numId w:val="122"/>
+        </w:numPr>
+        <w:spacing w:before="240" w:after="240"/>
+      </w:pPr>
+      <w:r>
+        <w:t>Updates may include user interface refinements or usability enhancements, making the system easier and more efficient to use.</w:t>
+      </w:r>
+    </w:p>
+    <w:p>
+      <w:pPr>
+        <w:spacing w:before="240" w:after="240"/>
+      </w:pPr>
+      <w:r>
+        <w:t>By regularly updating your operating system and investing in security tools, you can extend the lifespan of your computer, ensure data safety, and maintain optimal performance.</w:t>
+      </w:r>
+    </w:p>
+    <w:p>
+      <w:pPr>
+        <w:spacing w:before="240" w:after="240"/>
+        <w:rPr>
+          <w:b/>
+        </w:rPr>
+      </w:pPr>
+      <w:r>
+        <w:rPr>
+          <w:b/>
+        </w:rPr>
+        <w:t>b) Discuss the importance of these maintenance tasks</w:t>
+      </w:r>
+      <w:r>
+        <w:rPr>
+          <w:b/>
+        </w:rPr>
+        <w:t>.</w:t>
+      </w:r>
+    </w:p>
+    <w:p>
+      <w:pPr>
+        <w:pStyle w:val="ListParagraph"/>
+        <w:numPr>
+          <w:ilvl w:val="0"/>
+          <w:numId w:val="123"/>
+        </w:numPr>
+        <w:spacing w:before="240" w:after="240"/>
+      </w:pPr>
+      <w:r>
+        <w:t>Regular updates and security measures shield your computer from viruses, ransomware, phishing attacks, and other forms of malware. These threats often exploit vulnerabilities in outdated systems.</w:t>
+      </w:r>
+    </w:p>
+    <w:p>
+      <w:pPr>
+        <w:pStyle w:val="ListParagraph"/>
+        <w:numPr>
+          <w:ilvl w:val="0"/>
+          <w:numId w:val="123"/>
+        </w:numPr>
+        <w:spacing w:before="240" w:after="240"/>
+      </w:pPr>
+      <w:r>
+        <w:t>For businesses and individuals alike, protecting sensitive data—such as financial records, customer information, and personal files—is vital. Security patches address known vulnerabilities, reducing the chances of unauthorized access</w:t>
+      </w:r>
+    </w:p>
+    <w:p>
+      <w:pPr>
+        <w:pStyle w:val="ListParagraph"/>
+        <w:numPr>
+          <w:ilvl w:val="0"/>
+          <w:numId w:val="123"/>
+        </w:numPr>
+        <w:spacing w:before="240" w:after="240"/>
+      </w:pPr>
+      <w:r>
+        <w:t>Bug fixes included in updates improve the reliability of the system, preventing unexpected crashes or freezes that could disrupt work.</w:t>
+      </w:r>
+    </w:p>
+    <w:p>
+      <w:pPr>
+        <w:pStyle w:val="ListParagraph"/>
+        <w:numPr>
+          <w:ilvl w:val="0"/>
+          <w:numId w:val="123"/>
+        </w:numPr>
+        <w:spacing w:before="240" w:after="240"/>
+      </w:pPr>
+      <w:r>
+        <w:t>Over time, system inefficiencies can accumulate due to outdated processes or software conflicts. Updates help maintain optimal performance by refining the OS and its components.</w:t>
+      </w:r>
+    </w:p>
+    <w:p>
+      <w:pPr>
+        <w:pStyle w:val="ListParagraph"/>
+        <w:numPr>
+          <w:ilvl w:val="0"/>
+          <w:numId w:val="123"/>
+        </w:numPr>
+        <w:spacing w:before="240" w:after="240"/>
+      </w:pPr>
+      <w:r>
+        <w:t>As technology evolves, updates ensure that your system remains compatible with modern hardware and software, prolonging its usability.</w:t>
+      </w:r>
+    </w:p>
+    <w:p>
+      <w:pPr>
+        <w:pStyle w:val="ListParagraph"/>
+        <w:numPr>
+          <w:ilvl w:val="0"/>
+          <w:numId w:val="123"/>
+        </w:numPr>
+        <w:spacing w:before="240" w:after="240"/>
+      </w:pPr>
+      <w:r>
+        <w:t>Updates often bring new functionalities or enhancements, such as better user interfaces, advanced tools, or greater customization options.</w:t>
+      </w:r>
+    </w:p>
+    <w:p>
+      <w:pPr>
+        <w:pStyle w:val="ListParagraph"/>
+        <w:numPr>
+          <w:ilvl w:val="0"/>
+          <w:numId w:val="123"/>
+        </w:numPr>
+        <w:spacing w:before="240" w:after="240"/>
+      </w:pPr>
+      <w:r>
+        <w:t>Optimization in updates can lead to faster boot times, smoother multitasking, and more efficient resource allocation, improving overall productivity.</w:t>
+      </w:r>
+    </w:p>
+    <w:p>
+      <w:pPr>
+        <w:pStyle w:val="ListParagraph"/>
+        <w:numPr>
+          <w:ilvl w:val="0"/>
+          <w:numId w:val="123"/>
+        </w:numPr>
+        <w:spacing w:before="240" w:after="240"/>
+      </w:pPr>
+      <w:r>
+        <w:t>Regular updates ensure compatibility with the latest software, allowing users to benefit</w:t>
+      </w:r>
+      <w:r>
+        <w:t xml:space="preserve"> from advancements in technology</w:t>
+      </w:r>
+      <w:bookmarkStart w:id="39" w:name="_GoBack"/>
+      <w:bookmarkEnd w:id="39"/>
+      <w:r>
+        <w:t>.</w:t>
+      </w:r>
+    </w:p>
+    <w:p>
+      <w:pPr>
+        <w:spacing w:before="240" w:after="240"/>
+      </w:pPr>
+      <w:r>
+        <w:lastRenderedPageBreak/>
+        <w:t>Neglecting operating system updates and security maintenance is akin to leaving the front door of your house wide open.</w:t>
+      </w:r>
     </w:p>
     <w:p>
       <w:pPr>
@@ -18202,7 +18057,7 @@
 </file>
 
 <file path=word/numbering.xml><?xml version="1.0" encoding="utf-8"?>
-<w:numbering xmlns:wpc="http://schemas.microsoft.com/office/word/2010/wordprocessingCanvas" xmlns:cx="http://schemas.microsoft.com/office/drawing/2014/chartex" xmlns:cx1="http://schemas.microsoft.com/office/drawing/2015/9/8/chartex" xmlns:cx2="http://schemas.microsoft.com/office/drawing/2015/10/21/chartex" xmlns:cx3="http://schemas.microsoft.com/office/drawing/2016/5/9/chartex" xmlns:cx4="http://schemas.microsoft.com/office/drawing/2016/5/10/chartex" xmlns:cx5="http://schemas.microsoft.com/office/drawing/2016/5/11/chartex" xmlns:cx6="http://schemas.microsoft.com/office/drawing/2016/5/12/chartex" xmlns:cx7="http://schemas.microsoft.com/office/drawing/2016/5/13/chartex" xmlns:cx8="http://schemas.microsoft.com/office/drawing/2016/5/14/chartex" xmlns:mc="http://schemas.openxmlformats.org/markup-compatibility/2006" xmlns:aink="http://schemas.microsoft.com/office/drawing/2016/ink" xmlns:am3d="http://schemas.microsoft.com/office/drawing/2017/model3d" xmlns:o="urn:schemas-microsoft-com:office:office" xmlns:oel="http://schemas.microsoft.com/office/2019/extlst" xmlns:r="http://schemas.openxmlformats.org/officeDocument/2006/relationships" xmlns:m="http://schemas.openxmlformats.org/officeDocument/2006/math" xmlns:v="urn:schemas-microsoft-com:vml" xmlns:wp14="http://schemas.microsoft.com/office/word/2010/wordprocessingDrawing" xmlns:wp="http://schemas.openxmlformats.org/drawingml/2006/wordprocessingDrawing" xmlns:w10="urn:schemas-microsoft-com:office:word" xmlns:w="http://schemas.openxmlformats.org/wordprocessingml/2006/main" xmlns:w14="http://schemas.microsoft.com/office/word/2010/wordml" xmlns:w15="http://schemas.microsoft.com/office/word/2012/wordml" xmlns:w16cex="http://schemas.microsoft.com/office/word/2018/wordml/cex" xmlns:w16cid="http://schemas.microsoft.com/office/word/2016/wordml/cid" xmlns:w16="http://schemas.microsoft.com/office/word/2018/wordml" xmlns:w16du="http://schemas.microsoft.com/office/word/2023/wordml/word16du" xmlns:w16sdtdh="http://schemas.microsoft.com/office/word/2020/wordml/sdtdatahash" xmlns:w16se="http://schemas.microsoft.com/office/word/2015/wordml/symex" xmlns:wpg="http://schemas.microsoft.com/office/word/2010/wordprocessingGroup" xmlns:wpi="http://schemas.microsoft.com/office/word/2010/wordprocessingInk" xmlns:wne="http://schemas.microsoft.com/office/word/2006/wordml" xmlns:wps="http://schemas.microsoft.com/office/word/2010/wordprocessingShape" mc:Ignorable="w14 w15 w16se w16cid w16 w16cex w16sdtdh w16du wp14">
+<w:numbering xmlns:wpc="http://schemas.microsoft.com/office/word/2010/wordprocessingCanvas" xmlns:cx="http://schemas.microsoft.com/office/drawing/2014/chartex" xmlns:mc="http://schemas.openxmlformats.org/markup-compatibility/2006" xmlns:o="urn:schemas-microsoft-com:office:office" xmlns:r="http://schemas.openxmlformats.org/officeDocument/2006/relationships" xmlns:m="http://schemas.openxmlformats.org/officeDocument/2006/math" xmlns:v="urn:schemas-microsoft-com:vml" xmlns:wp14="http://schemas.microsoft.com/office/word/2010/wordprocessingDrawing" xmlns:wp="http://schemas.openxmlformats.org/drawingml/2006/wordprocessingDrawing" xmlns:w10="urn:schemas-microsoft-com:office:word" xmlns:w="http://schemas.openxmlformats.org/wordprocessingml/2006/main" xmlns:w14="http://schemas.microsoft.com/office/word/2010/wordml" xmlns:w15="http://schemas.microsoft.com/office/word/2012/wordml" xmlns:w16se="http://schemas.microsoft.com/office/word/2015/wordml/symex" xmlns:wpg="http://schemas.microsoft.com/office/word/2010/wordprocessingGroup" xmlns:wpi="http://schemas.microsoft.com/office/word/2010/wordprocessingInk" xmlns:wne="http://schemas.microsoft.com/office/word/2006/wordml" xmlns:wps="http://schemas.microsoft.com/office/word/2010/wordprocessingShape" mc:Ignorable="w14 w15 w16se wp14">
   <w:abstractNum w:abstractNumId="0" w15:restartNumberingAfterBreak="0">
     <w:nsid w:val="001D16CC"/>
     <w:multiLevelType w:val="multilevel"/>
@@ -20633,6 +20488,119 @@
     </w:lvl>
   </w:abstractNum>
   <w:abstractNum w:abstractNumId="17" w15:restartNumberingAfterBreak="0">
+    <w:nsid w:val="192B2CAA"/>
+    <w:multiLevelType w:val="hybridMultilevel"/>
+    <w:tmpl w:val="618225EE"/>
+    <w:lvl w:ilvl="0" w:tplc="04090001">
+      <w:start w:val="1"/>
+      <w:numFmt w:val="bullet"/>
+      <w:lvlText w:val=""/>
+      <w:lvlJc w:val="left"/>
+      <w:pPr>
+        <w:ind w:left="720" w:hanging="360"/>
+      </w:pPr>
+      <w:rPr>
+        <w:rFonts w:ascii="Symbol" w:hAnsi="Symbol" w:hint="default"/>
+      </w:rPr>
+    </w:lvl>
+    <w:lvl w:ilvl="1" w:tplc="04090003" w:tentative="1">
+      <w:start w:val="1"/>
+      <w:numFmt w:val="bullet"/>
+      <w:lvlText w:val="o"/>
+      <w:lvlJc w:val="left"/>
+      <w:pPr>
+        <w:ind w:left="1440" w:hanging="360"/>
+      </w:pPr>
+      <w:rPr>
+        <w:rFonts w:ascii="Courier New" w:hAnsi="Courier New" w:cs="Courier New" w:hint="default"/>
+      </w:rPr>
+    </w:lvl>
+    <w:lvl w:ilvl="2" w:tplc="04090005" w:tentative="1">
+      <w:start w:val="1"/>
+      <w:numFmt w:val="bullet"/>
+      <w:lvlText w:val=""/>
+      <w:lvlJc w:val="left"/>
+      <w:pPr>
+        <w:ind w:left="2160" w:hanging="360"/>
+      </w:pPr>
+      <w:rPr>
+        <w:rFonts w:ascii="Wingdings" w:hAnsi="Wingdings" w:hint="default"/>
+      </w:rPr>
+    </w:lvl>
+    <w:lvl w:ilvl="3" w:tplc="04090001" w:tentative="1">
+      <w:start w:val="1"/>
+      <w:numFmt w:val="bullet"/>
+      <w:lvlText w:val=""/>
+      <w:lvlJc w:val="left"/>
+      <w:pPr>
+        <w:ind w:left="2880" w:hanging="360"/>
+      </w:pPr>
+      <w:rPr>
+        <w:rFonts w:ascii="Symbol" w:hAnsi="Symbol" w:hint="default"/>
+      </w:rPr>
+    </w:lvl>
+    <w:lvl w:ilvl="4" w:tplc="04090003" w:tentative="1">
+      <w:start w:val="1"/>
+      <w:numFmt w:val="bullet"/>
+      <w:lvlText w:val="o"/>
+      <w:lvlJc w:val="left"/>
+      <w:pPr>
+        <w:ind w:left="3600" w:hanging="360"/>
+      </w:pPr>
+      <w:rPr>
+        <w:rFonts w:ascii="Courier New" w:hAnsi="Courier New" w:cs="Courier New" w:hint="default"/>
+      </w:rPr>
+    </w:lvl>
+    <w:lvl w:ilvl="5" w:tplc="04090005" w:tentative="1">
+      <w:start w:val="1"/>
+      <w:numFmt w:val="bullet"/>
+      <w:lvlText w:val=""/>
+      <w:lvlJc w:val="left"/>
+      <w:pPr>
+        <w:ind w:left="4320" w:hanging="360"/>
+      </w:pPr>
+      <w:rPr>
+        <w:rFonts w:ascii="Wingdings" w:hAnsi="Wingdings" w:hint="default"/>
+      </w:rPr>
+    </w:lvl>
+    <w:lvl w:ilvl="6" w:tplc="04090001" w:tentative="1">
+      <w:start w:val="1"/>
+      <w:numFmt w:val="bullet"/>
+      <w:lvlText w:val=""/>
+      <w:lvlJc w:val="left"/>
+      <w:pPr>
+        <w:ind w:left="5040" w:hanging="360"/>
+      </w:pPr>
+      <w:rPr>
+        <w:rFonts w:ascii="Symbol" w:hAnsi="Symbol" w:hint="default"/>
+      </w:rPr>
+    </w:lvl>
+    <w:lvl w:ilvl="7" w:tplc="04090003" w:tentative="1">
+      <w:start w:val="1"/>
+      <w:numFmt w:val="bullet"/>
+      <w:lvlText w:val="o"/>
+      <w:lvlJc w:val="left"/>
+      <w:pPr>
+        <w:ind w:left="5760" w:hanging="360"/>
+      </w:pPr>
+      <w:rPr>
+        <w:rFonts w:ascii="Courier New" w:hAnsi="Courier New" w:cs="Courier New" w:hint="default"/>
+      </w:rPr>
+    </w:lvl>
+    <w:lvl w:ilvl="8" w:tplc="04090005" w:tentative="1">
+      <w:start w:val="1"/>
+      <w:numFmt w:val="bullet"/>
+      <w:lvlText w:val=""/>
+      <w:lvlJc w:val="left"/>
+      <w:pPr>
+        <w:ind w:left="6480" w:hanging="360"/>
+      </w:pPr>
+      <w:rPr>
+        <w:rFonts w:ascii="Wingdings" w:hAnsi="Wingdings" w:hint="default"/>
+      </w:rPr>
+    </w:lvl>
+  </w:abstractNum>
+  <w:abstractNum w:abstractNumId="18" w15:restartNumberingAfterBreak="0">
     <w:nsid w:val="1D090B79"/>
     <w:multiLevelType w:val="multilevel"/>
     <w:tmpl w:val="BA0012B4"/>
@@ -20781,7 +20749,7 @@
       </w:rPr>
     </w:lvl>
   </w:abstractNum>
-  <w:abstractNum w:abstractNumId="18" w15:restartNumberingAfterBreak="0">
+  <w:abstractNum w:abstractNumId="19" w15:restartNumberingAfterBreak="0">
     <w:nsid w:val="1E5F5047"/>
     <w:multiLevelType w:val="multilevel"/>
     <w:tmpl w:val="E02EEDC2"/>
@@ -20894,7 +20862,7 @@
       </w:rPr>
     </w:lvl>
   </w:abstractNum>
-  <w:abstractNum w:abstractNumId="19" w15:restartNumberingAfterBreak="0">
+  <w:abstractNum w:abstractNumId="20" w15:restartNumberingAfterBreak="0">
     <w:nsid w:val="1FB817B5"/>
     <w:multiLevelType w:val="multilevel"/>
     <w:tmpl w:val="6B6A52C0"/>
@@ -21043,7 +21011,7 @@
       </w:rPr>
     </w:lvl>
   </w:abstractNum>
-  <w:abstractNum w:abstractNumId="20" w15:restartNumberingAfterBreak="0">
+  <w:abstractNum w:abstractNumId="21" w15:restartNumberingAfterBreak="0">
     <w:nsid w:val="1FEE1D0A"/>
     <w:multiLevelType w:val="multilevel"/>
     <w:tmpl w:val="9342E4D2"/>
@@ -21192,7 +21160,7 @@
       </w:rPr>
     </w:lvl>
   </w:abstractNum>
-  <w:abstractNum w:abstractNumId="21" w15:restartNumberingAfterBreak="0">
+  <w:abstractNum w:abstractNumId="22" w15:restartNumberingAfterBreak="0">
     <w:nsid w:val="20B2151B"/>
     <w:multiLevelType w:val="multilevel"/>
     <w:tmpl w:val="AA0CFA8A"/>
@@ -21305,7 +21273,7 @@
       </w:rPr>
     </w:lvl>
   </w:abstractNum>
-  <w:abstractNum w:abstractNumId="22" w15:restartNumberingAfterBreak="0">
+  <w:abstractNum w:abstractNumId="23" w15:restartNumberingAfterBreak="0">
     <w:nsid w:val="20B97FDD"/>
     <w:multiLevelType w:val="multilevel"/>
     <w:tmpl w:val="1F3A6D32"/>
@@ -21454,7 +21422,7 @@
       </w:rPr>
     </w:lvl>
   </w:abstractNum>
-  <w:abstractNum w:abstractNumId="23" w15:restartNumberingAfterBreak="0">
+  <w:abstractNum w:abstractNumId="24" w15:restartNumberingAfterBreak="0">
     <w:nsid w:val="20E93F01"/>
     <w:multiLevelType w:val="multilevel"/>
     <w:tmpl w:val="71C2B30C"/>
@@ -21571,7 +21539,7 @@
       </w:pPr>
     </w:lvl>
   </w:abstractNum>
-  <w:abstractNum w:abstractNumId="24" w15:restartNumberingAfterBreak="0">
+  <w:abstractNum w:abstractNumId="25" w15:restartNumberingAfterBreak="0">
     <w:nsid w:val="21381426"/>
     <w:multiLevelType w:val="multilevel"/>
     <w:tmpl w:val="61A42EBC"/>
@@ -21720,7 +21688,7 @@
       </w:rPr>
     </w:lvl>
   </w:abstractNum>
-  <w:abstractNum w:abstractNumId="25" w15:restartNumberingAfterBreak="0">
+  <w:abstractNum w:abstractNumId="26" w15:restartNumberingAfterBreak="0">
     <w:nsid w:val="219D2C84"/>
     <w:multiLevelType w:val="multilevel"/>
     <w:tmpl w:val="11DA2B70"/>
@@ -21833,7 +21801,7 @@
       </w:rPr>
     </w:lvl>
   </w:abstractNum>
-  <w:abstractNum w:abstractNumId="26" w15:restartNumberingAfterBreak="0">
+  <w:abstractNum w:abstractNumId="27" w15:restartNumberingAfterBreak="0">
     <w:nsid w:val="220E2792"/>
     <w:multiLevelType w:val="multilevel"/>
     <w:tmpl w:val="A022D33A"/>
@@ -21982,7 +21950,7 @@
       </w:rPr>
     </w:lvl>
   </w:abstractNum>
-  <w:abstractNum w:abstractNumId="27" w15:restartNumberingAfterBreak="0">
+  <w:abstractNum w:abstractNumId="28" w15:restartNumberingAfterBreak="0">
     <w:nsid w:val="22827D40"/>
     <w:multiLevelType w:val="multilevel"/>
     <w:tmpl w:val="CE448D04"/>
@@ -22131,7 +22099,7 @@
       </w:rPr>
     </w:lvl>
   </w:abstractNum>
-  <w:abstractNum w:abstractNumId="28" w15:restartNumberingAfterBreak="0">
+  <w:abstractNum w:abstractNumId="29" w15:restartNumberingAfterBreak="0">
     <w:nsid w:val="22DB60F6"/>
     <w:multiLevelType w:val="hybridMultilevel"/>
     <w:tmpl w:val="2B8E32C4"/>
@@ -22244,7 +22212,7 @@
       </w:rPr>
     </w:lvl>
   </w:abstractNum>
-  <w:abstractNum w:abstractNumId="29" w15:restartNumberingAfterBreak="0">
+  <w:abstractNum w:abstractNumId="30" w15:restartNumberingAfterBreak="0">
     <w:nsid w:val="234840C7"/>
     <w:multiLevelType w:val="multilevel"/>
     <w:tmpl w:val="C298BB00"/>
@@ -22357,7 +22325,7 @@
       </w:rPr>
     </w:lvl>
   </w:abstractNum>
-  <w:abstractNum w:abstractNumId="30" w15:restartNumberingAfterBreak="0">
+  <w:abstractNum w:abstractNumId="31" w15:restartNumberingAfterBreak="0">
     <w:nsid w:val="240208F2"/>
     <w:multiLevelType w:val="multilevel"/>
     <w:tmpl w:val="9760B2E4"/>
@@ -22474,7 +22442,7 @@
       </w:pPr>
     </w:lvl>
   </w:abstractNum>
-  <w:abstractNum w:abstractNumId="31" w15:restartNumberingAfterBreak="0">
+  <w:abstractNum w:abstractNumId="32" w15:restartNumberingAfterBreak="0">
     <w:nsid w:val="24F15AEF"/>
     <w:multiLevelType w:val="multilevel"/>
     <w:tmpl w:val="7A8E1498"/>
@@ -22623,7 +22591,7 @@
       </w:rPr>
     </w:lvl>
   </w:abstractNum>
-  <w:abstractNum w:abstractNumId="32" w15:restartNumberingAfterBreak="0">
+  <w:abstractNum w:abstractNumId="33" w15:restartNumberingAfterBreak="0">
     <w:nsid w:val="25FC71A0"/>
     <w:multiLevelType w:val="hybridMultilevel"/>
     <w:tmpl w:val="BA780B76"/>
@@ -22736,7 +22704,7 @@
       </w:rPr>
     </w:lvl>
   </w:abstractNum>
-  <w:abstractNum w:abstractNumId="33" w15:restartNumberingAfterBreak="0">
+  <w:abstractNum w:abstractNumId="34" w15:restartNumberingAfterBreak="0">
     <w:nsid w:val="262F2545"/>
     <w:multiLevelType w:val="multilevel"/>
     <w:tmpl w:val="1F72B3A2"/>
@@ -22885,7 +22853,7 @@
       </w:rPr>
     </w:lvl>
   </w:abstractNum>
-  <w:abstractNum w:abstractNumId="34" w15:restartNumberingAfterBreak="0">
+  <w:abstractNum w:abstractNumId="35" w15:restartNumberingAfterBreak="0">
     <w:nsid w:val="28BF5854"/>
     <w:multiLevelType w:val="multilevel"/>
     <w:tmpl w:val="B8700EE2"/>
@@ -22998,7 +22966,7 @@
       </w:rPr>
     </w:lvl>
   </w:abstractNum>
-  <w:abstractNum w:abstractNumId="35" w15:restartNumberingAfterBreak="0">
+  <w:abstractNum w:abstractNumId="36" w15:restartNumberingAfterBreak="0">
     <w:nsid w:val="291C40FD"/>
     <w:multiLevelType w:val="multilevel"/>
     <w:tmpl w:val="ED346FB0"/>
@@ -23111,7 +23079,7 @@
       </w:rPr>
     </w:lvl>
   </w:abstractNum>
-  <w:abstractNum w:abstractNumId="36" w15:restartNumberingAfterBreak="0">
+  <w:abstractNum w:abstractNumId="37" w15:restartNumberingAfterBreak="0">
     <w:nsid w:val="292D5FCE"/>
     <w:multiLevelType w:val="multilevel"/>
     <w:tmpl w:val="4A540BBA"/>
@@ -23260,7 +23228,7 @@
       </w:rPr>
     </w:lvl>
   </w:abstractNum>
-  <w:abstractNum w:abstractNumId="37" w15:restartNumberingAfterBreak="0">
+  <w:abstractNum w:abstractNumId="38" w15:restartNumberingAfterBreak="0">
     <w:nsid w:val="2962407A"/>
     <w:multiLevelType w:val="multilevel"/>
     <w:tmpl w:val="95CE8088"/>
@@ -23409,7 +23377,7 @@
       </w:rPr>
     </w:lvl>
   </w:abstractNum>
-  <w:abstractNum w:abstractNumId="38" w15:restartNumberingAfterBreak="0">
+  <w:abstractNum w:abstractNumId="39" w15:restartNumberingAfterBreak="0">
     <w:nsid w:val="2A011F07"/>
     <w:multiLevelType w:val="multilevel"/>
     <w:tmpl w:val="0DA85818"/>
@@ -23558,7 +23526,7 @@
       </w:rPr>
     </w:lvl>
   </w:abstractNum>
-  <w:abstractNum w:abstractNumId="39" w15:restartNumberingAfterBreak="0">
+  <w:abstractNum w:abstractNumId="40" w15:restartNumberingAfterBreak="0">
     <w:nsid w:val="2A2A4000"/>
     <w:multiLevelType w:val="multilevel"/>
     <w:tmpl w:val="1E725642"/>
@@ -23707,7 +23675,7 @@
       </w:rPr>
     </w:lvl>
   </w:abstractNum>
-  <w:abstractNum w:abstractNumId="40" w15:restartNumberingAfterBreak="0">
+  <w:abstractNum w:abstractNumId="41" w15:restartNumberingAfterBreak="0">
     <w:nsid w:val="2B0C1D66"/>
     <w:multiLevelType w:val="multilevel"/>
     <w:tmpl w:val="02B07DAC"/>
@@ -23856,7 +23824,7 @@
       </w:rPr>
     </w:lvl>
   </w:abstractNum>
-  <w:abstractNum w:abstractNumId="41" w15:restartNumberingAfterBreak="0">
+  <w:abstractNum w:abstractNumId="42" w15:restartNumberingAfterBreak="0">
     <w:nsid w:val="2B8D6CD7"/>
     <w:multiLevelType w:val="multilevel"/>
     <w:tmpl w:val="66BA6B3C"/>
@@ -24005,7 +23973,7 @@
       </w:rPr>
     </w:lvl>
   </w:abstractNum>
-  <w:abstractNum w:abstractNumId="42" w15:restartNumberingAfterBreak="0">
+  <w:abstractNum w:abstractNumId="43" w15:restartNumberingAfterBreak="0">
     <w:nsid w:val="2D264133"/>
     <w:multiLevelType w:val="hybridMultilevel"/>
     <w:tmpl w:val="FAD69038"/>
@@ -24118,7 +24086,7 @@
       </w:rPr>
     </w:lvl>
   </w:abstractNum>
-  <w:abstractNum w:abstractNumId="43" w15:restartNumberingAfterBreak="0">
+  <w:abstractNum w:abstractNumId="44" w15:restartNumberingAfterBreak="0">
     <w:nsid w:val="2DEF5FA9"/>
     <w:multiLevelType w:val="multilevel"/>
     <w:tmpl w:val="2EFE3F94"/>
@@ -24267,7 +24235,7 @@
       </w:rPr>
     </w:lvl>
   </w:abstractNum>
-  <w:abstractNum w:abstractNumId="44" w15:restartNumberingAfterBreak="0">
+  <w:abstractNum w:abstractNumId="45" w15:restartNumberingAfterBreak="0">
     <w:nsid w:val="311C4BAE"/>
     <w:multiLevelType w:val="multilevel"/>
     <w:tmpl w:val="218079BA"/>
@@ -24380,7 +24348,7 @@
       </w:rPr>
     </w:lvl>
   </w:abstractNum>
-  <w:abstractNum w:abstractNumId="45" w15:restartNumberingAfterBreak="0">
+  <w:abstractNum w:abstractNumId="46" w15:restartNumberingAfterBreak="0">
     <w:nsid w:val="3189195D"/>
     <w:multiLevelType w:val="multilevel"/>
     <w:tmpl w:val="7C8C6F74"/>
@@ -24529,7 +24497,7 @@
       </w:rPr>
     </w:lvl>
   </w:abstractNum>
-  <w:abstractNum w:abstractNumId="46" w15:restartNumberingAfterBreak="0">
+  <w:abstractNum w:abstractNumId="47" w15:restartNumberingAfterBreak="0">
     <w:nsid w:val="334104D6"/>
     <w:multiLevelType w:val="multilevel"/>
     <w:tmpl w:val="4DAE73BE"/>
@@ -24642,7 +24610,7 @@
       </w:rPr>
     </w:lvl>
   </w:abstractNum>
-  <w:abstractNum w:abstractNumId="47" w15:restartNumberingAfterBreak="0">
+  <w:abstractNum w:abstractNumId="48" w15:restartNumberingAfterBreak="0">
     <w:nsid w:val="33AD3CCA"/>
     <w:multiLevelType w:val="multilevel"/>
     <w:tmpl w:val="A03E0B32"/>
@@ -24791,7 +24759,7 @@
       </w:rPr>
     </w:lvl>
   </w:abstractNum>
-  <w:abstractNum w:abstractNumId="48" w15:restartNumberingAfterBreak="0">
+  <w:abstractNum w:abstractNumId="49" w15:restartNumberingAfterBreak="0">
     <w:nsid w:val="33BE42D7"/>
     <w:multiLevelType w:val="multilevel"/>
     <w:tmpl w:val="F222ABE6"/>
@@ -24940,7 +24908,7 @@
       </w:rPr>
     </w:lvl>
   </w:abstractNum>
-  <w:abstractNum w:abstractNumId="49" w15:restartNumberingAfterBreak="0">
+  <w:abstractNum w:abstractNumId="50" w15:restartNumberingAfterBreak="0">
     <w:nsid w:val="33E46DC6"/>
     <w:multiLevelType w:val="multilevel"/>
     <w:tmpl w:val="25E408A6"/>
@@ -25089,7 +25057,7 @@
       </w:rPr>
     </w:lvl>
   </w:abstractNum>
-  <w:abstractNum w:abstractNumId="50" w15:restartNumberingAfterBreak="0">
+  <w:abstractNum w:abstractNumId="51" w15:restartNumberingAfterBreak="0">
     <w:nsid w:val="35123496"/>
     <w:multiLevelType w:val="hybridMultilevel"/>
     <w:tmpl w:val="29D64000"/>
@@ -25202,7 +25170,7 @@
       </w:rPr>
     </w:lvl>
   </w:abstractNum>
-  <w:abstractNum w:abstractNumId="51" w15:restartNumberingAfterBreak="0">
+  <w:abstractNum w:abstractNumId="52" w15:restartNumberingAfterBreak="0">
     <w:nsid w:val="35570987"/>
     <w:multiLevelType w:val="multilevel"/>
     <w:tmpl w:val="5EF4437E"/>
@@ -25351,7 +25319,7 @@
       </w:rPr>
     </w:lvl>
   </w:abstractNum>
-  <w:abstractNum w:abstractNumId="52" w15:restartNumberingAfterBreak="0">
+  <w:abstractNum w:abstractNumId="53" w15:restartNumberingAfterBreak="0">
     <w:nsid w:val="35D97907"/>
     <w:multiLevelType w:val="multilevel"/>
     <w:tmpl w:val="BD68AF4A"/>
@@ -25500,7 +25468,7 @@
       </w:rPr>
     </w:lvl>
   </w:abstractNum>
-  <w:abstractNum w:abstractNumId="53" w15:restartNumberingAfterBreak="0">
+  <w:abstractNum w:abstractNumId="54" w15:restartNumberingAfterBreak="0">
     <w:nsid w:val="362D17AE"/>
     <w:multiLevelType w:val="multilevel"/>
     <w:tmpl w:val="550CFF8A"/>
@@ -25649,7 +25617,7 @@
       </w:rPr>
     </w:lvl>
   </w:abstractNum>
-  <w:abstractNum w:abstractNumId="54" w15:restartNumberingAfterBreak="0">
+  <w:abstractNum w:abstractNumId="55" w15:restartNumberingAfterBreak="0">
     <w:nsid w:val="367D0952"/>
     <w:multiLevelType w:val="multilevel"/>
     <w:tmpl w:val="64DA54DE"/>
@@ -25798,7 +25766,7 @@
       </w:rPr>
     </w:lvl>
   </w:abstractNum>
-  <w:abstractNum w:abstractNumId="55" w15:restartNumberingAfterBreak="0">
+  <w:abstractNum w:abstractNumId="56" w15:restartNumberingAfterBreak="0">
     <w:nsid w:val="37BF5F1D"/>
     <w:multiLevelType w:val="multilevel"/>
     <w:tmpl w:val="3808D6DA"/>
@@ -25915,7 +25883,7 @@
       </w:pPr>
     </w:lvl>
   </w:abstractNum>
-  <w:abstractNum w:abstractNumId="56" w15:restartNumberingAfterBreak="0">
+  <w:abstractNum w:abstractNumId="57" w15:restartNumberingAfterBreak="0">
     <w:nsid w:val="37CD7EE9"/>
     <w:multiLevelType w:val="multilevel"/>
     <w:tmpl w:val="0C1A8788"/>
@@ -26064,7 +26032,7 @@
       </w:rPr>
     </w:lvl>
   </w:abstractNum>
-  <w:abstractNum w:abstractNumId="57" w15:restartNumberingAfterBreak="0">
+  <w:abstractNum w:abstractNumId="58" w15:restartNumberingAfterBreak="0">
     <w:nsid w:val="380F5F5A"/>
     <w:multiLevelType w:val="multilevel"/>
     <w:tmpl w:val="A98E1C20"/>
@@ -26177,7 +26145,7 @@
       </w:rPr>
     </w:lvl>
   </w:abstractNum>
-  <w:abstractNum w:abstractNumId="58" w15:restartNumberingAfterBreak="0">
+  <w:abstractNum w:abstractNumId="59" w15:restartNumberingAfterBreak="0">
     <w:nsid w:val="3A4B1262"/>
     <w:multiLevelType w:val="multilevel"/>
     <w:tmpl w:val="C76E5E94"/>
@@ -26290,7 +26258,7 @@
       </w:rPr>
     </w:lvl>
   </w:abstractNum>
-  <w:abstractNum w:abstractNumId="59" w15:restartNumberingAfterBreak="0">
+  <w:abstractNum w:abstractNumId="60" w15:restartNumberingAfterBreak="0">
     <w:nsid w:val="3BC531FC"/>
     <w:multiLevelType w:val="multilevel"/>
     <w:tmpl w:val="A33265BA"/>
@@ -26439,7 +26407,7 @@
       </w:rPr>
     </w:lvl>
   </w:abstractNum>
-  <w:abstractNum w:abstractNumId="60" w15:restartNumberingAfterBreak="0">
+  <w:abstractNum w:abstractNumId="61" w15:restartNumberingAfterBreak="0">
     <w:nsid w:val="3BDB0646"/>
     <w:multiLevelType w:val="multilevel"/>
     <w:tmpl w:val="D0EC7B26"/>
@@ -26588,7 +26556,7 @@
       </w:rPr>
     </w:lvl>
   </w:abstractNum>
-  <w:abstractNum w:abstractNumId="61" w15:restartNumberingAfterBreak="0">
+  <w:abstractNum w:abstractNumId="62" w15:restartNumberingAfterBreak="0">
     <w:nsid w:val="3D6F15DB"/>
     <w:multiLevelType w:val="multilevel"/>
     <w:tmpl w:val="285CC846"/>
@@ -26737,7 +26705,7 @@
       </w:rPr>
     </w:lvl>
   </w:abstractNum>
-  <w:abstractNum w:abstractNumId="62" w15:restartNumberingAfterBreak="0">
+  <w:abstractNum w:abstractNumId="63" w15:restartNumberingAfterBreak="0">
     <w:nsid w:val="3FE44D90"/>
     <w:multiLevelType w:val="multilevel"/>
     <w:tmpl w:val="90AC978E"/>
@@ -26886,7 +26854,7 @@
       </w:rPr>
     </w:lvl>
   </w:abstractNum>
-  <w:abstractNum w:abstractNumId="63" w15:restartNumberingAfterBreak="0">
+  <w:abstractNum w:abstractNumId="64" w15:restartNumberingAfterBreak="0">
     <w:nsid w:val="400A0A34"/>
     <w:multiLevelType w:val="multilevel"/>
     <w:tmpl w:val="19182102"/>
@@ -27035,7 +27003,7 @@
       </w:rPr>
     </w:lvl>
   </w:abstractNum>
-  <w:abstractNum w:abstractNumId="64" w15:restartNumberingAfterBreak="0">
+  <w:abstractNum w:abstractNumId="65" w15:restartNumberingAfterBreak="0">
     <w:nsid w:val="40F24257"/>
     <w:multiLevelType w:val="multilevel"/>
     <w:tmpl w:val="72302C6E"/>
@@ -27184,7 +27152,7 @@
       </w:rPr>
     </w:lvl>
   </w:abstractNum>
-  <w:abstractNum w:abstractNumId="65" w15:restartNumberingAfterBreak="0">
+  <w:abstractNum w:abstractNumId="66" w15:restartNumberingAfterBreak="0">
     <w:nsid w:val="42127975"/>
     <w:multiLevelType w:val="hybridMultilevel"/>
     <w:tmpl w:val="9F2E13F0"/>
@@ -27297,7 +27265,7 @@
       </w:rPr>
     </w:lvl>
   </w:abstractNum>
-  <w:abstractNum w:abstractNumId="66" w15:restartNumberingAfterBreak="0">
+  <w:abstractNum w:abstractNumId="67" w15:restartNumberingAfterBreak="0">
     <w:nsid w:val="42903E20"/>
     <w:multiLevelType w:val="multilevel"/>
     <w:tmpl w:val="0F6CEA14"/>
@@ -27446,7 +27414,7 @@
       </w:rPr>
     </w:lvl>
   </w:abstractNum>
-  <w:abstractNum w:abstractNumId="67" w15:restartNumberingAfterBreak="0">
+  <w:abstractNum w:abstractNumId="68" w15:restartNumberingAfterBreak="0">
     <w:nsid w:val="44C6319E"/>
     <w:multiLevelType w:val="multilevel"/>
     <w:tmpl w:val="93884C30"/>
@@ -27595,7 +27563,7 @@
       </w:rPr>
     </w:lvl>
   </w:abstractNum>
-  <w:abstractNum w:abstractNumId="68" w15:restartNumberingAfterBreak="0">
+  <w:abstractNum w:abstractNumId="69" w15:restartNumberingAfterBreak="0">
     <w:nsid w:val="454C3537"/>
     <w:multiLevelType w:val="multilevel"/>
     <w:tmpl w:val="7EA28D16"/>
@@ -27744,7 +27712,7 @@
       </w:rPr>
     </w:lvl>
   </w:abstractNum>
-  <w:abstractNum w:abstractNumId="69" w15:restartNumberingAfterBreak="0">
+  <w:abstractNum w:abstractNumId="70" w15:restartNumberingAfterBreak="0">
     <w:nsid w:val="46236086"/>
     <w:multiLevelType w:val="hybridMultilevel"/>
     <w:tmpl w:val="8E0023C6"/>
@@ -27857,7 +27825,7 @@
       </w:rPr>
     </w:lvl>
   </w:abstractNum>
-  <w:abstractNum w:abstractNumId="70" w15:restartNumberingAfterBreak="0">
+  <w:abstractNum w:abstractNumId="71" w15:restartNumberingAfterBreak="0">
     <w:nsid w:val="4813515E"/>
     <w:multiLevelType w:val="multilevel"/>
     <w:tmpl w:val="9BCC7D60"/>
@@ -27970,7 +27938,7 @@
       </w:rPr>
     </w:lvl>
   </w:abstractNum>
-  <w:abstractNum w:abstractNumId="71" w15:restartNumberingAfterBreak="0">
+  <w:abstractNum w:abstractNumId="72" w15:restartNumberingAfterBreak="0">
     <w:nsid w:val="4844207E"/>
     <w:multiLevelType w:val="hybridMultilevel"/>
     <w:tmpl w:val="67FEE102"/>
@@ -28083,7 +28051,7 @@
       </w:rPr>
     </w:lvl>
   </w:abstractNum>
-  <w:abstractNum w:abstractNumId="72" w15:restartNumberingAfterBreak="0">
+  <w:abstractNum w:abstractNumId="73" w15:restartNumberingAfterBreak="0">
     <w:nsid w:val="49045733"/>
     <w:multiLevelType w:val="multilevel"/>
     <w:tmpl w:val="2A60F4A2"/>
@@ -28232,7 +28200,7 @@
       </w:rPr>
     </w:lvl>
   </w:abstractNum>
-  <w:abstractNum w:abstractNumId="73" w15:restartNumberingAfterBreak="0">
+  <w:abstractNum w:abstractNumId="74" w15:restartNumberingAfterBreak="0">
     <w:nsid w:val="4AA855E8"/>
     <w:multiLevelType w:val="multilevel"/>
     <w:tmpl w:val="EBF0FFFC"/>
@@ -28381,7 +28349,7 @@
       </w:rPr>
     </w:lvl>
   </w:abstractNum>
-  <w:abstractNum w:abstractNumId="74" w15:restartNumberingAfterBreak="0">
+  <w:abstractNum w:abstractNumId="75" w15:restartNumberingAfterBreak="0">
     <w:nsid w:val="4B0D0864"/>
     <w:multiLevelType w:val="multilevel"/>
     <w:tmpl w:val="1548D2E0"/>
@@ -28530,7 +28498,7 @@
       </w:rPr>
     </w:lvl>
   </w:abstractNum>
-  <w:abstractNum w:abstractNumId="75" w15:restartNumberingAfterBreak="0">
+  <w:abstractNum w:abstractNumId="76" w15:restartNumberingAfterBreak="0">
     <w:nsid w:val="4CF22828"/>
     <w:multiLevelType w:val="hybridMultilevel"/>
     <w:tmpl w:val="89DC21A4"/>
@@ -28643,7 +28611,7 @@
       </w:rPr>
     </w:lvl>
   </w:abstractNum>
-  <w:abstractNum w:abstractNumId="76" w15:restartNumberingAfterBreak="0">
+  <w:abstractNum w:abstractNumId="77" w15:restartNumberingAfterBreak="0">
     <w:nsid w:val="4DE628BE"/>
     <w:multiLevelType w:val="multilevel"/>
     <w:tmpl w:val="984048A0"/>
@@ -28792,7 +28760,7 @@
       </w:rPr>
     </w:lvl>
   </w:abstractNum>
-  <w:abstractNum w:abstractNumId="77" w15:restartNumberingAfterBreak="0">
+  <w:abstractNum w:abstractNumId="78" w15:restartNumberingAfterBreak="0">
     <w:nsid w:val="4E706216"/>
     <w:multiLevelType w:val="multilevel"/>
     <w:tmpl w:val="4C7451B8"/>
@@ -28941,7 +28909,7 @@
       </w:rPr>
     </w:lvl>
   </w:abstractNum>
-  <w:abstractNum w:abstractNumId="78" w15:restartNumberingAfterBreak="0">
+  <w:abstractNum w:abstractNumId="79" w15:restartNumberingAfterBreak="0">
     <w:nsid w:val="51FC6A94"/>
     <w:multiLevelType w:val="multilevel"/>
     <w:tmpl w:val="D9DA2FD6"/>
@@ -29054,7 +29022,7 @@
       </w:rPr>
     </w:lvl>
   </w:abstractNum>
-  <w:abstractNum w:abstractNumId="79" w15:restartNumberingAfterBreak="0">
+  <w:abstractNum w:abstractNumId="80" w15:restartNumberingAfterBreak="0">
     <w:nsid w:val="522F2694"/>
     <w:multiLevelType w:val="multilevel"/>
     <w:tmpl w:val="4E64A54A"/>
@@ -29203,7 +29171,7 @@
       </w:rPr>
     </w:lvl>
   </w:abstractNum>
-  <w:abstractNum w:abstractNumId="80" w15:restartNumberingAfterBreak="0">
+  <w:abstractNum w:abstractNumId="81" w15:restartNumberingAfterBreak="0">
     <w:nsid w:val="52735175"/>
     <w:multiLevelType w:val="multilevel"/>
     <w:tmpl w:val="8716F3EC"/>
@@ -29352,7 +29320,7 @@
       </w:rPr>
     </w:lvl>
   </w:abstractNum>
-  <w:abstractNum w:abstractNumId="81" w15:restartNumberingAfterBreak="0">
+  <w:abstractNum w:abstractNumId="82" w15:restartNumberingAfterBreak="0">
     <w:nsid w:val="534E0E31"/>
     <w:multiLevelType w:val="multilevel"/>
     <w:tmpl w:val="4448D7F4"/>
@@ -29465,7 +29433,7 @@
       </w:rPr>
     </w:lvl>
   </w:abstractNum>
-  <w:abstractNum w:abstractNumId="82" w15:restartNumberingAfterBreak="0">
+  <w:abstractNum w:abstractNumId="83" w15:restartNumberingAfterBreak="0">
     <w:nsid w:val="5433617D"/>
     <w:multiLevelType w:val="multilevel"/>
     <w:tmpl w:val="67F22E32"/>
@@ -29582,7 +29550,7 @@
       </w:pPr>
     </w:lvl>
   </w:abstractNum>
-  <w:abstractNum w:abstractNumId="83" w15:restartNumberingAfterBreak="0">
+  <w:abstractNum w:abstractNumId="84" w15:restartNumberingAfterBreak="0">
     <w:nsid w:val="54405EB2"/>
     <w:multiLevelType w:val="multilevel"/>
     <w:tmpl w:val="56D6BB18"/>
@@ -29731,7 +29699,7 @@
       </w:rPr>
     </w:lvl>
   </w:abstractNum>
-  <w:abstractNum w:abstractNumId="84" w15:restartNumberingAfterBreak="0">
+  <w:abstractNum w:abstractNumId="85" w15:restartNumberingAfterBreak="0">
     <w:nsid w:val="54545B0D"/>
     <w:multiLevelType w:val="multilevel"/>
     <w:tmpl w:val="7180945C"/>
@@ -29880,7 +29848,7 @@
       </w:rPr>
     </w:lvl>
   </w:abstractNum>
-  <w:abstractNum w:abstractNumId="85" w15:restartNumberingAfterBreak="0">
+  <w:abstractNum w:abstractNumId="86" w15:restartNumberingAfterBreak="0">
     <w:nsid w:val="54626A82"/>
     <w:multiLevelType w:val="multilevel"/>
     <w:tmpl w:val="8D38132C"/>
@@ -29993,7 +29961,7 @@
       </w:rPr>
     </w:lvl>
   </w:abstractNum>
-  <w:abstractNum w:abstractNumId="86" w15:restartNumberingAfterBreak="0">
+  <w:abstractNum w:abstractNumId="87" w15:restartNumberingAfterBreak="0">
     <w:nsid w:val="563613B2"/>
     <w:multiLevelType w:val="multilevel"/>
     <w:tmpl w:val="AF4EE486"/>
@@ -30142,7 +30110,7 @@
       </w:rPr>
     </w:lvl>
   </w:abstractNum>
-  <w:abstractNum w:abstractNumId="87" w15:restartNumberingAfterBreak="0">
+  <w:abstractNum w:abstractNumId="88" w15:restartNumberingAfterBreak="0">
     <w:nsid w:val="57C744AF"/>
     <w:multiLevelType w:val="multilevel"/>
     <w:tmpl w:val="5A46BD66"/>
@@ -30291,7 +30259,7 @@
       </w:rPr>
     </w:lvl>
   </w:abstractNum>
-  <w:abstractNum w:abstractNumId="88" w15:restartNumberingAfterBreak="0">
+  <w:abstractNum w:abstractNumId="89" w15:restartNumberingAfterBreak="0">
     <w:nsid w:val="59D1769F"/>
     <w:multiLevelType w:val="multilevel"/>
     <w:tmpl w:val="E286F364"/>
@@ -30440,7 +30408,7 @@
       </w:rPr>
     </w:lvl>
   </w:abstractNum>
-  <w:abstractNum w:abstractNumId="89" w15:restartNumberingAfterBreak="0">
+  <w:abstractNum w:abstractNumId="90" w15:restartNumberingAfterBreak="0">
     <w:nsid w:val="5A6E019D"/>
     <w:multiLevelType w:val="multilevel"/>
     <w:tmpl w:val="2222EC16"/>
@@ -30589,7 +30557,7 @@
       </w:rPr>
     </w:lvl>
   </w:abstractNum>
-  <w:abstractNum w:abstractNumId="90" w15:restartNumberingAfterBreak="0">
+  <w:abstractNum w:abstractNumId="91" w15:restartNumberingAfterBreak="0">
     <w:nsid w:val="5B616B6D"/>
     <w:multiLevelType w:val="multilevel"/>
     <w:tmpl w:val="03808B54"/>
@@ -30702,7 +30670,7 @@
       </w:rPr>
     </w:lvl>
   </w:abstractNum>
-  <w:abstractNum w:abstractNumId="91" w15:restartNumberingAfterBreak="0">
+  <w:abstractNum w:abstractNumId="92" w15:restartNumberingAfterBreak="0">
     <w:nsid w:val="5BA506EA"/>
     <w:multiLevelType w:val="multilevel"/>
     <w:tmpl w:val="E84AE4D8"/>
@@ -30819,7 +30787,7 @@
       </w:pPr>
     </w:lvl>
   </w:abstractNum>
-  <w:abstractNum w:abstractNumId="92" w15:restartNumberingAfterBreak="0">
+  <w:abstractNum w:abstractNumId="93" w15:restartNumberingAfterBreak="0">
     <w:nsid w:val="5DC63CC0"/>
     <w:multiLevelType w:val="hybridMultilevel"/>
     <w:tmpl w:val="C68ECDD8"/>
@@ -30932,7 +30900,7 @@
       </w:rPr>
     </w:lvl>
   </w:abstractNum>
-  <w:abstractNum w:abstractNumId="93" w15:restartNumberingAfterBreak="0">
+  <w:abstractNum w:abstractNumId="94" w15:restartNumberingAfterBreak="0">
     <w:nsid w:val="61E71EAE"/>
     <w:multiLevelType w:val="multilevel"/>
     <w:tmpl w:val="64E07626"/>
@@ -31081,7 +31049,120 @@
       </w:rPr>
     </w:lvl>
   </w:abstractNum>
-  <w:abstractNum w:abstractNumId="94" w15:restartNumberingAfterBreak="0">
+  <w:abstractNum w:abstractNumId="95" w15:restartNumberingAfterBreak="0">
+    <w:nsid w:val="621804C6"/>
+    <w:multiLevelType w:val="hybridMultilevel"/>
+    <w:tmpl w:val="8C2ACB04"/>
+    <w:lvl w:ilvl="0" w:tplc="04090001">
+      <w:start w:val="1"/>
+      <w:numFmt w:val="bullet"/>
+      <w:lvlText w:val=""/>
+      <w:lvlJc w:val="left"/>
+      <w:pPr>
+        <w:ind w:left="720" w:hanging="360"/>
+      </w:pPr>
+      <w:rPr>
+        <w:rFonts w:ascii="Symbol" w:hAnsi="Symbol" w:hint="default"/>
+      </w:rPr>
+    </w:lvl>
+    <w:lvl w:ilvl="1" w:tplc="04090003" w:tentative="1">
+      <w:start w:val="1"/>
+      <w:numFmt w:val="bullet"/>
+      <w:lvlText w:val="o"/>
+      <w:lvlJc w:val="left"/>
+      <w:pPr>
+        <w:ind w:left="1440" w:hanging="360"/>
+      </w:pPr>
+      <w:rPr>
+        <w:rFonts w:ascii="Courier New" w:hAnsi="Courier New" w:cs="Courier New" w:hint="default"/>
+      </w:rPr>
+    </w:lvl>
+    <w:lvl w:ilvl="2" w:tplc="04090005" w:tentative="1">
+      <w:start w:val="1"/>
+      <w:numFmt w:val="bullet"/>
+      <w:lvlText w:val=""/>
+      <w:lvlJc w:val="left"/>
+      <w:pPr>
+        <w:ind w:left="2160" w:hanging="360"/>
+      </w:pPr>
+      <w:rPr>
+        <w:rFonts w:ascii="Wingdings" w:hAnsi="Wingdings" w:hint="default"/>
+      </w:rPr>
+    </w:lvl>
+    <w:lvl w:ilvl="3" w:tplc="04090001" w:tentative="1">
+      <w:start w:val="1"/>
+      <w:numFmt w:val="bullet"/>
+      <w:lvlText w:val=""/>
+      <w:lvlJc w:val="left"/>
+      <w:pPr>
+        <w:ind w:left="2880" w:hanging="360"/>
+      </w:pPr>
+      <w:rPr>
+        <w:rFonts w:ascii="Symbol" w:hAnsi="Symbol" w:hint="default"/>
+      </w:rPr>
+    </w:lvl>
+    <w:lvl w:ilvl="4" w:tplc="04090003" w:tentative="1">
+      <w:start w:val="1"/>
+      <w:numFmt w:val="bullet"/>
+      <w:lvlText w:val="o"/>
+      <w:lvlJc w:val="left"/>
+      <w:pPr>
+        <w:ind w:left="3600" w:hanging="360"/>
+      </w:pPr>
+      <w:rPr>
+        <w:rFonts w:ascii="Courier New" w:hAnsi="Courier New" w:cs="Courier New" w:hint="default"/>
+      </w:rPr>
+    </w:lvl>
+    <w:lvl w:ilvl="5" w:tplc="04090005" w:tentative="1">
+      <w:start w:val="1"/>
+      <w:numFmt w:val="bullet"/>
+      <w:lvlText w:val=""/>
+      <w:lvlJc w:val="left"/>
+      <w:pPr>
+        <w:ind w:left="4320" w:hanging="360"/>
+      </w:pPr>
+      <w:rPr>
+        <w:rFonts w:ascii="Wingdings" w:hAnsi="Wingdings" w:hint="default"/>
+      </w:rPr>
+    </w:lvl>
+    <w:lvl w:ilvl="6" w:tplc="04090001" w:tentative="1">
+      <w:start w:val="1"/>
+      <w:numFmt w:val="bullet"/>
+      <w:lvlText w:val=""/>
+      <w:lvlJc w:val="left"/>
+      <w:pPr>
+        <w:ind w:left="5040" w:hanging="360"/>
+      </w:pPr>
+      <w:rPr>
+        <w:rFonts w:ascii="Symbol" w:hAnsi="Symbol" w:hint="default"/>
+      </w:rPr>
+    </w:lvl>
+    <w:lvl w:ilvl="7" w:tplc="04090003" w:tentative="1">
+      <w:start w:val="1"/>
+      <w:numFmt w:val="bullet"/>
+      <w:lvlText w:val="o"/>
+      <w:lvlJc w:val="left"/>
+      <w:pPr>
+        <w:ind w:left="5760" w:hanging="360"/>
+      </w:pPr>
+      <w:rPr>
+        <w:rFonts w:ascii="Courier New" w:hAnsi="Courier New" w:cs="Courier New" w:hint="default"/>
+      </w:rPr>
+    </w:lvl>
+    <w:lvl w:ilvl="8" w:tplc="04090005" w:tentative="1">
+      <w:start w:val="1"/>
+      <w:numFmt w:val="bullet"/>
+      <w:lvlText w:val=""/>
+      <w:lvlJc w:val="left"/>
+      <w:pPr>
+        <w:ind w:left="6480" w:hanging="360"/>
+      </w:pPr>
+      <w:rPr>
+        <w:rFonts w:ascii="Wingdings" w:hAnsi="Wingdings" w:hint="default"/>
+      </w:rPr>
+    </w:lvl>
+  </w:abstractNum>
+  <w:abstractNum w:abstractNumId="96" w15:restartNumberingAfterBreak="0">
     <w:nsid w:val="62592EE1"/>
     <w:multiLevelType w:val="hybridMultilevel"/>
     <w:tmpl w:val="318EA2D4"/>
@@ -31194,7 +31275,7 @@
       </w:rPr>
     </w:lvl>
   </w:abstractNum>
-  <w:abstractNum w:abstractNumId="95" w15:restartNumberingAfterBreak="0">
+  <w:abstractNum w:abstractNumId="97" w15:restartNumberingAfterBreak="0">
     <w:nsid w:val="64717D58"/>
     <w:multiLevelType w:val="multilevel"/>
     <w:tmpl w:val="EEE20290"/>
@@ -31343,7 +31424,7 @@
       </w:rPr>
     </w:lvl>
   </w:abstractNum>
-  <w:abstractNum w:abstractNumId="96" w15:restartNumberingAfterBreak="0">
+  <w:abstractNum w:abstractNumId="98" w15:restartNumberingAfterBreak="0">
     <w:nsid w:val="64C76C6E"/>
     <w:multiLevelType w:val="multilevel"/>
     <w:tmpl w:val="141498B8"/>
@@ -31492,7 +31573,7 @@
       </w:rPr>
     </w:lvl>
   </w:abstractNum>
-  <w:abstractNum w:abstractNumId="97" w15:restartNumberingAfterBreak="0">
+  <w:abstractNum w:abstractNumId="99" w15:restartNumberingAfterBreak="0">
     <w:nsid w:val="653030DA"/>
     <w:multiLevelType w:val="multilevel"/>
     <w:tmpl w:val="A8148CC4"/>
@@ -31605,7 +31686,7 @@
       </w:rPr>
     </w:lvl>
   </w:abstractNum>
-  <w:abstractNum w:abstractNumId="98" w15:restartNumberingAfterBreak="0">
+  <w:abstractNum w:abstractNumId="100" w15:restartNumberingAfterBreak="0">
     <w:nsid w:val="65454F06"/>
     <w:multiLevelType w:val="multilevel"/>
     <w:tmpl w:val="B77E07AE"/>
@@ -31754,7 +31835,7 @@
       </w:rPr>
     </w:lvl>
   </w:abstractNum>
-  <w:abstractNum w:abstractNumId="99" w15:restartNumberingAfterBreak="0">
+  <w:abstractNum w:abstractNumId="101" w15:restartNumberingAfterBreak="0">
     <w:nsid w:val="66B027EB"/>
     <w:multiLevelType w:val="multilevel"/>
     <w:tmpl w:val="4A8A0A72"/>
@@ -31903,7 +31984,7 @@
       </w:rPr>
     </w:lvl>
   </w:abstractNum>
-  <w:abstractNum w:abstractNumId="100" w15:restartNumberingAfterBreak="0">
+  <w:abstractNum w:abstractNumId="102" w15:restartNumberingAfterBreak="0">
     <w:nsid w:val="674B7911"/>
     <w:multiLevelType w:val="multilevel"/>
     <w:tmpl w:val="C6FAEDDC"/>
@@ -32052,7 +32133,7 @@
       </w:rPr>
     </w:lvl>
   </w:abstractNum>
-  <w:abstractNum w:abstractNumId="101" w15:restartNumberingAfterBreak="0">
+  <w:abstractNum w:abstractNumId="103" w15:restartNumberingAfterBreak="0">
     <w:nsid w:val="69024694"/>
     <w:multiLevelType w:val="multilevel"/>
     <w:tmpl w:val="BDA6F9B6"/>
@@ -32201,7 +32282,7 @@
       </w:rPr>
     </w:lvl>
   </w:abstractNum>
-  <w:abstractNum w:abstractNumId="102" w15:restartNumberingAfterBreak="0">
+  <w:abstractNum w:abstractNumId="104" w15:restartNumberingAfterBreak="0">
     <w:nsid w:val="6A2276E1"/>
     <w:multiLevelType w:val="hybridMultilevel"/>
     <w:tmpl w:val="D376F8B4"/>
@@ -32314,7 +32395,7 @@
       </w:rPr>
     </w:lvl>
   </w:abstractNum>
-  <w:abstractNum w:abstractNumId="103" w15:restartNumberingAfterBreak="0">
+  <w:abstractNum w:abstractNumId="105" w15:restartNumberingAfterBreak="0">
     <w:nsid w:val="6DD96ADA"/>
     <w:multiLevelType w:val="multilevel"/>
     <w:tmpl w:val="01CEAC08"/>
@@ -32463,7 +32544,7 @@
       </w:rPr>
     </w:lvl>
   </w:abstractNum>
-  <w:abstractNum w:abstractNumId="104" w15:restartNumberingAfterBreak="0">
+  <w:abstractNum w:abstractNumId="106" w15:restartNumberingAfterBreak="0">
     <w:nsid w:val="6F5D0746"/>
     <w:multiLevelType w:val="multilevel"/>
     <w:tmpl w:val="891EB4CE"/>
@@ -32576,7 +32657,7 @@
       </w:rPr>
     </w:lvl>
   </w:abstractNum>
-  <w:abstractNum w:abstractNumId="105" w15:restartNumberingAfterBreak="0">
+  <w:abstractNum w:abstractNumId="107" w15:restartNumberingAfterBreak="0">
     <w:nsid w:val="71371EA9"/>
     <w:multiLevelType w:val="multilevel"/>
     <w:tmpl w:val="F6747BAE"/>
@@ -32725,7 +32806,7 @@
       </w:rPr>
     </w:lvl>
   </w:abstractNum>
-  <w:abstractNum w:abstractNumId="106" w15:restartNumberingAfterBreak="0">
+  <w:abstractNum w:abstractNumId="108" w15:restartNumberingAfterBreak="0">
     <w:nsid w:val="714946C2"/>
     <w:multiLevelType w:val="multilevel"/>
     <w:tmpl w:val="7980AC12"/>
@@ -32874,7 +32955,7 @@
       </w:rPr>
     </w:lvl>
   </w:abstractNum>
-  <w:abstractNum w:abstractNumId="107" w15:restartNumberingAfterBreak="0">
+  <w:abstractNum w:abstractNumId="109" w15:restartNumberingAfterBreak="0">
     <w:nsid w:val="7304397A"/>
     <w:multiLevelType w:val="multilevel"/>
     <w:tmpl w:val="67C8D9BC"/>
@@ -33023,7 +33104,7 @@
       </w:rPr>
     </w:lvl>
   </w:abstractNum>
-  <w:abstractNum w:abstractNumId="108" w15:restartNumberingAfterBreak="0">
+  <w:abstractNum w:abstractNumId="110" w15:restartNumberingAfterBreak="0">
     <w:nsid w:val="738F1842"/>
     <w:multiLevelType w:val="multilevel"/>
     <w:tmpl w:val="AF34EEFC"/>
@@ -33172,7 +33253,7 @@
       </w:rPr>
     </w:lvl>
   </w:abstractNum>
-  <w:abstractNum w:abstractNumId="109" w15:restartNumberingAfterBreak="0">
+  <w:abstractNum w:abstractNumId="111" w15:restartNumberingAfterBreak="0">
     <w:nsid w:val="7423391F"/>
     <w:multiLevelType w:val="multilevel"/>
     <w:tmpl w:val="4372DB66"/>
@@ -33321,7 +33402,7 @@
       </w:rPr>
     </w:lvl>
   </w:abstractNum>
-  <w:abstractNum w:abstractNumId="110" w15:restartNumberingAfterBreak="0">
+  <w:abstractNum w:abstractNumId="112" w15:restartNumberingAfterBreak="0">
     <w:nsid w:val="74B8085B"/>
     <w:multiLevelType w:val="hybridMultilevel"/>
     <w:tmpl w:val="86CA9A2A"/>
@@ -33434,7 +33515,7 @@
       </w:rPr>
     </w:lvl>
   </w:abstractNum>
-  <w:abstractNum w:abstractNumId="111" w15:restartNumberingAfterBreak="0">
+  <w:abstractNum w:abstractNumId="113" w15:restartNumberingAfterBreak="0">
     <w:nsid w:val="756610CC"/>
     <w:multiLevelType w:val="multilevel"/>
     <w:tmpl w:val="2D160838"/>
@@ -33583,7 +33664,7 @@
       </w:rPr>
     </w:lvl>
   </w:abstractNum>
-  <w:abstractNum w:abstractNumId="112" w15:restartNumberingAfterBreak="0">
+  <w:abstractNum w:abstractNumId="114" w15:restartNumberingAfterBreak="0">
     <w:nsid w:val="75C56845"/>
     <w:multiLevelType w:val="hybridMultilevel"/>
     <w:tmpl w:val="D1C2C02C"/>
@@ -33696,7 +33777,7 @@
       </w:rPr>
     </w:lvl>
   </w:abstractNum>
-  <w:abstractNum w:abstractNumId="113" w15:restartNumberingAfterBreak="0">
+  <w:abstractNum w:abstractNumId="115" w15:restartNumberingAfterBreak="0">
     <w:nsid w:val="77041FCD"/>
     <w:multiLevelType w:val="multilevel"/>
     <w:tmpl w:val="797CF4E2"/>
@@ -33809,7 +33890,7 @@
       </w:rPr>
     </w:lvl>
   </w:abstractNum>
-  <w:abstractNum w:abstractNumId="114" w15:restartNumberingAfterBreak="0">
+  <w:abstractNum w:abstractNumId="116" w15:restartNumberingAfterBreak="0">
     <w:nsid w:val="794F1608"/>
     <w:multiLevelType w:val="multilevel"/>
     <w:tmpl w:val="DAB25AD8"/>
@@ -33958,7 +34039,7 @@
       </w:rPr>
     </w:lvl>
   </w:abstractNum>
-  <w:abstractNum w:abstractNumId="115" w15:restartNumberingAfterBreak="0">
+  <w:abstractNum w:abstractNumId="117" w15:restartNumberingAfterBreak="0">
     <w:nsid w:val="79A91624"/>
     <w:multiLevelType w:val="multilevel"/>
     <w:tmpl w:val="1AF6A864"/>
@@ -34107,7 +34188,7 @@
       </w:rPr>
     </w:lvl>
   </w:abstractNum>
-  <w:abstractNum w:abstractNumId="116" w15:restartNumberingAfterBreak="0">
+  <w:abstractNum w:abstractNumId="118" w15:restartNumberingAfterBreak="0">
     <w:nsid w:val="79BC618E"/>
     <w:multiLevelType w:val="multilevel"/>
     <w:tmpl w:val="7C508306"/>
@@ -34256,7 +34337,7 @@
       </w:rPr>
     </w:lvl>
   </w:abstractNum>
-  <w:abstractNum w:abstractNumId="117" w15:restartNumberingAfterBreak="0">
+  <w:abstractNum w:abstractNumId="119" w15:restartNumberingAfterBreak="0">
     <w:nsid w:val="7A741A39"/>
     <w:multiLevelType w:val="multilevel"/>
     <w:tmpl w:val="69A8B902"/>
@@ -34405,7 +34486,7 @@
       </w:rPr>
     </w:lvl>
   </w:abstractNum>
-  <w:abstractNum w:abstractNumId="118" w15:restartNumberingAfterBreak="0">
+  <w:abstractNum w:abstractNumId="120" w15:restartNumberingAfterBreak="0">
     <w:nsid w:val="7BEB49C9"/>
     <w:multiLevelType w:val="multilevel"/>
     <w:tmpl w:val="E0F825F8"/>
@@ -34554,7 +34635,7 @@
       </w:rPr>
     </w:lvl>
   </w:abstractNum>
-  <w:abstractNum w:abstractNumId="119" w15:restartNumberingAfterBreak="0">
+  <w:abstractNum w:abstractNumId="121" w15:restartNumberingAfterBreak="0">
     <w:nsid w:val="7D0A37E0"/>
     <w:multiLevelType w:val="multilevel"/>
     <w:tmpl w:val="831C5894"/>
@@ -34703,7 +34784,7 @@
       </w:rPr>
     </w:lvl>
   </w:abstractNum>
-  <w:abstractNum w:abstractNumId="120" w15:restartNumberingAfterBreak="0">
+  <w:abstractNum w:abstractNumId="122" w15:restartNumberingAfterBreak="0">
     <w:nsid w:val="7D8E002D"/>
     <w:multiLevelType w:val="multilevel"/>
     <w:tmpl w:val="D2128AA6"/>
@@ -34852,375 +34933,381 @@
       </w:rPr>
     </w:lvl>
   </w:abstractNum>
-  <w:num w:numId="1" w16cid:durableId="782042187">
+  <w:num w:numId="1">
+    <w:abstractNumId w:val="26"/>
+  </w:num>
+  <w:num w:numId="2">
+    <w:abstractNumId w:val="91"/>
+  </w:num>
+  <w:num w:numId="3">
+    <w:abstractNumId w:val="71"/>
+  </w:num>
+  <w:num w:numId="4">
+    <w:abstractNumId w:val="58"/>
+  </w:num>
+  <w:num w:numId="5">
+    <w:abstractNumId w:val="45"/>
+  </w:num>
+  <w:num w:numId="6">
+    <w:abstractNumId w:val="19"/>
+  </w:num>
+  <w:num w:numId="7">
+    <w:abstractNumId w:val="115"/>
+  </w:num>
+  <w:num w:numId="8">
+    <w:abstractNumId w:val="22"/>
+  </w:num>
+  <w:num w:numId="9">
+    <w:abstractNumId w:val="4"/>
+  </w:num>
+  <w:num w:numId="10">
+    <w:abstractNumId w:val="59"/>
+  </w:num>
+  <w:num w:numId="11">
+    <w:abstractNumId w:val="106"/>
+  </w:num>
+  <w:num w:numId="12">
+    <w:abstractNumId w:val="99"/>
+  </w:num>
+  <w:num w:numId="13">
+    <w:abstractNumId w:val="79"/>
+  </w:num>
+  <w:num w:numId="14">
+    <w:abstractNumId w:val="82"/>
+  </w:num>
+  <w:num w:numId="15">
+    <w:abstractNumId w:val="36"/>
+  </w:num>
+  <w:num w:numId="16">
+    <w:abstractNumId w:val="35"/>
+  </w:num>
+  <w:num w:numId="17">
+    <w:abstractNumId w:val="30"/>
+  </w:num>
+  <w:num w:numId="18">
+    <w:abstractNumId w:val="47"/>
+  </w:num>
+  <w:num w:numId="19">
+    <w:abstractNumId w:val="86"/>
+  </w:num>
+  <w:num w:numId="20">
+    <w:abstractNumId w:val="37"/>
+  </w:num>
+  <w:num w:numId="21">
+    <w:abstractNumId w:val="43"/>
+  </w:num>
+  <w:num w:numId="22">
+    <w:abstractNumId w:val="72"/>
+  </w:num>
+  <w:num w:numId="23">
+    <w:abstractNumId w:val="114"/>
+  </w:num>
+  <w:num w:numId="24">
+    <w:abstractNumId w:val="70"/>
+  </w:num>
+  <w:num w:numId="25">
+    <w:abstractNumId w:val="104"/>
+  </w:num>
+  <w:num w:numId="26">
+    <w:abstractNumId w:val="76"/>
+  </w:num>
+  <w:num w:numId="27">
+    <w:abstractNumId w:val="66"/>
+  </w:num>
+  <w:num w:numId="28">
+    <w:abstractNumId w:val="93"/>
+  </w:num>
+  <w:num w:numId="29">
+    <w:abstractNumId w:val="51"/>
+  </w:num>
+  <w:num w:numId="30">
+    <w:abstractNumId w:val="24"/>
+  </w:num>
+  <w:num w:numId="31">
+    <w:abstractNumId w:val="67"/>
+  </w:num>
+  <w:num w:numId="32">
+    <w:abstractNumId w:val="9"/>
+  </w:num>
+  <w:num w:numId="33">
+    <w:abstractNumId w:val="50"/>
+  </w:num>
+  <w:num w:numId="34">
+    <w:abstractNumId w:val="119"/>
+  </w:num>
+  <w:num w:numId="35">
+    <w:abstractNumId w:val="28"/>
+  </w:num>
+  <w:num w:numId="36">
+    <w:abstractNumId w:val="12"/>
+  </w:num>
+  <w:num w:numId="37">
+    <w:abstractNumId w:val="49"/>
+  </w:num>
+  <w:num w:numId="38">
+    <w:abstractNumId w:val="16"/>
+  </w:num>
+  <w:num w:numId="39">
+    <w:abstractNumId w:val="46"/>
+  </w:num>
+  <w:num w:numId="40">
+    <w:abstractNumId w:val="15"/>
+  </w:num>
+  <w:num w:numId="41">
+    <w:abstractNumId w:val="120"/>
+  </w:num>
+  <w:num w:numId="42">
+    <w:abstractNumId w:val="0"/>
+  </w:num>
+  <w:num w:numId="43">
+    <w:abstractNumId w:val="98"/>
+  </w:num>
+  <w:num w:numId="44">
+    <w:abstractNumId w:val="62"/>
+  </w:num>
+  <w:num w:numId="45">
+    <w:abstractNumId w:val="63"/>
+  </w:num>
+  <w:num w:numId="46">
+    <w:abstractNumId w:val="54"/>
+  </w:num>
+  <w:num w:numId="47">
+    <w:abstractNumId w:val="41"/>
+  </w:num>
+  <w:num w:numId="48">
+    <w:abstractNumId w:val="97"/>
+  </w:num>
+  <w:num w:numId="49">
+    <w:abstractNumId w:val="94"/>
+  </w:num>
+  <w:num w:numId="50">
+    <w:abstractNumId w:val="8"/>
+  </w:num>
+  <w:num w:numId="51">
+    <w:abstractNumId w:val="118"/>
+  </w:num>
+  <w:num w:numId="52">
+    <w:abstractNumId w:val="73"/>
+  </w:num>
+  <w:num w:numId="53">
+    <w:abstractNumId w:val="13"/>
+  </w:num>
+  <w:num w:numId="54">
+    <w:abstractNumId w:val="112"/>
+  </w:num>
+  <w:num w:numId="55">
+    <w:abstractNumId w:val="33"/>
+  </w:num>
+  <w:num w:numId="56">
+    <w:abstractNumId w:val="1"/>
+  </w:num>
+  <w:num w:numId="57">
+    <w:abstractNumId w:val="29"/>
+  </w:num>
+  <w:num w:numId="58">
+    <w:abstractNumId w:val="96"/>
+  </w:num>
+  <w:num w:numId="59">
+    <w:abstractNumId w:val="44"/>
+  </w:num>
+  <w:num w:numId="60">
+    <w:abstractNumId w:val="84"/>
+  </w:num>
+  <w:num w:numId="61">
+    <w:abstractNumId w:val="75"/>
+  </w:num>
+  <w:num w:numId="62">
+    <w:abstractNumId w:val="122"/>
+  </w:num>
+  <w:num w:numId="63">
+    <w:abstractNumId w:val="18"/>
+  </w:num>
+  <w:num w:numId="64">
+    <w:abstractNumId w:val="57"/>
+  </w:num>
+  <w:num w:numId="65">
+    <w:abstractNumId w:val="88"/>
+  </w:num>
+  <w:num w:numId="66">
+    <w:abstractNumId w:val="42"/>
+  </w:num>
+  <w:num w:numId="67">
+    <w:abstractNumId w:val="102"/>
+  </w:num>
+  <w:num w:numId="68">
+    <w:abstractNumId w:val="11"/>
+  </w:num>
+  <w:num w:numId="69">
+    <w:abstractNumId w:val="121"/>
+  </w:num>
+  <w:num w:numId="70">
+    <w:abstractNumId w:val="32"/>
+  </w:num>
+  <w:num w:numId="71">
+    <w:abstractNumId w:val="107"/>
+  </w:num>
+  <w:num w:numId="72">
+    <w:abstractNumId w:val="61"/>
+  </w:num>
+  <w:num w:numId="73">
+    <w:abstractNumId w:val="105"/>
+  </w:num>
+  <w:num w:numId="74">
+    <w:abstractNumId w:val="113"/>
+  </w:num>
+  <w:num w:numId="75">
+    <w:abstractNumId w:val="34"/>
+  </w:num>
+  <w:num w:numId="76">
+    <w:abstractNumId w:val="111"/>
+  </w:num>
+  <w:num w:numId="77">
+    <w:abstractNumId w:val="20"/>
+  </w:num>
+  <w:num w:numId="78">
+    <w:abstractNumId w:val="89"/>
+  </w:num>
+  <w:num w:numId="79">
+    <w:abstractNumId w:val="80"/>
+  </w:num>
+  <w:num w:numId="80">
     <w:abstractNumId w:val="25"/>
   </w:num>
-  <w:num w:numId="2" w16cid:durableId="1181627680">
+  <w:num w:numId="81">
+    <w:abstractNumId w:val="6"/>
+  </w:num>
+  <w:num w:numId="82">
+    <w:abstractNumId w:val="87"/>
+  </w:num>
+  <w:num w:numId="83">
+    <w:abstractNumId w:val="85"/>
+  </w:num>
+  <w:num w:numId="84">
+    <w:abstractNumId w:val="68"/>
+  </w:num>
+  <w:num w:numId="85">
+    <w:abstractNumId w:val="117"/>
+  </w:num>
+  <w:num w:numId="86">
+    <w:abstractNumId w:val="55"/>
+  </w:num>
+  <w:num w:numId="87">
+    <w:abstractNumId w:val="3"/>
+  </w:num>
+  <w:num w:numId="88">
+    <w:abstractNumId w:val="27"/>
+  </w:num>
+  <w:num w:numId="89">
+    <w:abstractNumId w:val="60"/>
+  </w:num>
+  <w:num w:numId="90">
+    <w:abstractNumId w:val="52"/>
+  </w:num>
+  <w:num w:numId="91">
+    <w:abstractNumId w:val="53"/>
+  </w:num>
+  <w:num w:numId="92">
+    <w:abstractNumId w:val="103"/>
+  </w:num>
+  <w:num w:numId="93">
+    <w:abstractNumId w:val="69"/>
+  </w:num>
+  <w:num w:numId="94">
+    <w:abstractNumId w:val="78"/>
+  </w:num>
+  <w:num w:numId="95">
+    <w:abstractNumId w:val="21"/>
+  </w:num>
+  <w:num w:numId="96">
+    <w:abstractNumId w:val="108"/>
+  </w:num>
+  <w:num w:numId="97">
+    <w:abstractNumId w:val="5"/>
+  </w:num>
+  <w:num w:numId="98">
+    <w:abstractNumId w:val="74"/>
+  </w:num>
+  <w:num w:numId="99">
+    <w:abstractNumId w:val="64"/>
+  </w:num>
+  <w:num w:numId="100">
+    <w:abstractNumId w:val="109"/>
+  </w:num>
+  <w:num w:numId="101">
+    <w:abstractNumId w:val="101"/>
+  </w:num>
+  <w:num w:numId="102">
+    <w:abstractNumId w:val="65"/>
+  </w:num>
+  <w:num w:numId="103">
+    <w:abstractNumId w:val="2"/>
+  </w:num>
+  <w:num w:numId="104">
+    <w:abstractNumId w:val="110"/>
+  </w:num>
+  <w:num w:numId="105">
+    <w:abstractNumId w:val="40"/>
+  </w:num>
+  <w:num w:numId="106">
+    <w:abstractNumId w:val="14"/>
+  </w:num>
+  <w:num w:numId="107">
+    <w:abstractNumId w:val="56"/>
+  </w:num>
+  <w:num w:numId="108">
+    <w:abstractNumId w:val="77"/>
+  </w:num>
+  <w:num w:numId="109">
+    <w:abstractNumId w:val="7"/>
+  </w:num>
+  <w:num w:numId="110">
+    <w:abstractNumId w:val="31"/>
+  </w:num>
+  <w:num w:numId="111">
+    <w:abstractNumId w:val="38"/>
+  </w:num>
+  <w:num w:numId="112">
+    <w:abstractNumId w:val="116"/>
+  </w:num>
+  <w:num w:numId="113">
+    <w:abstractNumId w:val="100"/>
+  </w:num>
+  <w:num w:numId="114">
+    <w:abstractNumId w:val="10"/>
+  </w:num>
+  <w:num w:numId="115">
+    <w:abstractNumId w:val="48"/>
+  </w:num>
+  <w:num w:numId="116">
+    <w:abstractNumId w:val="81"/>
+  </w:num>
+  <w:num w:numId="117">
     <w:abstractNumId w:val="90"/>
   </w:num>
-  <w:num w:numId="3" w16cid:durableId="786002815">
-    <w:abstractNumId w:val="70"/>
+  <w:num w:numId="118">
+    <w:abstractNumId w:val="39"/>
   </w:num>
-  <w:num w:numId="4" w16cid:durableId="1097170828">
-    <w:abstractNumId w:val="57"/>
+  <w:num w:numId="119">
+    <w:abstractNumId w:val="83"/>
   </w:num>
-  <w:num w:numId="5" w16cid:durableId="565337496">
-    <w:abstractNumId w:val="44"/>
-  </w:num>
-  <w:num w:numId="6" w16cid:durableId="1283457852">
-    <w:abstractNumId w:val="18"/>
-  </w:num>
-  <w:num w:numId="7" w16cid:durableId="2118014995">
-    <w:abstractNumId w:val="113"/>
-  </w:num>
-  <w:num w:numId="8" w16cid:durableId="1540312348">
-    <w:abstractNumId w:val="21"/>
-  </w:num>
-  <w:num w:numId="9" w16cid:durableId="953562421">
-    <w:abstractNumId w:val="4"/>
-  </w:num>
-  <w:num w:numId="10" w16cid:durableId="1651209350">
-    <w:abstractNumId w:val="58"/>
-  </w:num>
-  <w:num w:numId="11" w16cid:durableId="921722937">
-    <w:abstractNumId w:val="104"/>
-  </w:num>
-  <w:num w:numId="12" w16cid:durableId="2036685972">
-    <w:abstractNumId w:val="97"/>
-  </w:num>
-  <w:num w:numId="13" w16cid:durableId="919172538">
-    <w:abstractNumId w:val="78"/>
-  </w:num>
-  <w:num w:numId="14" w16cid:durableId="1928612340">
-    <w:abstractNumId w:val="81"/>
-  </w:num>
-  <w:num w:numId="15" w16cid:durableId="1636523138">
-    <w:abstractNumId w:val="35"/>
-  </w:num>
-  <w:num w:numId="16" w16cid:durableId="5209350">
-    <w:abstractNumId w:val="34"/>
-  </w:num>
-  <w:num w:numId="17" w16cid:durableId="433719289">
-    <w:abstractNumId w:val="29"/>
-  </w:num>
-  <w:num w:numId="18" w16cid:durableId="647318152">
-    <w:abstractNumId w:val="46"/>
-  </w:num>
-  <w:num w:numId="19" w16cid:durableId="603925604">
-    <w:abstractNumId w:val="85"/>
-  </w:num>
-  <w:num w:numId="20" w16cid:durableId="497816858">
-    <w:abstractNumId w:val="36"/>
-  </w:num>
-  <w:num w:numId="21" w16cid:durableId="1734961115">
-    <w:abstractNumId w:val="42"/>
-  </w:num>
-  <w:num w:numId="22" w16cid:durableId="602146945">
-    <w:abstractNumId w:val="71"/>
-  </w:num>
-  <w:num w:numId="23" w16cid:durableId="587929967">
-    <w:abstractNumId w:val="112"/>
-  </w:num>
-  <w:num w:numId="24" w16cid:durableId="1577089987">
-    <w:abstractNumId w:val="69"/>
-  </w:num>
-  <w:num w:numId="25" w16cid:durableId="363406250">
-    <w:abstractNumId w:val="102"/>
-  </w:num>
-  <w:num w:numId="26" w16cid:durableId="1708406320">
-    <w:abstractNumId w:val="75"/>
-  </w:num>
-  <w:num w:numId="27" w16cid:durableId="346717315">
-    <w:abstractNumId w:val="65"/>
-  </w:num>
-  <w:num w:numId="28" w16cid:durableId="1527986034">
+  <w:num w:numId="120">
     <w:abstractNumId w:val="92"/>
   </w:num>
-  <w:num w:numId="29" w16cid:durableId="1282346104">
-    <w:abstractNumId w:val="50"/>
-  </w:num>
-  <w:num w:numId="30" w16cid:durableId="1442528724">
+  <w:num w:numId="121">
     <w:abstractNumId w:val="23"/>
   </w:num>
-  <w:num w:numId="31" w16cid:durableId="1757708204">
-    <w:abstractNumId w:val="66"/>
+  <w:num w:numId="122">
+    <w:abstractNumId w:val="17"/>
   </w:num>
-  <w:num w:numId="32" w16cid:durableId="1394550106">
-    <w:abstractNumId w:val="9"/>
-  </w:num>
-  <w:num w:numId="33" w16cid:durableId="219291789">
-    <w:abstractNumId w:val="49"/>
-  </w:num>
-  <w:num w:numId="34" w16cid:durableId="931547030">
-    <w:abstractNumId w:val="117"/>
-  </w:num>
-  <w:num w:numId="35" w16cid:durableId="478571576">
-    <w:abstractNumId w:val="27"/>
-  </w:num>
-  <w:num w:numId="36" w16cid:durableId="76288592">
-    <w:abstractNumId w:val="12"/>
-  </w:num>
-  <w:num w:numId="37" w16cid:durableId="131334577">
-    <w:abstractNumId w:val="48"/>
-  </w:num>
-  <w:num w:numId="38" w16cid:durableId="296616470">
-    <w:abstractNumId w:val="16"/>
-  </w:num>
-  <w:num w:numId="39" w16cid:durableId="1771461481">
-    <w:abstractNumId w:val="45"/>
-  </w:num>
-  <w:num w:numId="40" w16cid:durableId="1041829408">
-    <w:abstractNumId w:val="15"/>
-  </w:num>
-  <w:num w:numId="41" w16cid:durableId="125972585">
-    <w:abstractNumId w:val="118"/>
-  </w:num>
-  <w:num w:numId="42" w16cid:durableId="1209103501">
-    <w:abstractNumId w:val="0"/>
-  </w:num>
-  <w:num w:numId="43" w16cid:durableId="1886677711">
-    <w:abstractNumId w:val="96"/>
-  </w:num>
-  <w:num w:numId="44" w16cid:durableId="955336520">
-    <w:abstractNumId w:val="61"/>
-  </w:num>
-  <w:num w:numId="45" w16cid:durableId="2042706989">
-    <w:abstractNumId w:val="62"/>
-  </w:num>
-  <w:num w:numId="46" w16cid:durableId="681857962">
-    <w:abstractNumId w:val="53"/>
-  </w:num>
-  <w:num w:numId="47" w16cid:durableId="746075127">
-    <w:abstractNumId w:val="40"/>
-  </w:num>
-  <w:num w:numId="48" w16cid:durableId="430664786">
+  <w:num w:numId="123">
     <w:abstractNumId w:val="95"/>
   </w:num>
-  <w:num w:numId="49" w16cid:durableId="2102406917">
-    <w:abstractNumId w:val="93"/>
-  </w:num>
-  <w:num w:numId="50" w16cid:durableId="385881372">
-    <w:abstractNumId w:val="8"/>
-  </w:num>
-  <w:num w:numId="51" w16cid:durableId="1196849275">
-    <w:abstractNumId w:val="116"/>
-  </w:num>
-  <w:num w:numId="52" w16cid:durableId="566962892">
-    <w:abstractNumId w:val="72"/>
-  </w:num>
-  <w:num w:numId="53" w16cid:durableId="42678946">
-    <w:abstractNumId w:val="13"/>
-  </w:num>
-  <w:num w:numId="54" w16cid:durableId="368995301">
-    <w:abstractNumId w:val="110"/>
-  </w:num>
-  <w:num w:numId="55" w16cid:durableId="381365916">
-    <w:abstractNumId w:val="32"/>
-  </w:num>
-  <w:num w:numId="56" w16cid:durableId="563951822">
-    <w:abstractNumId w:val="1"/>
-  </w:num>
-  <w:num w:numId="57" w16cid:durableId="1756434662">
-    <w:abstractNumId w:val="28"/>
-  </w:num>
-  <w:num w:numId="58" w16cid:durableId="840505824">
-    <w:abstractNumId w:val="94"/>
-  </w:num>
-  <w:num w:numId="59" w16cid:durableId="871648973">
-    <w:abstractNumId w:val="43"/>
-  </w:num>
-  <w:num w:numId="60" w16cid:durableId="148176990">
-    <w:abstractNumId w:val="83"/>
-  </w:num>
-  <w:num w:numId="61" w16cid:durableId="920217786">
-    <w:abstractNumId w:val="74"/>
-  </w:num>
-  <w:num w:numId="62" w16cid:durableId="1421564724">
-    <w:abstractNumId w:val="120"/>
-  </w:num>
-  <w:num w:numId="63" w16cid:durableId="1831556212">
-    <w:abstractNumId w:val="17"/>
-  </w:num>
-  <w:num w:numId="64" w16cid:durableId="1916281516">
-    <w:abstractNumId w:val="56"/>
-  </w:num>
-  <w:num w:numId="65" w16cid:durableId="1307276860">
-    <w:abstractNumId w:val="87"/>
-  </w:num>
-  <w:num w:numId="66" w16cid:durableId="884026786">
-    <w:abstractNumId w:val="41"/>
-  </w:num>
-  <w:num w:numId="67" w16cid:durableId="1265114113">
-    <w:abstractNumId w:val="100"/>
-  </w:num>
-  <w:num w:numId="68" w16cid:durableId="587735218">
-    <w:abstractNumId w:val="11"/>
-  </w:num>
-  <w:num w:numId="69" w16cid:durableId="1202523023">
-    <w:abstractNumId w:val="119"/>
-  </w:num>
-  <w:num w:numId="70" w16cid:durableId="732240129">
-    <w:abstractNumId w:val="31"/>
-  </w:num>
-  <w:num w:numId="71" w16cid:durableId="855465914">
-    <w:abstractNumId w:val="105"/>
-  </w:num>
-  <w:num w:numId="72" w16cid:durableId="1726224421">
-    <w:abstractNumId w:val="60"/>
-  </w:num>
-  <w:num w:numId="73" w16cid:durableId="397941163">
-    <w:abstractNumId w:val="103"/>
-  </w:num>
-  <w:num w:numId="74" w16cid:durableId="1467551038">
-    <w:abstractNumId w:val="111"/>
-  </w:num>
-  <w:num w:numId="75" w16cid:durableId="1999649998">
-    <w:abstractNumId w:val="33"/>
-  </w:num>
-  <w:num w:numId="76" w16cid:durableId="757409764">
-    <w:abstractNumId w:val="109"/>
-  </w:num>
-  <w:num w:numId="77" w16cid:durableId="1971013331">
-    <w:abstractNumId w:val="19"/>
-  </w:num>
-  <w:num w:numId="78" w16cid:durableId="1914854491">
-    <w:abstractNumId w:val="88"/>
-  </w:num>
-  <w:num w:numId="79" w16cid:durableId="1076781816">
-    <w:abstractNumId w:val="79"/>
-  </w:num>
-  <w:num w:numId="80" w16cid:durableId="939609286">
-    <w:abstractNumId w:val="24"/>
-  </w:num>
-  <w:num w:numId="81" w16cid:durableId="845512285">
-    <w:abstractNumId w:val="6"/>
-  </w:num>
-  <w:num w:numId="82" w16cid:durableId="1238248112">
-    <w:abstractNumId w:val="86"/>
-  </w:num>
-  <w:num w:numId="83" w16cid:durableId="2043969119">
-    <w:abstractNumId w:val="84"/>
-  </w:num>
-  <w:num w:numId="84" w16cid:durableId="341930014">
-    <w:abstractNumId w:val="67"/>
-  </w:num>
-  <w:num w:numId="85" w16cid:durableId="918518419">
-    <w:abstractNumId w:val="115"/>
-  </w:num>
-  <w:num w:numId="86" w16cid:durableId="497883797">
-    <w:abstractNumId w:val="54"/>
-  </w:num>
-  <w:num w:numId="87" w16cid:durableId="1342121226">
-    <w:abstractNumId w:val="3"/>
-  </w:num>
-  <w:num w:numId="88" w16cid:durableId="190648484">
-    <w:abstractNumId w:val="26"/>
-  </w:num>
-  <w:num w:numId="89" w16cid:durableId="163014100">
-    <w:abstractNumId w:val="59"/>
-  </w:num>
-  <w:num w:numId="90" w16cid:durableId="1118522961">
-    <w:abstractNumId w:val="51"/>
-  </w:num>
-  <w:num w:numId="91" w16cid:durableId="812410695">
-    <w:abstractNumId w:val="52"/>
-  </w:num>
-  <w:num w:numId="92" w16cid:durableId="1022896996">
-    <w:abstractNumId w:val="101"/>
-  </w:num>
-  <w:num w:numId="93" w16cid:durableId="2016639946">
-    <w:abstractNumId w:val="68"/>
-  </w:num>
-  <w:num w:numId="94" w16cid:durableId="1144539524">
-    <w:abstractNumId w:val="77"/>
-  </w:num>
-  <w:num w:numId="95" w16cid:durableId="1850288620">
-    <w:abstractNumId w:val="20"/>
-  </w:num>
-  <w:num w:numId="96" w16cid:durableId="1595480869">
-    <w:abstractNumId w:val="106"/>
-  </w:num>
-  <w:num w:numId="97" w16cid:durableId="1547831975">
-    <w:abstractNumId w:val="5"/>
-  </w:num>
-  <w:num w:numId="98" w16cid:durableId="2114277119">
-    <w:abstractNumId w:val="73"/>
-  </w:num>
-  <w:num w:numId="99" w16cid:durableId="1418407821">
-    <w:abstractNumId w:val="63"/>
-  </w:num>
-  <w:num w:numId="100" w16cid:durableId="1131822740">
-    <w:abstractNumId w:val="107"/>
-  </w:num>
-  <w:num w:numId="101" w16cid:durableId="54206951">
-    <w:abstractNumId w:val="99"/>
-  </w:num>
-  <w:num w:numId="102" w16cid:durableId="1802384133">
-    <w:abstractNumId w:val="64"/>
-  </w:num>
-  <w:num w:numId="103" w16cid:durableId="1932815957">
-    <w:abstractNumId w:val="2"/>
-  </w:num>
-  <w:num w:numId="104" w16cid:durableId="1896038758">
-    <w:abstractNumId w:val="108"/>
-  </w:num>
-  <w:num w:numId="105" w16cid:durableId="1313407445">
-    <w:abstractNumId w:val="39"/>
-  </w:num>
-  <w:num w:numId="106" w16cid:durableId="121269289">
-    <w:abstractNumId w:val="14"/>
-  </w:num>
-  <w:num w:numId="107" w16cid:durableId="2146654836">
-    <w:abstractNumId w:val="55"/>
-  </w:num>
-  <w:num w:numId="108" w16cid:durableId="985354515">
-    <w:abstractNumId w:val="76"/>
-  </w:num>
-  <w:num w:numId="109" w16cid:durableId="1183974379">
-    <w:abstractNumId w:val="7"/>
-  </w:num>
-  <w:num w:numId="110" w16cid:durableId="634919207">
-    <w:abstractNumId w:val="30"/>
-  </w:num>
-  <w:num w:numId="111" w16cid:durableId="1154221889">
-    <w:abstractNumId w:val="37"/>
-  </w:num>
-  <w:num w:numId="112" w16cid:durableId="1221597601">
-    <w:abstractNumId w:val="114"/>
-  </w:num>
-  <w:num w:numId="113" w16cid:durableId="159080668">
-    <w:abstractNumId w:val="98"/>
-  </w:num>
-  <w:num w:numId="114" w16cid:durableId="1469933712">
-    <w:abstractNumId w:val="10"/>
-  </w:num>
-  <w:num w:numId="115" w16cid:durableId="14160712">
-    <w:abstractNumId w:val="47"/>
-  </w:num>
-  <w:num w:numId="116" w16cid:durableId="497691862">
-    <w:abstractNumId w:val="80"/>
-  </w:num>
-  <w:num w:numId="117" w16cid:durableId="1621258865">
-    <w:abstractNumId w:val="89"/>
-  </w:num>
-  <w:num w:numId="118" w16cid:durableId="96216071">
-    <w:abstractNumId w:val="38"/>
-  </w:num>
-  <w:num w:numId="119" w16cid:durableId="1459374670">
-    <w:abstractNumId w:val="82"/>
-  </w:num>
-  <w:num w:numId="120" w16cid:durableId="1678147349">
-    <w:abstractNumId w:val="91"/>
-  </w:num>
-  <w:num w:numId="121" w16cid:durableId="1349678808">
-    <w:abstractNumId w:val="22"/>
-  </w:num>
-  <w:numIdMacAtCleanup w:val="58"/>
+  <w:numIdMacAtCleanup w:val="123"/>
 </w:numbering>
 </file>
 
 <file path=word/styles.xml><?xml version="1.0" encoding="utf-8"?>
-<w:styles xmlns:mc="http://schemas.openxmlformats.org/markup-compatibility/2006" xmlns:r="http://schemas.openxmlformats.org/officeDocument/2006/relationships" xmlns:w="http://schemas.openxmlformats.org/wordprocessingml/2006/main" xmlns:w14="http://schemas.microsoft.com/office/word/2010/wordml" xmlns:w15="http://schemas.microsoft.com/office/word/2012/wordml" xmlns:w16cex="http://schemas.microsoft.com/office/word/2018/wordml/cex" xmlns:w16cid="http://schemas.microsoft.com/office/word/2016/wordml/cid" xmlns:w16="http://schemas.microsoft.com/office/word/2018/wordml" xmlns:w16du="http://schemas.microsoft.com/office/word/2023/wordml/word16du" xmlns:w16sdtdh="http://schemas.microsoft.com/office/word/2020/wordml/sdtdatahash" xmlns:w16se="http://schemas.microsoft.com/office/word/2015/wordml/symex" mc:Ignorable="w14 w15 w16se w16cid w16 w16cex w16sdtdh w16du">
+<w:styles xmlns:mc="http://schemas.openxmlformats.org/markup-compatibility/2006" xmlns:r="http://schemas.openxmlformats.org/officeDocument/2006/relationships" xmlns:w="http://schemas.openxmlformats.org/wordprocessingml/2006/main" xmlns:w14="http://schemas.microsoft.com/office/word/2010/wordml" xmlns:w15="http://schemas.microsoft.com/office/word/2012/wordml" xmlns:w16se="http://schemas.microsoft.com/office/word/2015/wordml/symex" mc:Ignorable="w14 w15 w16se">
   <w:docDefaults>
     <w:rPrDefault>
       <w:rPr>
@@ -35236,7 +35323,7 @@
       </w:pPr>
     </w:pPrDefault>
   </w:docDefaults>
-  <w:latentStyles w:defLockedState="0" w:defUIPriority="99" w:defSemiHidden="0" w:defUnhideWhenUsed="0" w:defQFormat="0" w:count="376">
+  <w:latentStyles w:defLockedState="0" w:defUIPriority="99" w:defSemiHidden="0" w:defUnhideWhenUsed="0" w:defQFormat="0" w:count="371">
     <w:lsdException w:name="Normal" w:uiPriority="0" w:qFormat="1"/>
     <w:lsdException w:name="heading 1" w:uiPriority="9" w:qFormat="1"/>
     <w:lsdException w:name="heading 2" w:semiHidden="1" w:uiPriority="9" w:unhideWhenUsed="1" w:qFormat="1"/>
@@ -35608,11 +35695,6 @@
     <w:lsdException w:name="List Table 5 Dark Accent 6" w:uiPriority="50"/>
     <w:lsdException w:name="List Table 6 Colorful Accent 6" w:uiPriority="51"/>
     <w:lsdException w:name="List Table 7 Colorful Accent 6" w:uiPriority="52"/>
-    <w:lsdException w:name="Mention" w:semiHidden="1" w:unhideWhenUsed="1"/>
-    <w:lsdException w:name="Smart Hyperlink" w:semiHidden="1" w:unhideWhenUsed="1"/>
-    <w:lsdException w:name="Hashtag" w:semiHidden="1" w:unhideWhenUsed="1"/>
-    <w:lsdException w:name="Unresolved Mention" w:semiHidden="1" w:unhideWhenUsed="1"/>
-    <w:lsdException w:name="Smart Link" w:semiHidden="1" w:unhideWhenUsed="1"/>
   </w:latentStyles>
   <w:style w:type="paragraph" w:default="1" w:styleId="Normal">
     <w:name w:val="Normal"/>
@@ -35733,6 +35815,7 @@
   <w:style w:type="character" w:default="1" w:styleId="DefaultParagraphFont">
     <w:name w:val="Default Paragraph Font"/>
     <w:uiPriority w:val="1"/>
+    <w:semiHidden/>
     <w:unhideWhenUsed/>
   </w:style>
   <w:style w:type="table" w:default="1" w:styleId="TableNormal">
@@ -36204,7 +36287,7 @@
 </file>
 
 <file path=customXml/itemProps1.xml><?xml version="1.0" encoding="utf-8"?>
-<ds:datastoreItem xmlns:ds="http://schemas.openxmlformats.org/officeDocument/2006/customXml" ds:itemID="{1BB3D3FC-53F5-44EF-AEFF-99E6814F6F16}">
+<ds:datastoreItem xmlns:ds="http://schemas.openxmlformats.org/officeDocument/2006/customXml" ds:itemID="{EE041DFA-6B23-48F7-92C2-95063F151A63}">
   <ds:schemaRefs>
     <ds:schemaRef ds:uri="http://schemas.openxmlformats.org/officeDocument/2006/bibliography"/>
   </ds:schemaRefs>

</xml_diff>

<commit_message>
commit #7; added qn 25, 26
</commit_message>
<xml_diff>
--- a/fundamentalsdiscussionKatowork.docx
+++ b/fundamentalsdiscussionKatowork.docx
@@ -17773,10 +17773,7 @@
         <w:spacing w:before="240" w:after="240"/>
       </w:pPr>
       <w:r>
-        <w:t>D</w:t>
-      </w:r>
-      <w:r>
-        <w:t>evelopers refine the OS with each update, optimizing system processes and resource management, which can enhance speed and efficiency.</w:t>
+        <w:t>Developers refine the OS with each update, optimizing system processes and resource management, which can enhance speed and efficiency.</w:t>
       </w:r>
     </w:p>
     <w:p>
@@ -18012,31 +18009,887 @@
         <w:spacing w:before="240" w:after="240"/>
       </w:pPr>
       <w:r>
-        <w:t>Regular updates ensure compatibility with the latest software, allowing users to benefit</w:t>
-      </w:r>
-      <w:r>
-        <w:t xml:space="preserve"> from advancements in technology</w:t>
+        <w:t>Regular updates ensure compatibility with the latest software, allowing users to benefit from advancements in technology.</w:t>
+      </w:r>
+    </w:p>
+    <w:p>
+      <w:pPr>
+        <w:spacing w:before="240" w:after="240"/>
+      </w:pPr>
+      <w:r>
+        <w:lastRenderedPageBreak/>
+        <w:t>Neglecting operating system updates and security maintenance is akin to leaving the front door of your house wide open.</w:t>
+      </w:r>
+    </w:p>
+    <w:p>
+      <w:pPr>
+        <w:spacing w:before="240" w:after="240"/>
+        <w:jc w:val="center"/>
+        <w:rPr>
+          <w:b/>
+        </w:rPr>
+      </w:pPr>
+      <w:r>
+        <w:rPr>
+          <w:b/>
+        </w:rPr>
+        <w:t>QUESTION 25</w:t>
+      </w:r>
+    </w:p>
+    <w:p>
+      <w:pPr>
+        <w:spacing w:before="240" w:after="240"/>
+        <w:rPr>
+          <w:b/>
+        </w:rPr>
+      </w:pPr>
+      <w:r>
+        <w:rPr>
+          <w:b/>
+        </w:rPr>
+        <w:t>25) What are the best practices for safely upgrading pc components like RAM, Storage and GPU components without changing the system</w:t>
+      </w:r>
+    </w:p>
+    <w:p>
+      <w:pPr>
+        <w:spacing w:before="240" w:after="240"/>
+      </w:pPr>
+      <w:r>
+        <w:t>Upgrading components like RAM, storage, and GPUs can significantly enhance a PC's performance without requiring a full system upgrade. Here are the best practices to ensure safety and compatibility during the process:</w:t>
+      </w:r>
+    </w:p>
+    <w:p>
+      <w:pPr>
+        <w:pStyle w:val="ListParagraph"/>
+        <w:numPr>
+          <w:ilvl w:val="0"/>
+          <w:numId w:val="124"/>
+        </w:numPr>
+        <w:spacing w:before="240" w:after="240"/>
+        <w:rPr>
+          <w:b/>
+        </w:rPr>
+      </w:pPr>
+      <w:r>
+        <w:t>Use your motherboard's manual or visit the manufacturer’s website to confirm compatibility</w:t>
+      </w:r>
+    </w:p>
+    <w:p>
+      <w:pPr>
+        <w:pStyle w:val="ListParagraph"/>
+        <w:numPr>
+          <w:ilvl w:val="0"/>
+          <w:numId w:val="124"/>
+        </w:numPr>
+        <w:spacing w:before="240" w:after="240"/>
+        <w:rPr>
+          <w:b/>
+        </w:rPr>
+      </w:pPr>
+      <w:r>
+        <w:t>Ensure your power supply (PSU) can handle the added power demand, especially for GPUs. Use online PSU calculators if needed.</w:t>
+      </w:r>
+    </w:p>
+    <w:p>
+      <w:pPr>
+        <w:pStyle w:val="ListParagraph"/>
+        <w:numPr>
+          <w:ilvl w:val="0"/>
+          <w:numId w:val="124"/>
+        </w:numPr>
+        <w:spacing w:before="240" w:after="240"/>
+        <w:rPr>
+          <w:b/>
+        </w:rPr>
+      </w:pPr>
+      <w:r>
+        <w:t>Turn off the PC and unplug all power sources before working on the internals.</w:t>
+      </w:r>
+    </w:p>
+    <w:p>
+      <w:pPr>
+        <w:pStyle w:val="ListParagraph"/>
+        <w:numPr>
+          <w:ilvl w:val="0"/>
+          <w:numId w:val="124"/>
+        </w:numPr>
+        <w:spacing w:before="240" w:after="240"/>
+        <w:rPr>
+          <w:b/>
+        </w:rPr>
+      </w:pPr>
+      <w:r>
+        <w:t>Wear an anti-static wrist strap or touch an unpainted metal surface on the PC case to prevent static discharge that could damage components.</w:t>
+      </w:r>
+    </w:p>
+    <w:p>
+      <w:pPr>
+        <w:pStyle w:val="ListParagraph"/>
+        <w:numPr>
+          <w:ilvl w:val="0"/>
+          <w:numId w:val="124"/>
+        </w:numPr>
+        <w:spacing w:before="240" w:after="240"/>
+        <w:rPr>
+          <w:b/>
+        </w:rPr>
+      </w:pPr>
+      <w:r>
+        <w:t>Avoid touching the pins, connectors, or circuit boards of components. Hold them by their edges.</w:t>
+      </w:r>
+    </w:p>
+    <w:p>
+      <w:pPr>
+        <w:pStyle w:val="ListParagraph"/>
+        <w:numPr>
+          <w:ilvl w:val="0"/>
+          <w:numId w:val="124"/>
+        </w:numPr>
+        <w:spacing w:before="240" w:after="240"/>
+        <w:rPr>
+          <w:b/>
+        </w:rPr>
+      </w:pPr>
+      <w:r>
+        <w:t>Use the motherboard manual to determine the correct slots for dual-channel or quad-channel configurations.</w:t>
+      </w:r>
+    </w:p>
+    <w:p>
+      <w:pPr>
+        <w:pStyle w:val="ListParagraph"/>
+        <w:numPr>
+          <w:ilvl w:val="0"/>
+          <w:numId w:val="124"/>
+        </w:numPr>
+        <w:spacing w:before="240" w:after="240"/>
+        <w:rPr>
+          <w:b/>
+        </w:rPr>
+      </w:pPr>
+      <w:r>
+        <w:t>Push the RAM firmly into the slots until the retention clips snap into place.</w:t>
+      </w:r>
+    </w:p>
+    <w:p>
+      <w:pPr>
+        <w:pStyle w:val="ListParagraph"/>
+        <w:numPr>
+          <w:ilvl w:val="0"/>
+          <w:numId w:val="124"/>
+        </w:numPr>
+        <w:spacing w:before="240" w:after="240"/>
+        <w:rPr>
+          <w:b/>
+        </w:rPr>
+      </w:pPr>
+      <w:r>
+        <w:t>For SSDs, secure the drive using screws or retention brackets to avoid damage from movement.</w:t>
+      </w:r>
+    </w:p>
+    <w:p>
+      <w:pPr>
+        <w:pStyle w:val="ListParagraph"/>
+        <w:numPr>
+          <w:ilvl w:val="0"/>
+          <w:numId w:val="124"/>
+        </w:numPr>
+        <w:spacing w:before="240" w:after="240"/>
+        <w:rPr>
+          <w:b/>
+        </w:rPr>
+      </w:pPr>
+      <w:r>
+        <w:t>Ensure the new GPU fits within your case and doesn't block other components.</w:t>
+      </w:r>
+    </w:p>
+    <w:p>
+      <w:pPr>
+        <w:spacing w:before="240" w:after="240"/>
+        <w:rPr>
+          <w:b/>
+        </w:rPr>
+      </w:pPr>
+      <w:r>
+        <w:rPr>
+          <w:b/>
+        </w:rPr>
+        <w:t>26</w:t>
+      </w:r>
+      <w:r>
+        <w:rPr>
+          <w:b/>
+        </w:rPr>
+        <w:t xml:space="preserve"> a</w:t>
+      </w:r>
+      <w:r>
+        <w:rPr>
+          <w:b/>
+        </w:rPr>
+        <w:t>) what are the requirements for installing windows 11 (hardware &amp;software)</w:t>
+      </w:r>
+    </w:p>
+    <w:p>
+      <w:pPr>
+        <w:pStyle w:val="ListParagraph"/>
+        <w:numPr>
+          <w:ilvl w:val="0"/>
+          <w:numId w:val="127"/>
+        </w:numPr>
+        <w:spacing w:before="240" w:after="240"/>
+        <w:rPr>
+          <w:b/>
+        </w:rPr>
+      </w:pPr>
+      <w:r>
+        <w:rPr>
+          <w:b/>
+        </w:rPr>
+        <w:t>HARDWARE</w:t>
+      </w:r>
+    </w:p>
+    <w:p>
+      <w:pPr>
+        <w:pStyle w:val="ListParagraph"/>
+        <w:numPr>
+          <w:ilvl w:val="0"/>
+          <w:numId w:val="125"/>
+        </w:numPr>
+        <w:spacing w:before="240" w:after="240"/>
+        <w:rPr>
+          <w:b/>
+        </w:rPr>
+      </w:pPr>
+      <w:r>
+        <w:t>Processor: 1 GHz or faster with at least 2 cores.</w:t>
+      </w:r>
+    </w:p>
+    <w:p>
+      <w:pPr>
+        <w:pStyle w:val="ListParagraph"/>
+        <w:numPr>
+          <w:ilvl w:val="0"/>
+          <w:numId w:val="125"/>
+        </w:numPr>
+        <w:spacing w:before="240" w:after="240"/>
+        <w:rPr>
+          <w:b/>
+        </w:rPr>
+      </w:pPr>
+      <w:r>
+        <w:t>Processor: Compatible 64-bit processor or System on a Chip (</w:t>
+      </w:r>
+      <w:proofErr w:type="spellStart"/>
+      <w:r>
+        <w:t>SoC</w:t>
+      </w:r>
+      <w:proofErr w:type="spellEnd"/>
+      <w:r>
+        <w:t>).</w:t>
+      </w:r>
+    </w:p>
+    <w:p>
+      <w:pPr>
+        <w:pStyle w:val="ListParagraph"/>
+        <w:numPr>
+          <w:ilvl w:val="0"/>
+          <w:numId w:val="125"/>
+        </w:numPr>
+        <w:spacing w:before="240" w:after="240"/>
+        <w:rPr>
+          <w:b/>
+        </w:rPr>
+      </w:pPr>
+      <w:r>
+        <w:t>RAM: 4 GB or more.</w:t>
+      </w:r>
+    </w:p>
+    <w:p>
+      <w:pPr>
+        <w:pStyle w:val="ListParagraph"/>
+        <w:numPr>
+          <w:ilvl w:val="0"/>
+          <w:numId w:val="125"/>
+        </w:numPr>
+        <w:spacing w:before="240" w:after="240"/>
+        <w:rPr>
+          <w:b/>
+        </w:rPr>
+      </w:pPr>
+      <w:r>
+        <w:t>Storage: 64 GB or larger.</w:t>
+      </w:r>
+    </w:p>
+    <w:p>
+      <w:pPr>
+        <w:pStyle w:val="ListParagraph"/>
+        <w:numPr>
+          <w:ilvl w:val="0"/>
+          <w:numId w:val="125"/>
+        </w:numPr>
+        <w:spacing w:before="240" w:after="240"/>
+        <w:rPr>
+          <w:b/>
+        </w:rPr>
+      </w:pPr>
+      <w:r>
+        <w:t>System firmware: UEFI firmware with Secure Boot capability enabled</w:t>
+      </w:r>
+    </w:p>
+    <w:p>
+      <w:pPr>
+        <w:pStyle w:val="ListParagraph"/>
+        <w:numPr>
+          <w:ilvl w:val="0"/>
+          <w:numId w:val="125"/>
+        </w:numPr>
+        <w:spacing w:before="240" w:after="240"/>
+        <w:rPr>
+          <w:b/>
+        </w:rPr>
+      </w:pPr>
+      <w:r>
+        <w:t>Display: High-definition (720p) display, 9" or larger diagonal screen size, with 8 bits per color channel.</w:t>
+      </w:r>
+    </w:p>
+    <w:p>
+      <w:pPr>
+        <w:pStyle w:val="ListParagraph"/>
+        <w:numPr>
+          <w:ilvl w:val="0"/>
+          <w:numId w:val="125"/>
+        </w:numPr>
+        <w:spacing w:before="240" w:after="240"/>
+        <w:rPr>
+          <w:b/>
+        </w:rPr>
+      </w:pPr>
+      <w:r>
+        <w:t>Internet connection: For setup, Microsoft account and internet connectivity are required for the Home edition.</w:t>
+      </w:r>
+    </w:p>
+    <w:p>
+      <w:pPr>
+        <w:pStyle w:val="ListParagraph"/>
+        <w:numPr>
+          <w:ilvl w:val="0"/>
+          <w:numId w:val="125"/>
+        </w:numPr>
+        <w:spacing w:before="240" w:after="240"/>
+        <w:rPr>
+          <w:b/>
+        </w:rPr>
+      </w:pPr>
+      <w:r>
+        <w:t xml:space="preserve">Windows hello: </w:t>
+      </w:r>
+      <w:r>
+        <w:t>Requires a compatible camera or fingerprint reader for biometric authentication.</w:t>
+      </w:r>
+    </w:p>
+    <w:p>
+      <w:pPr>
+        <w:pStyle w:val="ListParagraph"/>
+        <w:numPr>
+          <w:ilvl w:val="0"/>
+          <w:numId w:val="125"/>
+        </w:numPr>
+        <w:spacing w:before="240" w:after="240"/>
+        <w:rPr>
+          <w:b/>
+        </w:rPr>
+      </w:pPr>
+      <w:r>
+        <w:t xml:space="preserve">Auto HDR: </w:t>
+      </w:r>
+      <w:r>
+        <w:t>Requires an HDR-compatible monitor.</w:t>
+      </w:r>
+    </w:p>
+    <w:p>
+      <w:pPr>
+        <w:pStyle w:val="ListParagraph"/>
+        <w:numPr>
+          <w:ilvl w:val="0"/>
+          <w:numId w:val="127"/>
+        </w:numPr>
+        <w:spacing w:before="240" w:after="240"/>
+        <w:rPr>
+          <w:b/>
+        </w:rPr>
+      </w:pPr>
+      <w:r>
+        <w:rPr>
+          <w:b/>
+        </w:rPr>
+        <w:t>SOFTWARE</w:t>
+      </w:r>
+    </w:p>
+    <w:p>
+      <w:pPr>
+        <w:pStyle w:val="ListParagraph"/>
+        <w:numPr>
+          <w:ilvl w:val="0"/>
+          <w:numId w:val="128"/>
+        </w:numPr>
+        <w:spacing w:before="240" w:after="240"/>
+        <w:rPr>
+          <w:b/>
+        </w:rPr>
+      </w:pPr>
+      <w:r>
+        <w:t>Operating system upgrade: Windows 10 version 2004 or later to perform an in-place upgrade.</w:t>
+      </w:r>
+    </w:p>
+    <w:p>
+      <w:pPr>
+        <w:pStyle w:val="ListParagraph"/>
+        <w:numPr>
+          <w:ilvl w:val="0"/>
+          <w:numId w:val="128"/>
+        </w:numPr>
+        <w:spacing w:before="100" w:beforeAutospacing="1" w:after="100" w:afterAutospacing="1" w:line="240" w:lineRule="auto"/>
+        <w:rPr>
+          <w:rFonts w:ascii="Times New Roman" w:eastAsia="Times New Roman" w:hAnsi="Times New Roman" w:cs="Times New Roman"/>
+          <w:sz w:val="24"/>
+          <w:szCs w:val="24"/>
+        </w:rPr>
+      </w:pPr>
+      <w:r>
+        <w:t xml:space="preserve">Boot </w:t>
+      </w:r>
+      <w:proofErr w:type="gramStart"/>
+      <w:r>
+        <w:t>method :</w:t>
+      </w:r>
+      <w:proofErr w:type="gramEnd"/>
+      <w:r>
+        <w:rPr>
+          <w:rFonts w:hAnsi="Symbol"/>
+        </w:rPr>
+        <w:t xml:space="preserve"> UEFI boot is mandatory, legacy BIOS is not supported.</w:t>
+      </w:r>
+    </w:p>
+    <w:p>
+      <w:pPr>
+        <w:pStyle w:val="ListParagraph"/>
+        <w:numPr>
+          <w:ilvl w:val="0"/>
+          <w:numId w:val="128"/>
+        </w:numPr>
+        <w:spacing w:before="100" w:beforeAutospacing="1" w:after="100" w:afterAutospacing="1" w:line="240" w:lineRule="auto"/>
+        <w:rPr>
+          <w:rFonts w:ascii="Times New Roman" w:eastAsia="Times New Roman" w:hAnsi="Times New Roman" w:cs="Times New Roman"/>
+          <w:sz w:val="24"/>
+          <w:szCs w:val="24"/>
+        </w:rPr>
+      </w:pPr>
+      <w:r>
+        <w:rPr>
+          <w:rFonts w:hAnsi="Symbol"/>
+        </w:rPr>
+        <w:t xml:space="preserve">File system: </w:t>
+      </w:r>
+      <w:r>
+        <w:t>NTFS is required for the system partition.</w:t>
+      </w:r>
+    </w:p>
+    <w:p>
+      <w:pPr>
+        <w:pStyle w:val="ListParagraph"/>
+        <w:numPr>
+          <w:ilvl w:val="0"/>
+          <w:numId w:val="128"/>
+        </w:numPr>
+        <w:spacing w:before="100" w:beforeAutospacing="1" w:after="100" w:afterAutospacing="1" w:line="240" w:lineRule="auto"/>
+        <w:rPr>
+          <w:rFonts w:ascii="Times New Roman" w:eastAsia="Times New Roman" w:hAnsi="Times New Roman" w:cs="Times New Roman"/>
+          <w:sz w:val="24"/>
+          <w:szCs w:val="24"/>
+        </w:rPr>
+      </w:pPr>
+      <w:r>
+        <w:t xml:space="preserve">DirectX runtime: </w:t>
+      </w:r>
+      <w:r>
+        <w:t>DirectX 12 runtime installed for gaming and multimedia purposes.</w:t>
+      </w:r>
+    </w:p>
+    <w:p>
+      <w:pPr>
+        <w:pStyle w:val="ListParagraph"/>
+        <w:numPr>
+          <w:ilvl w:val="0"/>
+          <w:numId w:val="128"/>
+        </w:numPr>
+        <w:spacing w:before="100" w:beforeAutospacing="1" w:after="100" w:afterAutospacing="1" w:line="240" w:lineRule="auto"/>
+        <w:rPr>
+          <w:rFonts w:ascii="Times New Roman" w:eastAsia="Times New Roman" w:hAnsi="Times New Roman" w:cs="Times New Roman"/>
+          <w:sz w:val="24"/>
+          <w:szCs w:val="24"/>
+        </w:rPr>
+      </w:pPr>
+      <w:proofErr w:type="spellStart"/>
+      <w:r>
+        <w:lastRenderedPageBreak/>
+        <w:t>Virtualisation</w:t>
+      </w:r>
+      <w:proofErr w:type="spellEnd"/>
+      <w:r>
+        <w:t xml:space="preserve"> based security: </w:t>
+      </w:r>
+      <w:r>
+        <w:t>Requires a compatible processor and BIOS settings.</w:t>
+      </w:r>
+    </w:p>
+    <w:p>
+      <w:pPr>
+        <w:spacing w:before="100" w:beforeAutospacing="1" w:after="100" w:afterAutospacing="1" w:line="240" w:lineRule="auto"/>
+        <w:rPr>
+          <w:rFonts w:ascii="Times New Roman" w:eastAsia="Times New Roman" w:hAnsi="Times New Roman" w:cs="Times New Roman"/>
+          <w:b/>
+          <w:sz w:val="24"/>
+          <w:szCs w:val="24"/>
+        </w:rPr>
+      </w:pPr>
+      <w:r>
+        <w:rPr>
+          <w:rFonts w:ascii="Times New Roman" w:eastAsia="Times New Roman" w:hAnsi="Times New Roman" w:cs="Times New Roman"/>
+          <w:b/>
+          <w:sz w:val="24"/>
+          <w:szCs w:val="24"/>
+        </w:rPr>
+        <w:t>b) What are the post installation tasks after the windows 11 installation?</w:t>
+      </w:r>
+    </w:p>
+    <w:p>
+      <w:pPr>
+        <w:pStyle w:val="ListParagraph"/>
+        <w:numPr>
+          <w:ilvl w:val="0"/>
+          <w:numId w:val="130"/>
+        </w:numPr>
+        <w:spacing w:before="100" w:beforeAutospacing="1" w:after="100" w:afterAutospacing="1" w:line="240" w:lineRule="auto"/>
+        <w:rPr>
+          <w:rFonts w:ascii="Times New Roman" w:eastAsia="Times New Roman" w:hAnsi="Times New Roman" w:cs="Times New Roman"/>
+          <w:b/>
+          <w:sz w:val="24"/>
+          <w:szCs w:val="24"/>
+        </w:rPr>
+      </w:pPr>
+      <w:r>
+        <w:rPr>
+          <w:rStyle w:val="Strong"/>
+        </w:rPr>
+        <w:t>Sign in with a Microsoft Account</w:t>
+      </w:r>
+      <w:r>
+        <w:t xml:space="preserve">: </w:t>
+      </w:r>
+      <w:r>
+        <w:t>sign in to sync your settings, files, and preferences.</w:t>
+      </w:r>
+    </w:p>
+    <w:p>
+      <w:pPr>
+        <w:pStyle w:val="ListParagraph"/>
+        <w:numPr>
+          <w:ilvl w:val="0"/>
+          <w:numId w:val="130"/>
+        </w:numPr>
+        <w:spacing w:before="100" w:beforeAutospacing="1" w:after="100" w:afterAutospacing="1" w:line="240" w:lineRule="auto"/>
+        <w:rPr>
+          <w:rFonts w:ascii="Times New Roman" w:eastAsia="Times New Roman" w:hAnsi="Times New Roman" w:cs="Times New Roman"/>
+          <w:b/>
+          <w:sz w:val="24"/>
+          <w:szCs w:val="24"/>
+        </w:rPr>
+      </w:pPr>
+      <w:r>
+        <w:rPr>
+          <w:rStyle w:val="Strong"/>
+        </w:rPr>
+        <w:t>Create a Local Account (Optional)</w:t>
+      </w:r>
+      <w:r>
+        <w:t xml:space="preserve">: </w:t>
+      </w:r>
+      <w:r>
+        <w:t>You can create a local account if you prefer not to use a Microsoft account.</w:t>
+      </w:r>
+    </w:p>
+    <w:p>
+      <w:pPr>
+        <w:pStyle w:val="ListParagraph"/>
+        <w:numPr>
+          <w:ilvl w:val="0"/>
+          <w:numId w:val="130"/>
+        </w:numPr>
+        <w:spacing w:before="100" w:beforeAutospacing="1" w:after="100" w:afterAutospacing="1" w:line="240" w:lineRule="auto"/>
+        <w:rPr>
+          <w:rFonts w:ascii="Times New Roman" w:eastAsia="Times New Roman" w:hAnsi="Times New Roman" w:cs="Times New Roman"/>
+          <w:b/>
+          <w:sz w:val="24"/>
+          <w:szCs w:val="24"/>
+        </w:rPr>
+      </w:pPr>
+      <w:r>
+        <w:rPr>
+          <w:rStyle w:val="Strong"/>
+        </w:rPr>
+        <w:t>Set Up Windows Hello</w:t>
+      </w:r>
+      <w:r>
+        <w:t xml:space="preserve">: </w:t>
+      </w:r>
+      <w:r>
+        <w:t>Configure facial recognition, fingerprint, or PIN for quicker and secure sign-ins</w:t>
+      </w:r>
+    </w:p>
+    <w:p>
+      <w:pPr>
+        <w:pStyle w:val="ListParagraph"/>
+        <w:numPr>
+          <w:ilvl w:val="0"/>
+          <w:numId w:val="130"/>
+        </w:numPr>
+        <w:spacing w:before="100" w:beforeAutospacing="1" w:after="100" w:afterAutospacing="1" w:line="240" w:lineRule="auto"/>
+        <w:rPr>
+          <w:rFonts w:ascii="Times New Roman" w:eastAsia="Times New Roman" w:hAnsi="Times New Roman" w:cs="Times New Roman"/>
+          <w:b/>
+          <w:sz w:val="24"/>
+          <w:szCs w:val="24"/>
+        </w:rPr>
+      </w:pPr>
+      <w:r>
+        <w:rPr>
+          <w:rStyle w:val="Strong"/>
+        </w:rPr>
+        <w:t>Check for Updates</w:t>
+      </w:r>
+      <w:r>
+        <w:t xml:space="preserve">: </w:t>
+      </w:r>
+      <w:r>
+        <w:t xml:space="preserve">Go to </w:t>
+      </w:r>
+      <w:r>
+        <w:rPr>
+          <w:rStyle w:val="Strong"/>
+          <w:b w:val="0"/>
+        </w:rPr>
+        <w:t xml:space="preserve">Settings, then to </w:t>
+      </w:r>
+      <w:r>
+        <w:rPr>
+          <w:rStyle w:val="Strong"/>
+          <w:b w:val="0"/>
+        </w:rPr>
+        <w:t>Windows Updat</w:t>
+      </w:r>
+      <w:r>
+        <w:rPr>
+          <w:rStyle w:val="Strong"/>
+        </w:rPr>
+        <w:t>e</w:t>
+      </w:r>
+      <w:r>
+        <w:t xml:space="preserve"> to download the latest updates, patches, and drivers.</w:t>
+      </w:r>
+    </w:p>
+    <w:p>
+      <w:pPr>
+        <w:pStyle w:val="ListParagraph"/>
+        <w:numPr>
+          <w:ilvl w:val="0"/>
+          <w:numId w:val="130"/>
+        </w:numPr>
+        <w:spacing w:before="100" w:beforeAutospacing="1" w:after="100" w:afterAutospacing="1" w:line="240" w:lineRule="auto"/>
+        <w:rPr>
+          <w:rFonts w:ascii="Times New Roman" w:eastAsia="Times New Roman" w:hAnsi="Times New Roman" w:cs="Times New Roman"/>
+          <w:b/>
+          <w:sz w:val="24"/>
+          <w:szCs w:val="24"/>
+        </w:rPr>
+      </w:pPr>
+      <w:r>
+        <w:rPr>
+          <w:rStyle w:val="Strong"/>
+        </w:rPr>
+        <w:t>Enable Automatic Updates</w:t>
+      </w:r>
+      <w:r>
+        <w:t xml:space="preserve">: </w:t>
+      </w:r>
+      <w:r>
+        <w:t>Keep updates enabled for security and feature updates.</w:t>
+      </w:r>
+    </w:p>
+    <w:p>
+      <w:pPr>
+        <w:pStyle w:val="ListParagraph"/>
+        <w:numPr>
+          <w:ilvl w:val="0"/>
+          <w:numId w:val="130"/>
+        </w:numPr>
+        <w:spacing w:before="100" w:beforeAutospacing="1" w:after="100" w:afterAutospacing="1" w:line="240" w:lineRule="auto"/>
+        <w:rPr>
+          <w:rFonts w:ascii="Times New Roman" w:eastAsia="Times New Roman" w:hAnsi="Times New Roman" w:cs="Times New Roman"/>
+          <w:b/>
+          <w:sz w:val="24"/>
+          <w:szCs w:val="24"/>
+        </w:rPr>
+      </w:pPr>
+      <w:r>
+        <w:rPr>
+          <w:rStyle w:val="Strong"/>
+        </w:rPr>
+        <w:t>Check Device Manager</w:t>
+      </w:r>
+      <w:r>
+        <w:t xml:space="preserve">: </w:t>
+      </w:r>
+      <w:r>
+        <w:t xml:space="preserve">Open </w:t>
+      </w:r>
+      <w:r>
+        <w:rPr>
+          <w:rStyle w:val="Strong"/>
+        </w:rPr>
+        <w:t>Device Manager</w:t>
+      </w:r>
+      <w:r>
+        <w:t xml:space="preserve"> to ensure all hardware components (e.g., graphics card, network adapter) are recognized.</w:t>
+      </w:r>
+    </w:p>
+    <w:p>
+      <w:pPr>
+        <w:pStyle w:val="ListParagraph"/>
+        <w:numPr>
+          <w:ilvl w:val="0"/>
+          <w:numId w:val="130"/>
+        </w:numPr>
+        <w:spacing w:before="100" w:beforeAutospacing="1" w:after="100" w:afterAutospacing="1" w:line="240" w:lineRule="auto"/>
+        <w:rPr>
+          <w:rFonts w:ascii="Times New Roman" w:eastAsia="Times New Roman" w:hAnsi="Times New Roman" w:cs="Times New Roman"/>
+          <w:b/>
+          <w:sz w:val="24"/>
+          <w:szCs w:val="24"/>
+        </w:rPr>
+      </w:pPr>
+      <w:r>
+        <w:rPr>
+          <w:rStyle w:val="Strong"/>
+        </w:rPr>
+        <w:t>Verify Activation</w:t>
+      </w:r>
+      <w:r>
+        <w:t xml:space="preserve">: </w:t>
+      </w:r>
+      <w:r>
+        <w:t xml:space="preserve">Go </w:t>
+      </w:r>
+      <w:r>
+        <w:t>to</w:t>
+      </w:r>
+      <w:r>
+        <w:rPr>
+          <w:b/>
+        </w:rPr>
+        <w:t xml:space="preserve"> </w:t>
+      </w:r>
+      <w:r>
+        <w:rPr>
+          <w:rStyle w:val="Strong"/>
+          <w:b w:val="0"/>
+        </w:rPr>
+        <w:t xml:space="preserve">Settings, then to System </w:t>
+      </w:r>
+      <w:r>
+        <w:rPr>
+          <w:rStyle w:val="Strong"/>
+          <w:b w:val="0"/>
+        </w:rPr>
+        <w:t>Activation</w:t>
+      </w:r>
+      <w:r>
+        <w:t xml:space="preserve"> to check if Windows is activated.</w:t>
+      </w:r>
+    </w:p>
+    <w:p>
+      <w:pPr>
+        <w:pStyle w:val="ListParagraph"/>
+        <w:numPr>
+          <w:ilvl w:val="0"/>
+          <w:numId w:val="130"/>
+        </w:numPr>
+        <w:spacing w:before="100" w:beforeAutospacing="1" w:after="100" w:afterAutospacing="1" w:line="240" w:lineRule="auto"/>
+        <w:rPr>
+          <w:rFonts w:ascii="Times New Roman" w:eastAsia="Times New Roman" w:hAnsi="Times New Roman" w:cs="Times New Roman"/>
+          <w:b/>
+          <w:sz w:val="24"/>
+          <w:szCs w:val="24"/>
+        </w:rPr>
+      </w:pPr>
+      <w:r>
+        <w:rPr>
+          <w:rStyle w:val="Strong"/>
+        </w:rPr>
+        <w:t>Change Display Settings</w:t>
+      </w:r>
+      <w:r>
+        <w:t xml:space="preserve">: </w:t>
+      </w:r>
+      <w:r>
+        <w:t>Adjust resolution, scaling, and refresh rate for optimal display quality</w:t>
+      </w:r>
+    </w:p>
+    <w:p>
+      <w:pPr>
+        <w:pStyle w:val="ListParagraph"/>
+        <w:numPr>
+          <w:ilvl w:val="0"/>
+          <w:numId w:val="130"/>
+        </w:numPr>
+        <w:spacing w:before="100" w:beforeAutospacing="1" w:after="100" w:afterAutospacing="1" w:line="240" w:lineRule="auto"/>
+        <w:rPr>
+          <w:rFonts w:ascii="Times New Roman" w:eastAsia="Times New Roman" w:hAnsi="Times New Roman" w:cs="Times New Roman"/>
+          <w:b/>
+          <w:sz w:val="24"/>
+          <w:szCs w:val="24"/>
+        </w:rPr>
+      </w:pPr>
+      <w:r>
+        <w:rPr>
+          <w:rStyle w:val="Strong"/>
+        </w:rPr>
+        <w:t>Web Browsers</w:t>
+      </w:r>
+      <w:r>
+        <w:t xml:space="preserve">: </w:t>
       </w:r>
       <w:bookmarkStart w:id="39" w:name="_GoBack"/>
       <w:bookmarkEnd w:id="39"/>
       <w:r>
-        <w:t>.</w:t>
-      </w:r>
-    </w:p>
-    <w:p>
-      <w:pPr>
+        <w:t>Install your preferred browser (e.g., Chrome, Firefox, Edge).</w:t>
+      </w:r>
+    </w:p>
+    <w:p>
+      <w:pPr>
+        <w:pStyle w:val="ListParagraph"/>
+        <w:spacing w:before="100" w:beforeAutospacing="1" w:after="100" w:afterAutospacing="1" w:line="240" w:lineRule="auto"/>
+        <w:rPr>
+          <w:rFonts w:ascii="Times New Roman" w:eastAsia="Times New Roman" w:hAnsi="Times New Roman" w:cs="Times New Roman"/>
+          <w:sz w:val="24"/>
+          <w:szCs w:val="24"/>
+        </w:rPr>
+      </w:pPr>
+    </w:p>
+    <w:p>
+      <w:pPr>
+        <w:pStyle w:val="ListParagraph"/>
         <w:spacing w:before="240" w:after="240"/>
-      </w:pPr>
-      <w:r>
-        <w:lastRenderedPageBreak/>
-        <w:t>Neglecting operating system updates and security maintenance is akin to leaving the front door of your house wide open.</w:t>
-      </w:r>
-    </w:p>
-    <w:p>
-      <w:pPr>
-        <w:spacing w:before="240" w:after="240"/>
-        <w:rPr>
-          <w:lang w:val="en-UG"/>
+        <w:rPr>
+          <w:b/>
         </w:rPr>
       </w:pPr>
     </w:p>
@@ -18208,6 +19061,119 @@
     </w:lvl>
   </w:abstractNum>
   <w:abstractNum w:abstractNumId="1" w15:restartNumberingAfterBreak="0">
+    <w:nsid w:val="052B046A"/>
+    <w:multiLevelType w:val="hybridMultilevel"/>
+    <w:tmpl w:val="E5F214B4"/>
+    <w:lvl w:ilvl="0" w:tplc="04090001">
+      <w:start w:val="1"/>
+      <w:numFmt w:val="bullet"/>
+      <w:lvlText w:val=""/>
+      <w:lvlJc w:val="left"/>
+      <w:pPr>
+        <w:ind w:left="720" w:hanging="360"/>
+      </w:pPr>
+      <w:rPr>
+        <w:rFonts w:ascii="Symbol" w:hAnsi="Symbol" w:hint="default"/>
+      </w:rPr>
+    </w:lvl>
+    <w:lvl w:ilvl="1" w:tplc="04090003" w:tentative="1">
+      <w:start w:val="1"/>
+      <w:numFmt w:val="bullet"/>
+      <w:lvlText w:val="o"/>
+      <w:lvlJc w:val="left"/>
+      <w:pPr>
+        <w:ind w:left="1440" w:hanging="360"/>
+      </w:pPr>
+      <w:rPr>
+        <w:rFonts w:ascii="Courier New" w:hAnsi="Courier New" w:cs="Courier New" w:hint="default"/>
+      </w:rPr>
+    </w:lvl>
+    <w:lvl w:ilvl="2" w:tplc="04090005" w:tentative="1">
+      <w:start w:val="1"/>
+      <w:numFmt w:val="bullet"/>
+      <w:lvlText w:val=""/>
+      <w:lvlJc w:val="left"/>
+      <w:pPr>
+        <w:ind w:left="2160" w:hanging="360"/>
+      </w:pPr>
+      <w:rPr>
+        <w:rFonts w:ascii="Wingdings" w:hAnsi="Wingdings" w:hint="default"/>
+      </w:rPr>
+    </w:lvl>
+    <w:lvl w:ilvl="3" w:tplc="04090001" w:tentative="1">
+      <w:start w:val="1"/>
+      <w:numFmt w:val="bullet"/>
+      <w:lvlText w:val=""/>
+      <w:lvlJc w:val="left"/>
+      <w:pPr>
+        <w:ind w:left="2880" w:hanging="360"/>
+      </w:pPr>
+      <w:rPr>
+        <w:rFonts w:ascii="Symbol" w:hAnsi="Symbol" w:hint="default"/>
+      </w:rPr>
+    </w:lvl>
+    <w:lvl w:ilvl="4" w:tplc="04090003" w:tentative="1">
+      <w:start w:val="1"/>
+      <w:numFmt w:val="bullet"/>
+      <w:lvlText w:val="o"/>
+      <w:lvlJc w:val="left"/>
+      <w:pPr>
+        <w:ind w:left="3600" w:hanging="360"/>
+      </w:pPr>
+      <w:rPr>
+        <w:rFonts w:ascii="Courier New" w:hAnsi="Courier New" w:cs="Courier New" w:hint="default"/>
+      </w:rPr>
+    </w:lvl>
+    <w:lvl w:ilvl="5" w:tplc="04090005" w:tentative="1">
+      <w:start w:val="1"/>
+      <w:numFmt w:val="bullet"/>
+      <w:lvlText w:val=""/>
+      <w:lvlJc w:val="left"/>
+      <w:pPr>
+        <w:ind w:left="4320" w:hanging="360"/>
+      </w:pPr>
+      <w:rPr>
+        <w:rFonts w:ascii="Wingdings" w:hAnsi="Wingdings" w:hint="default"/>
+      </w:rPr>
+    </w:lvl>
+    <w:lvl w:ilvl="6" w:tplc="04090001" w:tentative="1">
+      <w:start w:val="1"/>
+      <w:numFmt w:val="bullet"/>
+      <w:lvlText w:val=""/>
+      <w:lvlJc w:val="left"/>
+      <w:pPr>
+        <w:ind w:left="5040" w:hanging="360"/>
+      </w:pPr>
+      <w:rPr>
+        <w:rFonts w:ascii="Symbol" w:hAnsi="Symbol" w:hint="default"/>
+      </w:rPr>
+    </w:lvl>
+    <w:lvl w:ilvl="7" w:tplc="04090003" w:tentative="1">
+      <w:start w:val="1"/>
+      <w:numFmt w:val="bullet"/>
+      <w:lvlText w:val="o"/>
+      <w:lvlJc w:val="left"/>
+      <w:pPr>
+        <w:ind w:left="5760" w:hanging="360"/>
+      </w:pPr>
+      <w:rPr>
+        <w:rFonts w:ascii="Courier New" w:hAnsi="Courier New" w:cs="Courier New" w:hint="default"/>
+      </w:rPr>
+    </w:lvl>
+    <w:lvl w:ilvl="8" w:tplc="04090005" w:tentative="1">
+      <w:start w:val="1"/>
+      <w:numFmt w:val="bullet"/>
+      <w:lvlText w:val=""/>
+      <w:lvlJc w:val="left"/>
+      <w:pPr>
+        <w:ind w:left="6480" w:hanging="360"/>
+      </w:pPr>
+      <w:rPr>
+        <w:rFonts w:ascii="Wingdings" w:hAnsi="Wingdings" w:hint="default"/>
+      </w:rPr>
+    </w:lvl>
+  </w:abstractNum>
+  <w:abstractNum w:abstractNumId="2" w15:restartNumberingAfterBreak="0">
     <w:nsid w:val="0576297C"/>
     <w:multiLevelType w:val="hybridMultilevel"/>
     <w:tmpl w:val="510A5C76"/>
@@ -18320,7 +19286,7 @@
       </w:rPr>
     </w:lvl>
   </w:abstractNum>
-  <w:abstractNum w:abstractNumId="2" w15:restartNumberingAfterBreak="0">
+  <w:abstractNum w:abstractNumId="3" w15:restartNumberingAfterBreak="0">
     <w:nsid w:val="07184722"/>
     <w:multiLevelType w:val="multilevel"/>
     <w:tmpl w:val="6FF6C988"/>
@@ -18469,7 +19435,7 @@
       </w:rPr>
     </w:lvl>
   </w:abstractNum>
-  <w:abstractNum w:abstractNumId="3" w15:restartNumberingAfterBreak="0">
+  <w:abstractNum w:abstractNumId="4" w15:restartNumberingAfterBreak="0">
     <w:nsid w:val="07C95D5E"/>
     <w:multiLevelType w:val="multilevel"/>
     <w:tmpl w:val="71AA24BC"/>
@@ -18618,7 +19584,7 @@
       </w:rPr>
     </w:lvl>
   </w:abstractNum>
-  <w:abstractNum w:abstractNumId="4" w15:restartNumberingAfterBreak="0">
+  <w:abstractNum w:abstractNumId="5" w15:restartNumberingAfterBreak="0">
     <w:nsid w:val="07E22146"/>
     <w:multiLevelType w:val="multilevel"/>
     <w:tmpl w:val="53007D18"/>
@@ -18731,7 +19697,7 @@
       </w:rPr>
     </w:lvl>
   </w:abstractNum>
-  <w:abstractNum w:abstractNumId="5" w15:restartNumberingAfterBreak="0">
+  <w:abstractNum w:abstractNumId="6" w15:restartNumberingAfterBreak="0">
     <w:nsid w:val="083B7FA7"/>
     <w:multiLevelType w:val="multilevel"/>
     <w:tmpl w:val="16AC3174"/>
@@ -18880,7 +19846,7 @@
       </w:rPr>
     </w:lvl>
   </w:abstractNum>
-  <w:abstractNum w:abstractNumId="6" w15:restartNumberingAfterBreak="0">
+  <w:abstractNum w:abstractNumId="7" w15:restartNumberingAfterBreak="0">
     <w:nsid w:val="08FB25AC"/>
     <w:multiLevelType w:val="multilevel"/>
     <w:tmpl w:val="D5D60CFC"/>
@@ -19029,7 +19995,7 @@
       </w:rPr>
     </w:lvl>
   </w:abstractNum>
-  <w:abstractNum w:abstractNumId="7" w15:restartNumberingAfterBreak="0">
+  <w:abstractNum w:abstractNumId="8" w15:restartNumberingAfterBreak="0">
     <w:nsid w:val="0A8E18BE"/>
     <w:multiLevelType w:val="multilevel"/>
     <w:tmpl w:val="ED2690F4"/>
@@ -19178,7 +20144,7 @@
       </w:rPr>
     </w:lvl>
   </w:abstractNum>
-  <w:abstractNum w:abstractNumId="8" w15:restartNumberingAfterBreak="0">
+  <w:abstractNum w:abstractNumId="9" w15:restartNumberingAfterBreak="0">
     <w:nsid w:val="0ACD179D"/>
     <w:multiLevelType w:val="multilevel"/>
     <w:tmpl w:val="12F240F4"/>
@@ -19327,7 +20293,7 @@
       </w:rPr>
     </w:lvl>
   </w:abstractNum>
-  <w:abstractNum w:abstractNumId="9" w15:restartNumberingAfterBreak="0">
+  <w:abstractNum w:abstractNumId="10" w15:restartNumberingAfterBreak="0">
     <w:nsid w:val="0E365D9E"/>
     <w:multiLevelType w:val="multilevel"/>
     <w:tmpl w:val="7674C0AE"/>
@@ -19476,7 +20442,7 @@
       </w:rPr>
     </w:lvl>
   </w:abstractNum>
-  <w:abstractNum w:abstractNumId="10" w15:restartNumberingAfterBreak="0">
+  <w:abstractNum w:abstractNumId="11" w15:restartNumberingAfterBreak="0">
     <w:nsid w:val="114F4549"/>
     <w:multiLevelType w:val="multilevel"/>
     <w:tmpl w:val="9CD2D16C"/>
@@ -19625,7 +20591,7 @@
       </w:rPr>
     </w:lvl>
   </w:abstractNum>
-  <w:abstractNum w:abstractNumId="11" w15:restartNumberingAfterBreak="0">
+  <w:abstractNum w:abstractNumId="12" w15:restartNumberingAfterBreak="0">
     <w:nsid w:val="115650B1"/>
     <w:multiLevelType w:val="multilevel"/>
     <w:tmpl w:val="9C40D0BC"/>
@@ -19774,7 +20740,7 @@
       </w:rPr>
     </w:lvl>
   </w:abstractNum>
-  <w:abstractNum w:abstractNumId="12" w15:restartNumberingAfterBreak="0">
+  <w:abstractNum w:abstractNumId="13" w15:restartNumberingAfterBreak="0">
     <w:nsid w:val="117866F7"/>
     <w:multiLevelType w:val="multilevel"/>
     <w:tmpl w:val="9C8875E2"/>
@@ -19923,7 +20889,7 @@
       </w:rPr>
     </w:lvl>
   </w:abstractNum>
-  <w:abstractNum w:abstractNumId="13" w15:restartNumberingAfterBreak="0">
+  <w:abstractNum w:abstractNumId="14" w15:restartNumberingAfterBreak="0">
     <w:nsid w:val="14FB0F0A"/>
     <w:multiLevelType w:val="multilevel"/>
     <w:tmpl w:val="37AC209A"/>
@@ -20072,7 +21038,7 @@
       </w:rPr>
     </w:lvl>
   </w:abstractNum>
-  <w:abstractNum w:abstractNumId="14" w15:restartNumberingAfterBreak="0">
+  <w:abstractNum w:abstractNumId="15" w15:restartNumberingAfterBreak="0">
     <w:nsid w:val="159F1955"/>
     <w:multiLevelType w:val="multilevel"/>
     <w:tmpl w:val="2F4CC4E4"/>
@@ -20189,7 +21155,7 @@
       </w:pPr>
     </w:lvl>
   </w:abstractNum>
-  <w:abstractNum w:abstractNumId="15" w15:restartNumberingAfterBreak="0">
+  <w:abstractNum w:abstractNumId="16" w15:restartNumberingAfterBreak="0">
     <w:nsid w:val="15A1717A"/>
     <w:multiLevelType w:val="multilevel"/>
     <w:tmpl w:val="32DC7910"/>
@@ -20338,7 +21304,7 @@
       </w:rPr>
     </w:lvl>
   </w:abstractNum>
-  <w:abstractNum w:abstractNumId="16" w15:restartNumberingAfterBreak="0">
+  <w:abstractNum w:abstractNumId="17" w15:restartNumberingAfterBreak="0">
     <w:nsid w:val="189B2456"/>
     <w:multiLevelType w:val="multilevel"/>
     <w:tmpl w:val="72849C3E"/>
@@ -20487,7 +21453,7 @@
       </w:rPr>
     </w:lvl>
   </w:abstractNum>
-  <w:abstractNum w:abstractNumId="17" w15:restartNumberingAfterBreak="0">
+  <w:abstractNum w:abstractNumId="18" w15:restartNumberingAfterBreak="0">
     <w:nsid w:val="192B2CAA"/>
     <w:multiLevelType w:val="hybridMultilevel"/>
     <w:tmpl w:val="618225EE"/>
@@ -20600,7 +21566,7 @@
       </w:rPr>
     </w:lvl>
   </w:abstractNum>
-  <w:abstractNum w:abstractNumId="18" w15:restartNumberingAfterBreak="0">
+  <w:abstractNum w:abstractNumId="19" w15:restartNumberingAfterBreak="0">
     <w:nsid w:val="1D090B79"/>
     <w:multiLevelType w:val="multilevel"/>
     <w:tmpl w:val="BA0012B4"/>
@@ -20749,7 +21715,7 @@
       </w:rPr>
     </w:lvl>
   </w:abstractNum>
-  <w:abstractNum w:abstractNumId="19" w15:restartNumberingAfterBreak="0">
+  <w:abstractNum w:abstractNumId="20" w15:restartNumberingAfterBreak="0">
     <w:nsid w:val="1E5F5047"/>
     <w:multiLevelType w:val="multilevel"/>
     <w:tmpl w:val="E02EEDC2"/>
@@ -20862,7 +21828,7 @@
       </w:rPr>
     </w:lvl>
   </w:abstractNum>
-  <w:abstractNum w:abstractNumId="20" w15:restartNumberingAfterBreak="0">
+  <w:abstractNum w:abstractNumId="21" w15:restartNumberingAfterBreak="0">
     <w:nsid w:val="1FB817B5"/>
     <w:multiLevelType w:val="multilevel"/>
     <w:tmpl w:val="6B6A52C0"/>
@@ -21011,7 +21977,7 @@
       </w:rPr>
     </w:lvl>
   </w:abstractNum>
-  <w:abstractNum w:abstractNumId="21" w15:restartNumberingAfterBreak="0">
+  <w:abstractNum w:abstractNumId="22" w15:restartNumberingAfterBreak="0">
     <w:nsid w:val="1FEE1D0A"/>
     <w:multiLevelType w:val="multilevel"/>
     <w:tmpl w:val="9342E4D2"/>
@@ -21160,7 +22126,7 @@
       </w:rPr>
     </w:lvl>
   </w:abstractNum>
-  <w:abstractNum w:abstractNumId="22" w15:restartNumberingAfterBreak="0">
+  <w:abstractNum w:abstractNumId="23" w15:restartNumberingAfterBreak="0">
     <w:nsid w:val="20B2151B"/>
     <w:multiLevelType w:val="multilevel"/>
     <w:tmpl w:val="AA0CFA8A"/>
@@ -21273,7 +22239,7 @@
       </w:rPr>
     </w:lvl>
   </w:abstractNum>
-  <w:abstractNum w:abstractNumId="23" w15:restartNumberingAfterBreak="0">
+  <w:abstractNum w:abstractNumId="24" w15:restartNumberingAfterBreak="0">
     <w:nsid w:val="20B97FDD"/>
     <w:multiLevelType w:val="multilevel"/>
     <w:tmpl w:val="1F3A6D32"/>
@@ -21422,7 +22388,7 @@
       </w:rPr>
     </w:lvl>
   </w:abstractNum>
-  <w:abstractNum w:abstractNumId="24" w15:restartNumberingAfterBreak="0">
+  <w:abstractNum w:abstractNumId="25" w15:restartNumberingAfterBreak="0">
     <w:nsid w:val="20E93F01"/>
     <w:multiLevelType w:val="multilevel"/>
     <w:tmpl w:val="71C2B30C"/>
@@ -21539,7 +22505,7 @@
       </w:pPr>
     </w:lvl>
   </w:abstractNum>
-  <w:abstractNum w:abstractNumId="25" w15:restartNumberingAfterBreak="0">
+  <w:abstractNum w:abstractNumId="26" w15:restartNumberingAfterBreak="0">
     <w:nsid w:val="21381426"/>
     <w:multiLevelType w:val="multilevel"/>
     <w:tmpl w:val="61A42EBC"/>
@@ -21688,7 +22654,7 @@
       </w:rPr>
     </w:lvl>
   </w:abstractNum>
-  <w:abstractNum w:abstractNumId="26" w15:restartNumberingAfterBreak="0">
+  <w:abstractNum w:abstractNumId="27" w15:restartNumberingAfterBreak="0">
     <w:nsid w:val="219D2C84"/>
     <w:multiLevelType w:val="multilevel"/>
     <w:tmpl w:val="11DA2B70"/>
@@ -21801,7 +22767,7 @@
       </w:rPr>
     </w:lvl>
   </w:abstractNum>
-  <w:abstractNum w:abstractNumId="27" w15:restartNumberingAfterBreak="0">
+  <w:abstractNum w:abstractNumId="28" w15:restartNumberingAfterBreak="0">
     <w:nsid w:val="220E2792"/>
     <w:multiLevelType w:val="multilevel"/>
     <w:tmpl w:val="A022D33A"/>
@@ -21950,7 +22916,7 @@
       </w:rPr>
     </w:lvl>
   </w:abstractNum>
-  <w:abstractNum w:abstractNumId="28" w15:restartNumberingAfterBreak="0">
+  <w:abstractNum w:abstractNumId="29" w15:restartNumberingAfterBreak="0">
     <w:nsid w:val="22827D40"/>
     <w:multiLevelType w:val="multilevel"/>
     <w:tmpl w:val="CE448D04"/>
@@ -22099,7 +23065,7 @@
       </w:rPr>
     </w:lvl>
   </w:abstractNum>
-  <w:abstractNum w:abstractNumId="29" w15:restartNumberingAfterBreak="0">
+  <w:abstractNum w:abstractNumId="30" w15:restartNumberingAfterBreak="0">
     <w:nsid w:val="22DB60F6"/>
     <w:multiLevelType w:val="hybridMultilevel"/>
     <w:tmpl w:val="2B8E32C4"/>
@@ -22212,7 +23178,7 @@
       </w:rPr>
     </w:lvl>
   </w:abstractNum>
-  <w:abstractNum w:abstractNumId="30" w15:restartNumberingAfterBreak="0">
+  <w:abstractNum w:abstractNumId="31" w15:restartNumberingAfterBreak="0">
     <w:nsid w:val="234840C7"/>
     <w:multiLevelType w:val="multilevel"/>
     <w:tmpl w:val="C298BB00"/>
@@ -22325,7 +23291,7 @@
       </w:rPr>
     </w:lvl>
   </w:abstractNum>
-  <w:abstractNum w:abstractNumId="31" w15:restartNumberingAfterBreak="0">
+  <w:abstractNum w:abstractNumId="32" w15:restartNumberingAfterBreak="0">
     <w:nsid w:val="240208F2"/>
     <w:multiLevelType w:val="multilevel"/>
     <w:tmpl w:val="9760B2E4"/>
@@ -22442,7 +23408,7 @@
       </w:pPr>
     </w:lvl>
   </w:abstractNum>
-  <w:abstractNum w:abstractNumId="32" w15:restartNumberingAfterBreak="0">
+  <w:abstractNum w:abstractNumId="33" w15:restartNumberingAfterBreak="0">
     <w:nsid w:val="24F15AEF"/>
     <w:multiLevelType w:val="multilevel"/>
     <w:tmpl w:val="7A8E1498"/>
@@ -22591,7 +23557,7 @@
       </w:rPr>
     </w:lvl>
   </w:abstractNum>
-  <w:abstractNum w:abstractNumId="33" w15:restartNumberingAfterBreak="0">
+  <w:abstractNum w:abstractNumId="34" w15:restartNumberingAfterBreak="0">
     <w:nsid w:val="25FC71A0"/>
     <w:multiLevelType w:val="hybridMultilevel"/>
     <w:tmpl w:val="BA780B76"/>
@@ -22704,7 +23670,7 @@
       </w:rPr>
     </w:lvl>
   </w:abstractNum>
-  <w:abstractNum w:abstractNumId="34" w15:restartNumberingAfterBreak="0">
+  <w:abstractNum w:abstractNumId="35" w15:restartNumberingAfterBreak="0">
     <w:nsid w:val="262F2545"/>
     <w:multiLevelType w:val="multilevel"/>
     <w:tmpl w:val="1F72B3A2"/>
@@ -22853,7 +23819,7 @@
       </w:rPr>
     </w:lvl>
   </w:abstractNum>
-  <w:abstractNum w:abstractNumId="35" w15:restartNumberingAfterBreak="0">
+  <w:abstractNum w:abstractNumId="36" w15:restartNumberingAfterBreak="0">
     <w:nsid w:val="28BF5854"/>
     <w:multiLevelType w:val="multilevel"/>
     <w:tmpl w:val="B8700EE2"/>
@@ -22966,7 +23932,7 @@
       </w:rPr>
     </w:lvl>
   </w:abstractNum>
-  <w:abstractNum w:abstractNumId="36" w15:restartNumberingAfterBreak="0">
+  <w:abstractNum w:abstractNumId="37" w15:restartNumberingAfterBreak="0">
     <w:nsid w:val="291C40FD"/>
     <w:multiLevelType w:val="multilevel"/>
     <w:tmpl w:val="ED346FB0"/>
@@ -23079,7 +24045,7 @@
       </w:rPr>
     </w:lvl>
   </w:abstractNum>
-  <w:abstractNum w:abstractNumId="37" w15:restartNumberingAfterBreak="0">
+  <w:abstractNum w:abstractNumId="38" w15:restartNumberingAfterBreak="0">
     <w:nsid w:val="292D5FCE"/>
     <w:multiLevelType w:val="multilevel"/>
     <w:tmpl w:val="4A540BBA"/>
@@ -23228,7 +24194,7 @@
       </w:rPr>
     </w:lvl>
   </w:abstractNum>
-  <w:abstractNum w:abstractNumId="38" w15:restartNumberingAfterBreak="0">
+  <w:abstractNum w:abstractNumId="39" w15:restartNumberingAfterBreak="0">
     <w:nsid w:val="2962407A"/>
     <w:multiLevelType w:val="multilevel"/>
     <w:tmpl w:val="95CE8088"/>
@@ -23377,7 +24343,7 @@
       </w:rPr>
     </w:lvl>
   </w:abstractNum>
-  <w:abstractNum w:abstractNumId="39" w15:restartNumberingAfterBreak="0">
+  <w:abstractNum w:abstractNumId="40" w15:restartNumberingAfterBreak="0">
     <w:nsid w:val="2A011F07"/>
     <w:multiLevelType w:val="multilevel"/>
     <w:tmpl w:val="0DA85818"/>
@@ -23526,7 +24492,7 @@
       </w:rPr>
     </w:lvl>
   </w:abstractNum>
-  <w:abstractNum w:abstractNumId="40" w15:restartNumberingAfterBreak="0">
+  <w:abstractNum w:abstractNumId="41" w15:restartNumberingAfterBreak="0">
     <w:nsid w:val="2A2A4000"/>
     <w:multiLevelType w:val="multilevel"/>
     <w:tmpl w:val="1E725642"/>
@@ -23675,7 +24641,7 @@
       </w:rPr>
     </w:lvl>
   </w:abstractNum>
-  <w:abstractNum w:abstractNumId="41" w15:restartNumberingAfterBreak="0">
+  <w:abstractNum w:abstractNumId="42" w15:restartNumberingAfterBreak="0">
     <w:nsid w:val="2B0C1D66"/>
     <w:multiLevelType w:val="multilevel"/>
     <w:tmpl w:val="02B07DAC"/>
@@ -23824,7 +24790,7 @@
       </w:rPr>
     </w:lvl>
   </w:abstractNum>
-  <w:abstractNum w:abstractNumId="42" w15:restartNumberingAfterBreak="0">
+  <w:abstractNum w:abstractNumId="43" w15:restartNumberingAfterBreak="0">
     <w:nsid w:val="2B8D6CD7"/>
     <w:multiLevelType w:val="multilevel"/>
     <w:tmpl w:val="66BA6B3C"/>
@@ -23973,7 +24939,7 @@
       </w:rPr>
     </w:lvl>
   </w:abstractNum>
-  <w:abstractNum w:abstractNumId="43" w15:restartNumberingAfterBreak="0">
+  <w:abstractNum w:abstractNumId="44" w15:restartNumberingAfterBreak="0">
     <w:nsid w:val="2D264133"/>
     <w:multiLevelType w:val="hybridMultilevel"/>
     <w:tmpl w:val="FAD69038"/>
@@ -24086,7 +25052,7 @@
       </w:rPr>
     </w:lvl>
   </w:abstractNum>
-  <w:abstractNum w:abstractNumId="44" w15:restartNumberingAfterBreak="0">
+  <w:abstractNum w:abstractNumId="45" w15:restartNumberingAfterBreak="0">
     <w:nsid w:val="2DEF5FA9"/>
     <w:multiLevelType w:val="multilevel"/>
     <w:tmpl w:val="2EFE3F94"/>
@@ -24235,7 +25201,7 @@
       </w:rPr>
     </w:lvl>
   </w:abstractNum>
-  <w:abstractNum w:abstractNumId="45" w15:restartNumberingAfterBreak="0">
+  <w:abstractNum w:abstractNumId="46" w15:restartNumberingAfterBreak="0">
     <w:nsid w:val="311C4BAE"/>
     <w:multiLevelType w:val="multilevel"/>
     <w:tmpl w:val="218079BA"/>
@@ -24348,7 +25314,7 @@
       </w:rPr>
     </w:lvl>
   </w:abstractNum>
-  <w:abstractNum w:abstractNumId="46" w15:restartNumberingAfterBreak="0">
+  <w:abstractNum w:abstractNumId="47" w15:restartNumberingAfterBreak="0">
     <w:nsid w:val="3189195D"/>
     <w:multiLevelType w:val="multilevel"/>
     <w:tmpl w:val="7C8C6F74"/>
@@ -24497,7 +25463,7 @@
       </w:rPr>
     </w:lvl>
   </w:abstractNum>
-  <w:abstractNum w:abstractNumId="47" w15:restartNumberingAfterBreak="0">
+  <w:abstractNum w:abstractNumId="48" w15:restartNumberingAfterBreak="0">
     <w:nsid w:val="334104D6"/>
     <w:multiLevelType w:val="multilevel"/>
     <w:tmpl w:val="4DAE73BE"/>
@@ -24610,7 +25576,7 @@
       </w:rPr>
     </w:lvl>
   </w:abstractNum>
-  <w:abstractNum w:abstractNumId="48" w15:restartNumberingAfterBreak="0">
+  <w:abstractNum w:abstractNumId="49" w15:restartNumberingAfterBreak="0">
     <w:nsid w:val="33AD3CCA"/>
     <w:multiLevelType w:val="multilevel"/>
     <w:tmpl w:val="A03E0B32"/>
@@ -24759,7 +25725,7 @@
       </w:rPr>
     </w:lvl>
   </w:abstractNum>
-  <w:abstractNum w:abstractNumId="49" w15:restartNumberingAfterBreak="0">
+  <w:abstractNum w:abstractNumId="50" w15:restartNumberingAfterBreak="0">
     <w:nsid w:val="33BE42D7"/>
     <w:multiLevelType w:val="multilevel"/>
     <w:tmpl w:val="F222ABE6"/>
@@ -24908,7 +25874,7 @@
       </w:rPr>
     </w:lvl>
   </w:abstractNum>
-  <w:abstractNum w:abstractNumId="50" w15:restartNumberingAfterBreak="0">
+  <w:abstractNum w:abstractNumId="51" w15:restartNumberingAfterBreak="0">
     <w:nsid w:val="33E46DC6"/>
     <w:multiLevelType w:val="multilevel"/>
     <w:tmpl w:val="25E408A6"/>
@@ -25057,7 +26023,120 @@
       </w:rPr>
     </w:lvl>
   </w:abstractNum>
-  <w:abstractNum w:abstractNumId="51" w15:restartNumberingAfterBreak="0">
+  <w:abstractNum w:abstractNumId="52" w15:restartNumberingAfterBreak="0">
+    <w:nsid w:val="340438A3"/>
+    <w:multiLevelType w:val="hybridMultilevel"/>
+    <w:tmpl w:val="2558E512"/>
+    <w:lvl w:ilvl="0" w:tplc="04090001">
+      <w:start w:val="1"/>
+      <w:numFmt w:val="bullet"/>
+      <w:lvlText w:val=""/>
+      <w:lvlJc w:val="left"/>
+      <w:pPr>
+        <w:ind w:left="720" w:hanging="360"/>
+      </w:pPr>
+      <w:rPr>
+        <w:rFonts w:ascii="Symbol" w:hAnsi="Symbol" w:hint="default"/>
+      </w:rPr>
+    </w:lvl>
+    <w:lvl w:ilvl="1" w:tplc="04090003" w:tentative="1">
+      <w:start w:val="1"/>
+      <w:numFmt w:val="bullet"/>
+      <w:lvlText w:val="o"/>
+      <w:lvlJc w:val="left"/>
+      <w:pPr>
+        <w:ind w:left="1440" w:hanging="360"/>
+      </w:pPr>
+      <w:rPr>
+        <w:rFonts w:ascii="Courier New" w:hAnsi="Courier New" w:cs="Courier New" w:hint="default"/>
+      </w:rPr>
+    </w:lvl>
+    <w:lvl w:ilvl="2" w:tplc="04090005" w:tentative="1">
+      <w:start w:val="1"/>
+      <w:numFmt w:val="bullet"/>
+      <w:lvlText w:val=""/>
+      <w:lvlJc w:val="left"/>
+      <w:pPr>
+        <w:ind w:left="2160" w:hanging="360"/>
+      </w:pPr>
+      <w:rPr>
+        <w:rFonts w:ascii="Wingdings" w:hAnsi="Wingdings" w:hint="default"/>
+      </w:rPr>
+    </w:lvl>
+    <w:lvl w:ilvl="3" w:tplc="04090001" w:tentative="1">
+      <w:start w:val="1"/>
+      <w:numFmt w:val="bullet"/>
+      <w:lvlText w:val=""/>
+      <w:lvlJc w:val="left"/>
+      <w:pPr>
+        <w:ind w:left="2880" w:hanging="360"/>
+      </w:pPr>
+      <w:rPr>
+        <w:rFonts w:ascii="Symbol" w:hAnsi="Symbol" w:hint="default"/>
+      </w:rPr>
+    </w:lvl>
+    <w:lvl w:ilvl="4" w:tplc="04090003" w:tentative="1">
+      <w:start w:val="1"/>
+      <w:numFmt w:val="bullet"/>
+      <w:lvlText w:val="o"/>
+      <w:lvlJc w:val="left"/>
+      <w:pPr>
+        <w:ind w:left="3600" w:hanging="360"/>
+      </w:pPr>
+      <w:rPr>
+        <w:rFonts w:ascii="Courier New" w:hAnsi="Courier New" w:cs="Courier New" w:hint="default"/>
+      </w:rPr>
+    </w:lvl>
+    <w:lvl w:ilvl="5" w:tplc="04090005" w:tentative="1">
+      <w:start w:val="1"/>
+      <w:numFmt w:val="bullet"/>
+      <w:lvlText w:val=""/>
+      <w:lvlJc w:val="left"/>
+      <w:pPr>
+        <w:ind w:left="4320" w:hanging="360"/>
+      </w:pPr>
+      <w:rPr>
+        <w:rFonts w:ascii="Wingdings" w:hAnsi="Wingdings" w:hint="default"/>
+      </w:rPr>
+    </w:lvl>
+    <w:lvl w:ilvl="6" w:tplc="04090001" w:tentative="1">
+      <w:start w:val="1"/>
+      <w:numFmt w:val="bullet"/>
+      <w:lvlText w:val=""/>
+      <w:lvlJc w:val="left"/>
+      <w:pPr>
+        <w:ind w:left="5040" w:hanging="360"/>
+      </w:pPr>
+      <w:rPr>
+        <w:rFonts w:ascii="Symbol" w:hAnsi="Symbol" w:hint="default"/>
+      </w:rPr>
+    </w:lvl>
+    <w:lvl w:ilvl="7" w:tplc="04090003" w:tentative="1">
+      <w:start w:val="1"/>
+      <w:numFmt w:val="bullet"/>
+      <w:lvlText w:val="o"/>
+      <w:lvlJc w:val="left"/>
+      <w:pPr>
+        <w:ind w:left="5760" w:hanging="360"/>
+      </w:pPr>
+      <w:rPr>
+        <w:rFonts w:ascii="Courier New" w:hAnsi="Courier New" w:cs="Courier New" w:hint="default"/>
+      </w:rPr>
+    </w:lvl>
+    <w:lvl w:ilvl="8" w:tplc="04090005" w:tentative="1">
+      <w:start w:val="1"/>
+      <w:numFmt w:val="bullet"/>
+      <w:lvlText w:val=""/>
+      <w:lvlJc w:val="left"/>
+      <w:pPr>
+        <w:ind w:left="6480" w:hanging="360"/>
+      </w:pPr>
+      <w:rPr>
+        <w:rFonts w:ascii="Wingdings" w:hAnsi="Wingdings" w:hint="default"/>
+      </w:rPr>
+    </w:lvl>
+  </w:abstractNum>
+  <w:abstractNum w:abstractNumId="53" w15:restartNumberingAfterBreak="0">
     <w:nsid w:val="35123496"/>
     <w:multiLevelType w:val="hybridMultilevel"/>
     <w:tmpl w:val="29D64000"/>
@@ -25170,7 +26249,7 @@
       </w:rPr>
     </w:lvl>
   </w:abstractNum>
-  <w:abstractNum w:abstractNumId="52" w15:restartNumberingAfterBreak="0">
+  <w:abstractNum w:abstractNumId="54" w15:restartNumberingAfterBreak="0">
     <w:nsid w:val="35570987"/>
     <w:multiLevelType w:val="multilevel"/>
     <w:tmpl w:val="5EF4437E"/>
@@ -25319,7 +26398,7 @@
       </w:rPr>
     </w:lvl>
   </w:abstractNum>
-  <w:abstractNum w:abstractNumId="53" w15:restartNumberingAfterBreak="0">
+  <w:abstractNum w:abstractNumId="55" w15:restartNumberingAfterBreak="0">
     <w:nsid w:val="35D97907"/>
     <w:multiLevelType w:val="multilevel"/>
     <w:tmpl w:val="BD68AF4A"/>
@@ -25468,7 +26547,7 @@
       </w:rPr>
     </w:lvl>
   </w:abstractNum>
-  <w:abstractNum w:abstractNumId="54" w15:restartNumberingAfterBreak="0">
+  <w:abstractNum w:abstractNumId="56" w15:restartNumberingAfterBreak="0">
     <w:nsid w:val="362D17AE"/>
     <w:multiLevelType w:val="multilevel"/>
     <w:tmpl w:val="550CFF8A"/>
@@ -25617,7 +26696,7 @@
       </w:rPr>
     </w:lvl>
   </w:abstractNum>
-  <w:abstractNum w:abstractNumId="55" w15:restartNumberingAfterBreak="0">
+  <w:abstractNum w:abstractNumId="57" w15:restartNumberingAfterBreak="0">
     <w:nsid w:val="367D0952"/>
     <w:multiLevelType w:val="multilevel"/>
     <w:tmpl w:val="64DA54DE"/>
@@ -25766,7 +26845,7 @@
       </w:rPr>
     </w:lvl>
   </w:abstractNum>
-  <w:abstractNum w:abstractNumId="56" w15:restartNumberingAfterBreak="0">
+  <w:abstractNum w:abstractNumId="58" w15:restartNumberingAfterBreak="0">
     <w:nsid w:val="37BF5F1D"/>
     <w:multiLevelType w:val="multilevel"/>
     <w:tmpl w:val="3808D6DA"/>
@@ -25883,7 +26962,7 @@
       </w:pPr>
     </w:lvl>
   </w:abstractNum>
-  <w:abstractNum w:abstractNumId="57" w15:restartNumberingAfterBreak="0">
+  <w:abstractNum w:abstractNumId="59" w15:restartNumberingAfterBreak="0">
     <w:nsid w:val="37CD7EE9"/>
     <w:multiLevelType w:val="multilevel"/>
     <w:tmpl w:val="0C1A8788"/>
@@ -26032,7 +27111,7 @@
       </w:rPr>
     </w:lvl>
   </w:abstractNum>
-  <w:abstractNum w:abstractNumId="58" w15:restartNumberingAfterBreak="0">
+  <w:abstractNum w:abstractNumId="60" w15:restartNumberingAfterBreak="0">
     <w:nsid w:val="380F5F5A"/>
     <w:multiLevelType w:val="multilevel"/>
     <w:tmpl w:val="A98E1C20"/>
@@ -26145,7 +27224,7 @@
       </w:rPr>
     </w:lvl>
   </w:abstractNum>
-  <w:abstractNum w:abstractNumId="59" w15:restartNumberingAfterBreak="0">
+  <w:abstractNum w:abstractNumId="61" w15:restartNumberingAfterBreak="0">
     <w:nsid w:val="3A4B1262"/>
     <w:multiLevelType w:val="multilevel"/>
     <w:tmpl w:val="C76E5E94"/>
@@ -26258,7 +27337,7 @@
       </w:rPr>
     </w:lvl>
   </w:abstractNum>
-  <w:abstractNum w:abstractNumId="60" w15:restartNumberingAfterBreak="0">
+  <w:abstractNum w:abstractNumId="62" w15:restartNumberingAfterBreak="0">
     <w:nsid w:val="3BC531FC"/>
     <w:multiLevelType w:val="multilevel"/>
     <w:tmpl w:val="A33265BA"/>
@@ -26407,7 +27486,7 @@
       </w:rPr>
     </w:lvl>
   </w:abstractNum>
-  <w:abstractNum w:abstractNumId="61" w15:restartNumberingAfterBreak="0">
+  <w:abstractNum w:abstractNumId="63" w15:restartNumberingAfterBreak="0">
     <w:nsid w:val="3BDB0646"/>
     <w:multiLevelType w:val="multilevel"/>
     <w:tmpl w:val="D0EC7B26"/>
@@ -26556,7 +27635,7 @@
       </w:rPr>
     </w:lvl>
   </w:abstractNum>
-  <w:abstractNum w:abstractNumId="62" w15:restartNumberingAfterBreak="0">
+  <w:abstractNum w:abstractNumId="64" w15:restartNumberingAfterBreak="0">
     <w:nsid w:val="3D6F15DB"/>
     <w:multiLevelType w:val="multilevel"/>
     <w:tmpl w:val="285CC846"/>
@@ -26705,7 +27784,7 @@
       </w:rPr>
     </w:lvl>
   </w:abstractNum>
-  <w:abstractNum w:abstractNumId="63" w15:restartNumberingAfterBreak="0">
+  <w:abstractNum w:abstractNumId="65" w15:restartNumberingAfterBreak="0">
     <w:nsid w:val="3FE44D90"/>
     <w:multiLevelType w:val="multilevel"/>
     <w:tmpl w:val="90AC978E"/>
@@ -26854,7 +27933,7 @@
       </w:rPr>
     </w:lvl>
   </w:abstractNum>
-  <w:abstractNum w:abstractNumId="64" w15:restartNumberingAfterBreak="0">
+  <w:abstractNum w:abstractNumId="66" w15:restartNumberingAfterBreak="0">
     <w:nsid w:val="400A0A34"/>
     <w:multiLevelType w:val="multilevel"/>
     <w:tmpl w:val="19182102"/>
@@ -27003,7 +28082,7 @@
       </w:rPr>
     </w:lvl>
   </w:abstractNum>
-  <w:abstractNum w:abstractNumId="65" w15:restartNumberingAfterBreak="0">
+  <w:abstractNum w:abstractNumId="67" w15:restartNumberingAfterBreak="0">
     <w:nsid w:val="40F24257"/>
     <w:multiLevelType w:val="multilevel"/>
     <w:tmpl w:val="72302C6E"/>
@@ -27152,7 +28231,7 @@
       </w:rPr>
     </w:lvl>
   </w:abstractNum>
-  <w:abstractNum w:abstractNumId="66" w15:restartNumberingAfterBreak="0">
+  <w:abstractNum w:abstractNumId="68" w15:restartNumberingAfterBreak="0">
     <w:nsid w:val="42127975"/>
     <w:multiLevelType w:val="hybridMultilevel"/>
     <w:tmpl w:val="9F2E13F0"/>
@@ -27265,7 +28344,7 @@
       </w:rPr>
     </w:lvl>
   </w:abstractNum>
-  <w:abstractNum w:abstractNumId="67" w15:restartNumberingAfterBreak="0">
+  <w:abstractNum w:abstractNumId="69" w15:restartNumberingAfterBreak="0">
     <w:nsid w:val="42903E20"/>
     <w:multiLevelType w:val="multilevel"/>
     <w:tmpl w:val="0F6CEA14"/>
@@ -27414,7 +28493,120 @@
       </w:rPr>
     </w:lvl>
   </w:abstractNum>
-  <w:abstractNum w:abstractNumId="68" w15:restartNumberingAfterBreak="0">
+  <w:abstractNum w:abstractNumId="70" w15:restartNumberingAfterBreak="0">
+    <w:nsid w:val="430A21D3"/>
+    <w:multiLevelType w:val="hybridMultilevel"/>
+    <w:tmpl w:val="BDA29A50"/>
+    <w:lvl w:ilvl="0" w:tplc="04090001">
+      <w:start w:val="1"/>
+      <w:numFmt w:val="bullet"/>
+      <w:lvlText w:val=""/>
+      <w:lvlJc w:val="left"/>
+      <w:pPr>
+        <w:ind w:left="720" w:hanging="360"/>
+      </w:pPr>
+      <w:rPr>
+        <w:rFonts w:ascii="Symbol" w:hAnsi="Symbol" w:hint="default"/>
+      </w:rPr>
+    </w:lvl>
+    <w:lvl w:ilvl="1" w:tplc="04090003" w:tentative="1">
+      <w:start w:val="1"/>
+      <w:numFmt w:val="bullet"/>
+      <w:lvlText w:val="o"/>
+      <w:lvlJc w:val="left"/>
+      <w:pPr>
+        <w:ind w:left="1440" w:hanging="360"/>
+      </w:pPr>
+      <w:rPr>
+        <w:rFonts w:ascii="Courier New" w:hAnsi="Courier New" w:cs="Courier New" w:hint="default"/>
+      </w:rPr>
+    </w:lvl>
+    <w:lvl w:ilvl="2" w:tplc="04090005" w:tentative="1">
+      <w:start w:val="1"/>
+      <w:numFmt w:val="bullet"/>
+      <w:lvlText w:val=""/>
+      <w:lvlJc w:val="left"/>
+      <w:pPr>
+        <w:ind w:left="2160" w:hanging="360"/>
+      </w:pPr>
+      <w:rPr>
+        <w:rFonts w:ascii="Wingdings" w:hAnsi="Wingdings" w:hint="default"/>
+      </w:rPr>
+    </w:lvl>
+    <w:lvl w:ilvl="3" w:tplc="04090001" w:tentative="1">
+      <w:start w:val="1"/>
+      <w:numFmt w:val="bullet"/>
+      <w:lvlText w:val=""/>
+      <w:lvlJc w:val="left"/>
+      <w:pPr>
+        <w:ind w:left="2880" w:hanging="360"/>
+      </w:pPr>
+      <w:rPr>
+        <w:rFonts w:ascii="Symbol" w:hAnsi="Symbol" w:hint="default"/>
+      </w:rPr>
+    </w:lvl>
+    <w:lvl w:ilvl="4" w:tplc="04090003" w:tentative="1">
+      <w:start w:val="1"/>
+      <w:numFmt w:val="bullet"/>
+      <w:lvlText w:val="o"/>
+      <w:lvlJc w:val="left"/>
+      <w:pPr>
+        <w:ind w:left="3600" w:hanging="360"/>
+      </w:pPr>
+      <w:rPr>
+        <w:rFonts w:ascii="Courier New" w:hAnsi="Courier New" w:cs="Courier New" w:hint="default"/>
+      </w:rPr>
+    </w:lvl>
+    <w:lvl w:ilvl="5" w:tplc="04090005" w:tentative="1">
+      <w:start w:val="1"/>
+      <w:numFmt w:val="bullet"/>
+      <w:lvlText w:val=""/>
+      <w:lvlJc w:val="left"/>
+      <w:pPr>
+        <w:ind w:left="4320" w:hanging="360"/>
+      </w:pPr>
+      <w:rPr>
+        <w:rFonts w:ascii="Wingdings" w:hAnsi="Wingdings" w:hint="default"/>
+      </w:rPr>
+    </w:lvl>
+    <w:lvl w:ilvl="6" w:tplc="04090001" w:tentative="1">
+      <w:start w:val="1"/>
+      <w:numFmt w:val="bullet"/>
+      <w:lvlText w:val=""/>
+      <w:lvlJc w:val="left"/>
+      <w:pPr>
+        <w:ind w:left="5040" w:hanging="360"/>
+      </w:pPr>
+      <w:rPr>
+        <w:rFonts w:ascii="Symbol" w:hAnsi="Symbol" w:hint="default"/>
+      </w:rPr>
+    </w:lvl>
+    <w:lvl w:ilvl="7" w:tplc="04090003" w:tentative="1">
+      <w:start w:val="1"/>
+      <w:numFmt w:val="bullet"/>
+      <w:lvlText w:val="o"/>
+      <w:lvlJc w:val="left"/>
+      <w:pPr>
+        <w:ind w:left="5760" w:hanging="360"/>
+      </w:pPr>
+      <w:rPr>
+        <w:rFonts w:ascii="Courier New" w:hAnsi="Courier New" w:cs="Courier New" w:hint="default"/>
+      </w:rPr>
+    </w:lvl>
+    <w:lvl w:ilvl="8" w:tplc="04090005" w:tentative="1">
+      <w:start w:val="1"/>
+      <w:numFmt w:val="bullet"/>
+      <w:lvlText w:val=""/>
+      <w:lvlJc w:val="left"/>
+      <w:pPr>
+        <w:ind w:left="6480" w:hanging="360"/>
+      </w:pPr>
+      <w:rPr>
+        <w:rFonts w:ascii="Wingdings" w:hAnsi="Wingdings" w:hint="default"/>
+      </w:rPr>
+    </w:lvl>
+  </w:abstractNum>
+  <w:abstractNum w:abstractNumId="71" w15:restartNumberingAfterBreak="0">
     <w:nsid w:val="44C6319E"/>
     <w:multiLevelType w:val="multilevel"/>
     <w:tmpl w:val="93884C30"/>
@@ -27563,7 +28755,7 @@
       </w:rPr>
     </w:lvl>
   </w:abstractNum>
-  <w:abstractNum w:abstractNumId="69" w15:restartNumberingAfterBreak="0">
+  <w:abstractNum w:abstractNumId="72" w15:restartNumberingAfterBreak="0">
     <w:nsid w:val="454C3537"/>
     <w:multiLevelType w:val="multilevel"/>
     <w:tmpl w:val="7EA28D16"/>
@@ -27712,7 +28904,7 @@
       </w:rPr>
     </w:lvl>
   </w:abstractNum>
-  <w:abstractNum w:abstractNumId="70" w15:restartNumberingAfterBreak="0">
+  <w:abstractNum w:abstractNumId="73" w15:restartNumberingAfterBreak="0">
     <w:nsid w:val="46236086"/>
     <w:multiLevelType w:val="hybridMultilevel"/>
     <w:tmpl w:val="8E0023C6"/>
@@ -27825,7 +29017,7 @@
       </w:rPr>
     </w:lvl>
   </w:abstractNum>
-  <w:abstractNum w:abstractNumId="71" w15:restartNumberingAfterBreak="0">
+  <w:abstractNum w:abstractNumId="74" w15:restartNumberingAfterBreak="0">
     <w:nsid w:val="4813515E"/>
     <w:multiLevelType w:val="multilevel"/>
     <w:tmpl w:val="9BCC7D60"/>
@@ -27938,7 +29130,7 @@
       </w:rPr>
     </w:lvl>
   </w:abstractNum>
-  <w:abstractNum w:abstractNumId="72" w15:restartNumberingAfterBreak="0">
+  <w:abstractNum w:abstractNumId="75" w15:restartNumberingAfterBreak="0">
     <w:nsid w:val="4844207E"/>
     <w:multiLevelType w:val="hybridMultilevel"/>
     <w:tmpl w:val="67FEE102"/>
@@ -28051,7 +29243,7 @@
       </w:rPr>
     </w:lvl>
   </w:abstractNum>
-  <w:abstractNum w:abstractNumId="73" w15:restartNumberingAfterBreak="0">
+  <w:abstractNum w:abstractNumId="76" w15:restartNumberingAfterBreak="0">
     <w:nsid w:val="49045733"/>
     <w:multiLevelType w:val="multilevel"/>
     <w:tmpl w:val="2A60F4A2"/>
@@ -28200,7 +29392,120 @@
       </w:rPr>
     </w:lvl>
   </w:abstractNum>
-  <w:abstractNum w:abstractNumId="74" w15:restartNumberingAfterBreak="0">
+  <w:abstractNum w:abstractNumId="77" w15:restartNumberingAfterBreak="0">
+    <w:nsid w:val="4A0B4522"/>
+    <w:multiLevelType w:val="hybridMultilevel"/>
+    <w:tmpl w:val="308E4454"/>
+    <w:lvl w:ilvl="0" w:tplc="0409000B">
+      <w:start w:val="1"/>
+      <w:numFmt w:val="bullet"/>
+      <w:lvlText w:val=""/>
+      <w:lvlJc w:val="left"/>
+      <w:pPr>
+        <w:ind w:left="720" w:hanging="360"/>
+      </w:pPr>
+      <w:rPr>
+        <w:rFonts w:ascii="Wingdings" w:hAnsi="Wingdings" w:hint="default"/>
+      </w:rPr>
+    </w:lvl>
+    <w:lvl w:ilvl="1" w:tplc="04090003" w:tentative="1">
+      <w:start w:val="1"/>
+      <w:numFmt w:val="bullet"/>
+      <w:lvlText w:val="o"/>
+      <w:lvlJc w:val="left"/>
+      <w:pPr>
+        <w:ind w:left="1440" w:hanging="360"/>
+      </w:pPr>
+      <w:rPr>
+        <w:rFonts w:ascii="Courier New" w:hAnsi="Courier New" w:cs="Courier New" w:hint="default"/>
+      </w:rPr>
+    </w:lvl>
+    <w:lvl w:ilvl="2" w:tplc="04090005" w:tentative="1">
+      <w:start w:val="1"/>
+      <w:numFmt w:val="bullet"/>
+      <w:lvlText w:val=""/>
+      <w:lvlJc w:val="left"/>
+      <w:pPr>
+        <w:ind w:left="2160" w:hanging="360"/>
+      </w:pPr>
+      <w:rPr>
+        <w:rFonts w:ascii="Wingdings" w:hAnsi="Wingdings" w:hint="default"/>
+      </w:rPr>
+    </w:lvl>
+    <w:lvl w:ilvl="3" w:tplc="04090001" w:tentative="1">
+      <w:start w:val="1"/>
+      <w:numFmt w:val="bullet"/>
+      <w:lvlText w:val=""/>
+      <w:lvlJc w:val="left"/>
+      <w:pPr>
+        <w:ind w:left="2880" w:hanging="360"/>
+      </w:pPr>
+      <w:rPr>
+        <w:rFonts w:ascii="Symbol" w:hAnsi="Symbol" w:hint="default"/>
+      </w:rPr>
+    </w:lvl>
+    <w:lvl w:ilvl="4" w:tplc="04090003" w:tentative="1">
+      <w:start w:val="1"/>
+      <w:numFmt w:val="bullet"/>
+      <w:lvlText w:val="o"/>
+      <w:lvlJc w:val="left"/>
+      <w:pPr>
+        <w:ind w:left="3600" w:hanging="360"/>
+      </w:pPr>
+      <w:rPr>
+        <w:rFonts w:ascii="Courier New" w:hAnsi="Courier New" w:cs="Courier New" w:hint="default"/>
+      </w:rPr>
+    </w:lvl>
+    <w:lvl w:ilvl="5" w:tplc="04090005" w:tentative="1">
+      <w:start w:val="1"/>
+      <w:numFmt w:val="bullet"/>
+      <w:lvlText w:val=""/>
+      <w:lvlJc w:val="left"/>
+      <w:pPr>
+        <w:ind w:left="4320" w:hanging="360"/>
+      </w:pPr>
+      <w:rPr>
+        <w:rFonts w:ascii="Wingdings" w:hAnsi="Wingdings" w:hint="default"/>
+      </w:rPr>
+    </w:lvl>
+    <w:lvl w:ilvl="6" w:tplc="04090001" w:tentative="1">
+      <w:start w:val="1"/>
+      <w:numFmt w:val="bullet"/>
+      <w:lvlText w:val=""/>
+      <w:lvlJc w:val="left"/>
+      <w:pPr>
+        <w:ind w:left="5040" w:hanging="360"/>
+      </w:pPr>
+      <w:rPr>
+        <w:rFonts w:ascii="Symbol" w:hAnsi="Symbol" w:hint="default"/>
+      </w:rPr>
+    </w:lvl>
+    <w:lvl w:ilvl="7" w:tplc="04090003" w:tentative="1">
+      <w:start w:val="1"/>
+      <w:numFmt w:val="bullet"/>
+      <w:lvlText w:val="o"/>
+      <w:lvlJc w:val="left"/>
+      <w:pPr>
+        <w:ind w:left="5760" w:hanging="360"/>
+      </w:pPr>
+      <w:rPr>
+        <w:rFonts w:ascii="Courier New" w:hAnsi="Courier New" w:cs="Courier New" w:hint="default"/>
+      </w:rPr>
+    </w:lvl>
+    <w:lvl w:ilvl="8" w:tplc="04090005" w:tentative="1">
+      <w:start w:val="1"/>
+      <w:numFmt w:val="bullet"/>
+      <w:lvlText w:val=""/>
+      <w:lvlJc w:val="left"/>
+      <w:pPr>
+        <w:ind w:left="6480" w:hanging="360"/>
+      </w:pPr>
+      <w:rPr>
+        <w:rFonts w:ascii="Wingdings" w:hAnsi="Wingdings" w:hint="default"/>
+      </w:rPr>
+    </w:lvl>
+  </w:abstractNum>
+  <w:abstractNum w:abstractNumId="78" w15:restartNumberingAfterBreak="0">
     <w:nsid w:val="4AA855E8"/>
     <w:multiLevelType w:val="multilevel"/>
     <w:tmpl w:val="EBF0FFFC"/>
@@ -28349,7 +29654,7 @@
       </w:rPr>
     </w:lvl>
   </w:abstractNum>
-  <w:abstractNum w:abstractNumId="75" w15:restartNumberingAfterBreak="0">
+  <w:abstractNum w:abstractNumId="79" w15:restartNumberingAfterBreak="0">
     <w:nsid w:val="4B0D0864"/>
     <w:multiLevelType w:val="multilevel"/>
     <w:tmpl w:val="1548D2E0"/>
@@ -28498,7 +29803,120 @@
       </w:rPr>
     </w:lvl>
   </w:abstractNum>
-  <w:abstractNum w:abstractNumId="76" w15:restartNumberingAfterBreak="0">
+  <w:abstractNum w:abstractNumId="80" w15:restartNumberingAfterBreak="0">
+    <w:nsid w:val="4CAA4C0A"/>
+    <w:multiLevelType w:val="hybridMultilevel"/>
+    <w:tmpl w:val="BE00C192"/>
+    <w:lvl w:ilvl="0" w:tplc="04090001">
+      <w:start w:val="1"/>
+      <w:numFmt w:val="bullet"/>
+      <w:lvlText w:val=""/>
+      <w:lvlJc w:val="left"/>
+      <w:pPr>
+        <w:ind w:left="720" w:hanging="360"/>
+      </w:pPr>
+      <w:rPr>
+        <w:rFonts w:ascii="Symbol" w:hAnsi="Symbol" w:hint="default"/>
+      </w:rPr>
+    </w:lvl>
+    <w:lvl w:ilvl="1" w:tplc="04090003" w:tentative="1">
+      <w:start w:val="1"/>
+      <w:numFmt w:val="bullet"/>
+      <w:lvlText w:val="o"/>
+      <w:lvlJc w:val="left"/>
+      <w:pPr>
+        <w:ind w:left="1440" w:hanging="360"/>
+      </w:pPr>
+      <w:rPr>
+        <w:rFonts w:ascii="Courier New" w:hAnsi="Courier New" w:cs="Courier New" w:hint="default"/>
+      </w:rPr>
+    </w:lvl>
+    <w:lvl w:ilvl="2" w:tplc="04090005" w:tentative="1">
+      <w:start w:val="1"/>
+      <w:numFmt w:val="bullet"/>
+      <w:lvlText w:val=""/>
+      <w:lvlJc w:val="left"/>
+      <w:pPr>
+        <w:ind w:left="2160" w:hanging="360"/>
+      </w:pPr>
+      <w:rPr>
+        <w:rFonts w:ascii="Wingdings" w:hAnsi="Wingdings" w:hint="default"/>
+      </w:rPr>
+    </w:lvl>
+    <w:lvl w:ilvl="3" w:tplc="04090001" w:tentative="1">
+      <w:start w:val="1"/>
+      <w:numFmt w:val="bullet"/>
+      <w:lvlText w:val=""/>
+      <w:lvlJc w:val="left"/>
+      <w:pPr>
+        <w:ind w:left="2880" w:hanging="360"/>
+      </w:pPr>
+      <w:rPr>
+        <w:rFonts w:ascii="Symbol" w:hAnsi="Symbol" w:hint="default"/>
+      </w:rPr>
+    </w:lvl>
+    <w:lvl w:ilvl="4" w:tplc="04090003" w:tentative="1">
+      <w:start w:val="1"/>
+      <w:numFmt w:val="bullet"/>
+      <w:lvlText w:val="o"/>
+      <w:lvlJc w:val="left"/>
+      <w:pPr>
+        <w:ind w:left="3600" w:hanging="360"/>
+      </w:pPr>
+      <w:rPr>
+        <w:rFonts w:ascii="Courier New" w:hAnsi="Courier New" w:cs="Courier New" w:hint="default"/>
+      </w:rPr>
+    </w:lvl>
+    <w:lvl w:ilvl="5" w:tplc="04090005" w:tentative="1">
+      <w:start w:val="1"/>
+      <w:numFmt w:val="bullet"/>
+      <w:lvlText w:val=""/>
+      <w:lvlJc w:val="left"/>
+      <w:pPr>
+        <w:ind w:left="4320" w:hanging="360"/>
+      </w:pPr>
+      <w:rPr>
+        <w:rFonts w:ascii="Wingdings" w:hAnsi="Wingdings" w:hint="default"/>
+      </w:rPr>
+    </w:lvl>
+    <w:lvl w:ilvl="6" w:tplc="04090001" w:tentative="1">
+      <w:start w:val="1"/>
+      <w:numFmt w:val="bullet"/>
+      <w:lvlText w:val=""/>
+      <w:lvlJc w:val="left"/>
+      <w:pPr>
+        <w:ind w:left="5040" w:hanging="360"/>
+      </w:pPr>
+      <w:rPr>
+        <w:rFonts w:ascii="Symbol" w:hAnsi="Symbol" w:hint="default"/>
+      </w:rPr>
+    </w:lvl>
+    <w:lvl w:ilvl="7" w:tplc="04090003" w:tentative="1">
+      <w:start w:val="1"/>
+      <w:numFmt w:val="bullet"/>
+      <w:lvlText w:val="o"/>
+      <w:lvlJc w:val="left"/>
+      <w:pPr>
+        <w:ind w:left="5760" w:hanging="360"/>
+      </w:pPr>
+      <w:rPr>
+        <w:rFonts w:ascii="Courier New" w:hAnsi="Courier New" w:cs="Courier New" w:hint="default"/>
+      </w:rPr>
+    </w:lvl>
+    <w:lvl w:ilvl="8" w:tplc="04090005" w:tentative="1">
+      <w:start w:val="1"/>
+      <w:numFmt w:val="bullet"/>
+      <w:lvlText w:val=""/>
+      <w:lvlJc w:val="left"/>
+      <w:pPr>
+        <w:ind w:left="6480" w:hanging="360"/>
+      </w:pPr>
+      <w:rPr>
+        <w:rFonts w:ascii="Wingdings" w:hAnsi="Wingdings" w:hint="default"/>
+      </w:rPr>
+    </w:lvl>
+  </w:abstractNum>
+  <w:abstractNum w:abstractNumId="81" w15:restartNumberingAfterBreak="0">
     <w:nsid w:val="4CF22828"/>
     <w:multiLevelType w:val="hybridMultilevel"/>
     <w:tmpl w:val="89DC21A4"/>
@@ -28611,7 +30029,7 @@
       </w:rPr>
     </w:lvl>
   </w:abstractNum>
-  <w:abstractNum w:abstractNumId="77" w15:restartNumberingAfterBreak="0">
+  <w:abstractNum w:abstractNumId="82" w15:restartNumberingAfterBreak="0">
     <w:nsid w:val="4DE628BE"/>
     <w:multiLevelType w:val="multilevel"/>
     <w:tmpl w:val="984048A0"/>
@@ -28760,7 +30178,7 @@
       </w:rPr>
     </w:lvl>
   </w:abstractNum>
-  <w:abstractNum w:abstractNumId="78" w15:restartNumberingAfterBreak="0">
+  <w:abstractNum w:abstractNumId="83" w15:restartNumberingAfterBreak="0">
     <w:nsid w:val="4E706216"/>
     <w:multiLevelType w:val="multilevel"/>
     <w:tmpl w:val="4C7451B8"/>
@@ -28909,7 +30327,120 @@
       </w:rPr>
     </w:lvl>
   </w:abstractNum>
-  <w:abstractNum w:abstractNumId="79" w15:restartNumberingAfterBreak="0">
+  <w:abstractNum w:abstractNumId="84" w15:restartNumberingAfterBreak="0">
+    <w:nsid w:val="50521E22"/>
+    <w:multiLevelType w:val="hybridMultilevel"/>
+    <w:tmpl w:val="59349100"/>
+    <w:lvl w:ilvl="0" w:tplc="04090001">
+      <w:start w:val="1"/>
+      <w:numFmt w:val="bullet"/>
+      <w:lvlText w:val=""/>
+      <w:lvlJc w:val="left"/>
+      <w:pPr>
+        <w:ind w:left="720" w:hanging="360"/>
+      </w:pPr>
+      <w:rPr>
+        <w:rFonts w:ascii="Symbol" w:hAnsi="Symbol" w:hint="default"/>
+      </w:rPr>
+    </w:lvl>
+    <w:lvl w:ilvl="1" w:tplc="04090003" w:tentative="1">
+      <w:start w:val="1"/>
+      <w:numFmt w:val="bullet"/>
+      <w:lvlText w:val="o"/>
+      <w:lvlJc w:val="left"/>
+      <w:pPr>
+        <w:ind w:left="1440" w:hanging="360"/>
+      </w:pPr>
+      <w:rPr>
+        <w:rFonts w:ascii="Courier New" w:hAnsi="Courier New" w:cs="Courier New" w:hint="default"/>
+      </w:rPr>
+    </w:lvl>
+    <w:lvl w:ilvl="2" w:tplc="04090005" w:tentative="1">
+      <w:start w:val="1"/>
+      <w:numFmt w:val="bullet"/>
+      <w:lvlText w:val=""/>
+      <w:lvlJc w:val="left"/>
+      <w:pPr>
+        <w:ind w:left="2160" w:hanging="360"/>
+      </w:pPr>
+      <w:rPr>
+        <w:rFonts w:ascii="Wingdings" w:hAnsi="Wingdings" w:hint="default"/>
+      </w:rPr>
+    </w:lvl>
+    <w:lvl w:ilvl="3" w:tplc="04090001" w:tentative="1">
+      <w:start w:val="1"/>
+      <w:numFmt w:val="bullet"/>
+      <w:lvlText w:val=""/>
+      <w:lvlJc w:val="left"/>
+      <w:pPr>
+        <w:ind w:left="2880" w:hanging="360"/>
+      </w:pPr>
+      <w:rPr>
+        <w:rFonts w:ascii="Symbol" w:hAnsi="Symbol" w:hint="default"/>
+      </w:rPr>
+    </w:lvl>
+    <w:lvl w:ilvl="4" w:tplc="04090003" w:tentative="1">
+      <w:start w:val="1"/>
+      <w:numFmt w:val="bullet"/>
+      <w:lvlText w:val="o"/>
+      <w:lvlJc w:val="left"/>
+      <w:pPr>
+        <w:ind w:left="3600" w:hanging="360"/>
+      </w:pPr>
+      <w:rPr>
+        <w:rFonts w:ascii="Courier New" w:hAnsi="Courier New" w:cs="Courier New" w:hint="default"/>
+      </w:rPr>
+    </w:lvl>
+    <w:lvl w:ilvl="5" w:tplc="04090005" w:tentative="1">
+      <w:start w:val="1"/>
+      <w:numFmt w:val="bullet"/>
+      <w:lvlText w:val=""/>
+      <w:lvlJc w:val="left"/>
+      <w:pPr>
+        <w:ind w:left="4320" w:hanging="360"/>
+      </w:pPr>
+      <w:rPr>
+        <w:rFonts w:ascii="Wingdings" w:hAnsi="Wingdings" w:hint="default"/>
+      </w:rPr>
+    </w:lvl>
+    <w:lvl w:ilvl="6" w:tplc="04090001" w:tentative="1">
+      <w:start w:val="1"/>
+      <w:numFmt w:val="bullet"/>
+      <w:lvlText w:val=""/>
+      <w:lvlJc w:val="left"/>
+      <w:pPr>
+        <w:ind w:left="5040" w:hanging="360"/>
+      </w:pPr>
+      <w:rPr>
+        <w:rFonts w:ascii="Symbol" w:hAnsi="Symbol" w:hint="default"/>
+      </w:rPr>
+    </w:lvl>
+    <w:lvl w:ilvl="7" w:tplc="04090003" w:tentative="1">
+      <w:start w:val="1"/>
+      <w:numFmt w:val="bullet"/>
+      <w:lvlText w:val="o"/>
+      <w:lvlJc w:val="left"/>
+      <w:pPr>
+        <w:ind w:left="5760" w:hanging="360"/>
+      </w:pPr>
+      <w:rPr>
+        <w:rFonts w:ascii="Courier New" w:hAnsi="Courier New" w:cs="Courier New" w:hint="default"/>
+      </w:rPr>
+    </w:lvl>
+    <w:lvl w:ilvl="8" w:tplc="04090005" w:tentative="1">
+      <w:start w:val="1"/>
+      <w:numFmt w:val="bullet"/>
+      <w:lvlText w:val=""/>
+      <w:lvlJc w:val="left"/>
+      <w:pPr>
+        <w:ind w:left="6480" w:hanging="360"/>
+      </w:pPr>
+      <w:rPr>
+        <w:rFonts w:ascii="Wingdings" w:hAnsi="Wingdings" w:hint="default"/>
+      </w:rPr>
+    </w:lvl>
+  </w:abstractNum>
+  <w:abstractNum w:abstractNumId="85" w15:restartNumberingAfterBreak="0">
     <w:nsid w:val="51FC6A94"/>
     <w:multiLevelType w:val="multilevel"/>
     <w:tmpl w:val="D9DA2FD6"/>
@@ -29022,7 +30553,7 @@
       </w:rPr>
     </w:lvl>
   </w:abstractNum>
-  <w:abstractNum w:abstractNumId="80" w15:restartNumberingAfterBreak="0">
+  <w:abstractNum w:abstractNumId="86" w15:restartNumberingAfterBreak="0">
     <w:nsid w:val="522F2694"/>
     <w:multiLevelType w:val="multilevel"/>
     <w:tmpl w:val="4E64A54A"/>
@@ -29171,7 +30702,7 @@
       </w:rPr>
     </w:lvl>
   </w:abstractNum>
-  <w:abstractNum w:abstractNumId="81" w15:restartNumberingAfterBreak="0">
+  <w:abstractNum w:abstractNumId="87" w15:restartNumberingAfterBreak="0">
     <w:nsid w:val="52735175"/>
     <w:multiLevelType w:val="multilevel"/>
     <w:tmpl w:val="8716F3EC"/>
@@ -29320,7 +30851,7 @@
       </w:rPr>
     </w:lvl>
   </w:abstractNum>
-  <w:abstractNum w:abstractNumId="82" w15:restartNumberingAfterBreak="0">
+  <w:abstractNum w:abstractNumId="88" w15:restartNumberingAfterBreak="0">
     <w:nsid w:val="534E0E31"/>
     <w:multiLevelType w:val="multilevel"/>
     <w:tmpl w:val="4448D7F4"/>
@@ -29433,7 +30964,7 @@
       </w:rPr>
     </w:lvl>
   </w:abstractNum>
-  <w:abstractNum w:abstractNumId="83" w15:restartNumberingAfterBreak="0">
+  <w:abstractNum w:abstractNumId="89" w15:restartNumberingAfterBreak="0">
     <w:nsid w:val="5433617D"/>
     <w:multiLevelType w:val="multilevel"/>
     <w:tmpl w:val="67F22E32"/>
@@ -29550,7 +31081,7 @@
       </w:pPr>
     </w:lvl>
   </w:abstractNum>
-  <w:abstractNum w:abstractNumId="84" w15:restartNumberingAfterBreak="0">
+  <w:abstractNum w:abstractNumId="90" w15:restartNumberingAfterBreak="0">
     <w:nsid w:val="54405EB2"/>
     <w:multiLevelType w:val="multilevel"/>
     <w:tmpl w:val="56D6BB18"/>
@@ -29699,7 +31230,7 @@
       </w:rPr>
     </w:lvl>
   </w:abstractNum>
-  <w:abstractNum w:abstractNumId="85" w15:restartNumberingAfterBreak="0">
+  <w:abstractNum w:abstractNumId="91" w15:restartNumberingAfterBreak="0">
     <w:nsid w:val="54545B0D"/>
     <w:multiLevelType w:val="multilevel"/>
     <w:tmpl w:val="7180945C"/>
@@ -29848,7 +31379,7 @@
       </w:rPr>
     </w:lvl>
   </w:abstractNum>
-  <w:abstractNum w:abstractNumId="86" w15:restartNumberingAfterBreak="0">
+  <w:abstractNum w:abstractNumId="92" w15:restartNumberingAfterBreak="0">
     <w:nsid w:val="54626A82"/>
     <w:multiLevelType w:val="multilevel"/>
     <w:tmpl w:val="8D38132C"/>
@@ -29961,7 +31492,7 @@
       </w:rPr>
     </w:lvl>
   </w:abstractNum>
-  <w:abstractNum w:abstractNumId="87" w15:restartNumberingAfterBreak="0">
+  <w:abstractNum w:abstractNumId="93" w15:restartNumberingAfterBreak="0">
     <w:nsid w:val="563613B2"/>
     <w:multiLevelType w:val="multilevel"/>
     <w:tmpl w:val="AF4EE486"/>
@@ -30110,7 +31641,7 @@
       </w:rPr>
     </w:lvl>
   </w:abstractNum>
-  <w:abstractNum w:abstractNumId="88" w15:restartNumberingAfterBreak="0">
+  <w:abstractNum w:abstractNumId="94" w15:restartNumberingAfterBreak="0">
     <w:nsid w:val="57C744AF"/>
     <w:multiLevelType w:val="multilevel"/>
     <w:tmpl w:val="5A46BD66"/>
@@ -30259,7 +31790,7 @@
       </w:rPr>
     </w:lvl>
   </w:abstractNum>
-  <w:abstractNum w:abstractNumId="89" w15:restartNumberingAfterBreak="0">
+  <w:abstractNum w:abstractNumId="95" w15:restartNumberingAfterBreak="0">
     <w:nsid w:val="59D1769F"/>
     <w:multiLevelType w:val="multilevel"/>
     <w:tmpl w:val="E286F364"/>
@@ -30408,7 +31939,7 @@
       </w:rPr>
     </w:lvl>
   </w:abstractNum>
-  <w:abstractNum w:abstractNumId="90" w15:restartNumberingAfterBreak="0">
+  <w:abstractNum w:abstractNumId="96" w15:restartNumberingAfterBreak="0">
     <w:nsid w:val="5A6E019D"/>
     <w:multiLevelType w:val="multilevel"/>
     <w:tmpl w:val="2222EC16"/>
@@ -30557,7 +32088,7 @@
       </w:rPr>
     </w:lvl>
   </w:abstractNum>
-  <w:abstractNum w:abstractNumId="91" w15:restartNumberingAfterBreak="0">
+  <w:abstractNum w:abstractNumId="97" w15:restartNumberingAfterBreak="0">
     <w:nsid w:val="5B616B6D"/>
     <w:multiLevelType w:val="multilevel"/>
     <w:tmpl w:val="03808B54"/>
@@ -30670,7 +32201,7 @@
       </w:rPr>
     </w:lvl>
   </w:abstractNum>
-  <w:abstractNum w:abstractNumId="92" w15:restartNumberingAfterBreak="0">
+  <w:abstractNum w:abstractNumId="98" w15:restartNumberingAfterBreak="0">
     <w:nsid w:val="5BA506EA"/>
     <w:multiLevelType w:val="multilevel"/>
     <w:tmpl w:val="E84AE4D8"/>
@@ -30787,7 +32318,7 @@
       </w:pPr>
     </w:lvl>
   </w:abstractNum>
-  <w:abstractNum w:abstractNumId="93" w15:restartNumberingAfterBreak="0">
+  <w:abstractNum w:abstractNumId="99" w15:restartNumberingAfterBreak="0">
     <w:nsid w:val="5DC63CC0"/>
     <w:multiLevelType w:val="hybridMultilevel"/>
     <w:tmpl w:val="C68ECDD8"/>
@@ -30900,7 +32431,7 @@
       </w:rPr>
     </w:lvl>
   </w:abstractNum>
-  <w:abstractNum w:abstractNumId="94" w15:restartNumberingAfterBreak="0">
+  <w:abstractNum w:abstractNumId="100" w15:restartNumberingAfterBreak="0">
     <w:nsid w:val="61E71EAE"/>
     <w:multiLevelType w:val="multilevel"/>
     <w:tmpl w:val="64E07626"/>
@@ -31049,7 +32580,7 @@
       </w:rPr>
     </w:lvl>
   </w:abstractNum>
-  <w:abstractNum w:abstractNumId="95" w15:restartNumberingAfterBreak="0">
+  <w:abstractNum w:abstractNumId="101" w15:restartNumberingAfterBreak="0">
     <w:nsid w:val="621804C6"/>
     <w:multiLevelType w:val="hybridMultilevel"/>
     <w:tmpl w:val="8C2ACB04"/>
@@ -31162,7 +32693,7 @@
       </w:rPr>
     </w:lvl>
   </w:abstractNum>
-  <w:abstractNum w:abstractNumId="96" w15:restartNumberingAfterBreak="0">
+  <w:abstractNum w:abstractNumId="102" w15:restartNumberingAfterBreak="0">
     <w:nsid w:val="62592EE1"/>
     <w:multiLevelType w:val="hybridMultilevel"/>
     <w:tmpl w:val="318EA2D4"/>
@@ -31275,7 +32806,7 @@
       </w:rPr>
     </w:lvl>
   </w:abstractNum>
-  <w:abstractNum w:abstractNumId="97" w15:restartNumberingAfterBreak="0">
+  <w:abstractNum w:abstractNumId="103" w15:restartNumberingAfterBreak="0">
     <w:nsid w:val="64717D58"/>
     <w:multiLevelType w:val="multilevel"/>
     <w:tmpl w:val="EEE20290"/>
@@ -31424,7 +32955,7 @@
       </w:rPr>
     </w:lvl>
   </w:abstractNum>
-  <w:abstractNum w:abstractNumId="98" w15:restartNumberingAfterBreak="0">
+  <w:abstractNum w:abstractNumId="104" w15:restartNumberingAfterBreak="0">
     <w:nsid w:val="64C76C6E"/>
     <w:multiLevelType w:val="multilevel"/>
     <w:tmpl w:val="141498B8"/>
@@ -31573,7 +33104,7 @@
       </w:rPr>
     </w:lvl>
   </w:abstractNum>
-  <w:abstractNum w:abstractNumId="99" w15:restartNumberingAfterBreak="0">
+  <w:abstractNum w:abstractNumId="105" w15:restartNumberingAfterBreak="0">
     <w:nsid w:val="653030DA"/>
     <w:multiLevelType w:val="multilevel"/>
     <w:tmpl w:val="A8148CC4"/>
@@ -31686,7 +33217,7 @@
       </w:rPr>
     </w:lvl>
   </w:abstractNum>
-  <w:abstractNum w:abstractNumId="100" w15:restartNumberingAfterBreak="0">
+  <w:abstractNum w:abstractNumId="106" w15:restartNumberingAfterBreak="0">
     <w:nsid w:val="65454F06"/>
     <w:multiLevelType w:val="multilevel"/>
     <w:tmpl w:val="B77E07AE"/>
@@ -31835,7 +33366,7 @@
       </w:rPr>
     </w:lvl>
   </w:abstractNum>
-  <w:abstractNum w:abstractNumId="101" w15:restartNumberingAfterBreak="0">
+  <w:abstractNum w:abstractNumId="107" w15:restartNumberingAfterBreak="0">
     <w:nsid w:val="66B027EB"/>
     <w:multiLevelType w:val="multilevel"/>
     <w:tmpl w:val="4A8A0A72"/>
@@ -31984,7 +33515,7 @@
       </w:rPr>
     </w:lvl>
   </w:abstractNum>
-  <w:abstractNum w:abstractNumId="102" w15:restartNumberingAfterBreak="0">
+  <w:abstractNum w:abstractNumId="108" w15:restartNumberingAfterBreak="0">
     <w:nsid w:val="674B7911"/>
     <w:multiLevelType w:val="multilevel"/>
     <w:tmpl w:val="C6FAEDDC"/>
@@ -32133,7 +33664,156 @@
       </w:rPr>
     </w:lvl>
   </w:abstractNum>
-  <w:abstractNum w:abstractNumId="103" w15:restartNumberingAfterBreak="0">
+  <w:abstractNum w:abstractNumId="109" w15:restartNumberingAfterBreak="0">
+    <w:nsid w:val="687341D9"/>
+    <w:multiLevelType w:val="multilevel"/>
+    <w:tmpl w:val="B48A9DF8"/>
+    <w:lvl w:ilvl="0">
+      <w:start w:val="1"/>
+      <w:numFmt w:val="bullet"/>
+      <w:lvlText w:val=""/>
+      <w:lvlJc w:val="left"/>
+      <w:pPr>
+        <w:tabs>
+          <w:tab w:val="num" w:pos="720"/>
+        </w:tabs>
+        <w:ind w:left="720" w:hanging="360"/>
+      </w:pPr>
+      <w:rPr>
+        <w:rFonts w:ascii="Symbol" w:hAnsi="Symbol" w:hint="default"/>
+        <w:sz w:val="20"/>
+      </w:rPr>
+    </w:lvl>
+    <w:lvl w:ilvl="1" w:tentative="1">
+      <w:start w:val="1"/>
+      <w:numFmt w:val="bullet"/>
+      <w:lvlText w:val="o"/>
+      <w:lvlJc w:val="left"/>
+      <w:pPr>
+        <w:tabs>
+          <w:tab w:val="num" w:pos="1440"/>
+        </w:tabs>
+        <w:ind w:left="1440" w:hanging="360"/>
+      </w:pPr>
+      <w:rPr>
+        <w:rFonts w:ascii="Courier New" w:hAnsi="Courier New" w:hint="default"/>
+        <w:sz w:val="20"/>
+      </w:rPr>
+    </w:lvl>
+    <w:lvl w:ilvl="2" w:tentative="1">
+      <w:start w:val="1"/>
+      <w:numFmt w:val="bullet"/>
+      <w:lvlText w:val=""/>
+      <w:lvlJc w:val="left"/>
+      <w:pPr>
+        <w:tabs>
+          <w:tab w:val="num" w:pos="2160"/>
+        </w:tabs>
+        <w:ind w:left="2160" w:hanging="360"/>
+      </w:pPr>
+      <w:rPr>
+        <w:rFonts w:ascii="Wingdings" w:hAnsi="Wingdings" w:hint="default"/>
+        <w:sz w:val="20"/>
+      </w:rPr>
+    </w:lvl>
+    <w:lvl w:ilvl="3" w:tentative="1">
+      <w:start w:val="1"/>
+      <w:numFmt w:val="bullet"/>
+      <w:lvlText w:val=""/>
+      <w:lvlJc w:val="left"/>
+      <w:pPr>
+        <w:tabs>
+          <w:tab w:val="num" w:pos="2880"/>
+        </w:tabs>
+        <w:ind w:left="2880" w:hanging="360"/>
+      </w:pPr>
+      <w:rPr>
+        <w:rFonts w:ascii="Wingdings" w:hAnsi="Wingdings" w:hint="default"/>
+        <w:sz w:val="20"/>
+      </w:rPr>
+    </w:lvl>
+    <w:lvl w:ilvl="4" w:tentative="1">
+      <w:start w:val="1"/>
+      <w:numFmt w:val="bullet"/>
+      <w:lvlText w:val=""/>
+      <w:lvlJc w:val="left"/>
+      <w:pPr>
+        <w:tabs>
+          <w:tab w:val="num" w:pos="3600"/>
+        </w:tabs>
+        <w:ind w:left="3600" w:hanging="360"/>
+      </w:pPr>
+      <w:rPr>
+        <w:rFonts w:ascii="Wingdings" w:hAnsi="Wingdings" w:hint="default"/>
+        <w:sz w:val="20"/>
+      </w:rPr>
+    </w:lvl>
+    <w:lvl w:ilvl="5" w:tentative="1">
+      <w:start w:val="1"/>
+      <w:numFmt w:val="bullet"/>
+      <w:lvlText w:val=""/>
+      <w:lvlJc w:val="left"/>
+      <w:pPr>
+        <w:tabs>
+          <w:tab w:val="num" w:pos="4320"/>
+        </w:tabs>
+        <w:ind w:left="4320" w:hanging="360"/>
+      </w:pPr>
+      <w:rPr>
+        <w:rFonts w:ascii="Wingdings" w:hAnsi="Wingdings" w:hint="default"/>
+        <w:sz w:val="20"/>
+      </w:rPr>
+    </w:lvl>
+    <w:lvl w:ilvl="6" w:tentative="1">
+      <w:start w:val="1"/>
+      <w:numFmt w:val="bullet"/>
+      <w:lvlText w:val=""/>
+      <w:lvlJc w:val="left"/>
+      <w:pPr>
+        <w:tabs>
+          <w:tab w:val="num" w:pos="5040"/>
+        </w:tabs>
+        <w:ind w:left="5040" w:hanging="360"/>
+      </w:pPr>
+      <w:rPr>
+        <w:rFonts w:ascii="Wingdings" w:hAnsi="Wingdings" w:hint="default"/>
+        <w:sz w:val="20"/>
+      </w:rPr>
+    </w:lvl>
+    <w:lvl w:ilvl="7" w:tentative="1">
+      <w:start w:val="1"/>
+      <w:numFmt w:val="bullet"/>
+      <w:lvlText w:val=""/>
+      <w:lvlJc w:val="left"/>
+      <w:pPr>
+        <w:tabs>
+          <w:tab w:val="num" w:pos="5760"/>
+        </w:tabs>
+        <w:ind w:left="5760" w:hanging="360"/>
+      </w:pPr>
+      <w:rPr>
+        <w:rFonts w:ascii="Wingdings" w:hAnsi="Wingdings" w:hint="default"/>
+        <w:sz w:val="20"/>
+      </w:rPr>
+    </w:lvl>
+    <w:lvl w:ilvl="8" w:tentative="1">
+      <w:start w:val="1"/>
+      <w:numFmt w:val="bullet"/>
+      <w:lvlText w:val=""/>
+      <w:lvlJc w:val="left"/>
+      <w:pPr>
+        <w:tabs>
+          <w:tab w:val="num" w:pos="6480"/>
+        </w:tabs>
+        <w:ind w:left="6480" w:hanging="360"/>
+      </w:pPr>
+      <w:rPr>
+        <w:rFonts w:ascii="Wingdings" w:hAnsi="Wingdings" w:hint="default"/>
+        <w:sz w:val="20"/>
+      </w:rPr>
+    </w:lvl>
+  </w:abstractNum>
+  <w:abstractNum w:abstractNumId="110" w15:restartNumberingAfterBreak="0">
     <w:nsid w:val="69024694"/>
     <w:multiLevelType w:val="multilevel"/>
     <w:tmpl w:val="BDA6F9B6"/>
@@ -32282,7 +33962,7 @@
       </w:rPr>
     </w:lvl>
   </w:abstractNum>
-  <w:abstractNum w:abstractNumId="104" w15:restartNumberingAfterBreak="0">
+  <w:abstractNum w:abstractNumId="111" w15:restartNumberingAfterBreak="0">
     <w:nsid w:val="6A2276E1"/>
     <w:multiLevelType w:val="hybridMultilevel"/>
     <w:tmpl w:val="D376F8B4"/>
@@ -32395,7 +34075,7 @@
       </w:rPr>
     </w:lvl>
   </w:abstractNum>
-  <w:abstractNum w:abstractNumId="105" w15:restartNumberingAfterBreak="0">
+  <w:abstractNum w:abstractNumId="112" w15:restartNumberingAfterBreak="0">
     <w:nsid w:val="6DD96ADA"/>
     <w:multiLevelType w:val="multilevel"/>
     <w:tmpl w:val="01CEAC08"/>
@@ -32544,7 +34224,7 @@
       </w:rPr>
     </w:lvl>
   </w:abstractNum>
-  <w:abstractNum w:abstractNumId="106" w15:restartNumberingAfterBreak="0">
+  <w:abstractNum w:abstractNumId="113" w15:restartNumberingAfterBreak="0">
     <w:nsid w:val="6F5D0746"/>
     <w:multiLevelType w:val="multilevel"/>
     <w:tmpl w:val="891EB4CE"/>
@@ -32657,7 +34337,7 @@
       </w:rPr>
     </w:lvl>
   </w:abstractNum>
-  <w:abstractNum w:abstractNumId="107" w15:restartNumberingAfterBreak="0">
+  <w:abstractNum w:abstractNumId="114" w15:restartNumberingAfterBreak="0">
     <w:nsid w:val="71371EA9"/>
     <w:multiLevelType w:val="multilevel"/>
     <w:tmpl w:val="F6747BAE"/>
@@ -32806,7 +34486,7 @@
       </w:rPr>
     </w:lvl>
   </w:abstractNum>
-  <w:abstractNum w:abstractNumId="108" w15:restartNumberingAfterBreak="0">
+  <w:abstractNum w:abstractNumId="115" w15:restartNumberingAfterBreak="0">
     <w:nsid w:val="714946C2"/>
     <w:multiLevelType w:val="multilevel"/>
     <w:tmpl w:val="7980AC12"/>
@@ -32955,7 +34635,7 @@
       </w:rPr>
     </w:lvl>
   </w:abstractNum>
-  <w:abstractNum w:abstractNumId="109" w15:restartNumberingAfterBreak="0">
+  <w:abstractNum w:abstractNumId="116" w15:restartNumberingAfterBreak="0">
     <w:nsid w:val="7304397A"/>
     <w:multiLevelType w:val="multilevel"/>
     <w:tmpl w:val="67C8D9BC"/>
@@ -33104,7 +34784,7 @@
       </w:rPr>
     </w:lvl>
   </w:abstractNum>
-  <w:abstractNum w:abstractNumId="110" w15:restartNumberingAfterBreak="0">
+  <w:abstractNum w:abstractNumId="117" w15:restartNumberingAfterBreak="0">
     <w:nsid w:val="738F1842"/>
     <w:multiLevelType w:val="multilevel"/>
     <w:tmpl w:val="AF34EEFC"/>
@@ -33253,7 +34933,7 @@
       </w:rPr>
     </w:lvl>
   </w:abstractNum>
-  <w:abstractNum w:abstractNumId="111" w15:restartNumberingAfterBreak="0">
+  <w:abstractNum w:abstractNumId="118" w15:restartNumberingAfterBreak="0">
     <w:nsid w:val="7423391F"/>
     <w:multiLevelType w:val="multilevel"/>
     <w:tmpl w:val="4372DB66"/>
@@ -33402,7 +35082,7 @@
       </w:rPr>
     </w:lvl>
   </w:abstractNum>
-  <w:abstractNum w:abstractNumId="112" w15:restartNumberingAfterBreak="0">
+  <w:abstractNum w:abstractNumId="119" w15:restartNumberingAfterBreak="0">
     <w:nsid w:val="74B8085B"/>
     <w:multiLevelType w:val="hybridMultilevel"/>
     <w:tmpl w:val="86CA9A2A"/>
@@ -33515,7 +35195,7 @@
       </w:rPr>
     </w:lvl>
   </w:abstractNum>
-  <w:abstractNum w:abstractNumId="113" w15:restartNumberingAfterBreak="0">
+  <w:abstractNum w:abstractNumId="120" w15:restartNumberingAfterBreak="0">
     <w:nsid w:val="756610CC"/>
     <w:multiLevelType w:val="multilevel"/>
     <w:tmpl w:val="2D160838"/>
@@ -33664,7 +35344,7 @@
       </w:rPr>
     </w:lvl>
   </w:abstractNum>
-  <w:abstractNum w:abstractNumId="114" w15:restartNumberingAfterBreak="0">
+  <w:abstractNum w:abstractNumId="121" w15:restartNumberingAfterBreak="0">
     <w:nsid w:val="75C56845"/>
     <w:multiLevelType w:val="hybridMultilevel"/>
     <w:tmpl w:val="D1C2C02C"/>
@@ -33777,7 +35457,7 @@
       </w:rPr>
     </w:lvl>
   </w:abstractNum>
-  <w:abstractNum w:abstractNumId="115" w15:restartNumberingAfterBreak="0">
+  <w:abstractNum w:abstractNumId="122" w15:restartNumberingAfterBreak="0">
     <w:nsid w:val="77041FCD"/>
     <w:multiLevelType w:val="multilevel"/>
     <w:tmpl w:val="797CF4E2"/>
@@ -33890,7 +35570,7 @@
       </w:rPr>
     </w:lvl>
   </w:abstractNum>
-  <w:abstractNum w:abstractNumId="116" w15:restartNumberingAfterBreak="0">
+  <w:abstractNum w:abstractNumId="123" w15:restartNumberingAfterBreak="0">
     <w:nsid w:val="794F1608"/>
     <w:multiLevelType w:val="multilevel"/>
     <w:tmpl w:val="DAB25AD8"/>
@@ -34039,7 +35719,7 @@
       </w:rPr>
     </w:lvl>
   </w:abstractNum>
-  <w:abstractNum w:abstractNumId="117" w15:restartNumberingAfterBreak="0">
+  <w:abstractNum w:abstractNumId="124" w15:restartNumberingAfterBreak="0">
     <w:nsid w:val="79A91624"/>
     <w:multiLevelType w:val="multilevel"/>
     <w:tmpl w:val="1AF6A864"/>
@@ -34188,7 +35868,7 @@
       </w:rPr>
     </w:lvl>
   </w:abstractNum>
-  <w:abstractNum w:abstractNumId="118" w15:restartNumberingAfterBreak="0">
+  <w:abstractNum w:abstractNumId="125" w15:restartNumberingAfterBreak="0">
     <w:nsid w:val="79BC618E"/>
     <w:multiLevelType w:val="multilevel"/>
     <w:tmpl w:val="7C508306"/>
@@ -34337,7 +36017,7 @@
       </w:rPr>
     </w:lvl>
   </w:abstractNum>
-  <w:abstractNum w:abstractNumId="119" w15:restartNumberingAfterBreak="0">
+  <w:abstractNum w:abstractNumId="126" w15:restartNumberingAfterBreak="0">
     <w:nsid w:val="7A741A39"/>
     <w:multiLevelType w:val="multilevel"/>
     <w:tmpl w:val="69A8B902"/>
@@ -34486,7 +36166,7 @@
       </w:rPr>
     </w:lvl>
   </w:abstractNum>
-  <w:abstractNum w:abstractNumId="120" w15:restartNumberingAfterBreak="0">
+  <w:abstractNum w:abstractNumId="127" w15:restartNumberingAfterBreak="0">
     <w:nsid w:val="7BEB49C9"/>
     <w:multiLevelType w:val="multilevel"/>
     <w:tmpl w:val="E0F825F8"/>
@@ -34635,7 +36315,7 @@
       </w:rPr>
     </w:lvl>
   </w:abstractNum>
-  <w:abstractNum w:abstractNumId="121" w15:restartNumberingAfterBreak="0">
+  <w:abstractNum w:abstractNumId="128" w15:restartNumberingAfterBreak="0">
     <w:nsid w:val="7D0A37E0"/>
     <w:multiLevelType w:val="multilevel"/>
     <w:tmpl w:val="831C5894"/>
@@ -34784,7 +36464,7 @@
       </w:rPr>
     </w:lvl>
   </w:abstractNum>
-  <w:abstractNum w:abstractNumId="122" w15:restartNumberingAfterBreak="0">
+  <w:abstractNum w:abstractNumId="129" w15:restartNumberingAfterBreak="0">
     <w:nsid w:val="7D8E002D"/>
     <w:multiLevelType w:val="multilevel"/>
     <w:tmpl w:val="D2128AA6"/>
@@ -34934,373 +36614,394 @@
     </w:lvl>
   </w:abstractNum>
   <w:num w:numId="1">
-    <w:abstractNumId w:val="26"/>
+    <w:abstractNumId w:val="27"/>
   </w:num>
   <w:num w:numId="2">
-    <w:abstractNumId w:val="91"/>
+    <w:abstractNumId w:val="97"/>
   </w:num>
   <w:num w:numId="3">
-    <w:abstractNumId w:val="71"/>
+    <w:abstractNumId w:val="74"/>
   </w:num>
   <w:num w:numId="4">
-    <w:abstractNumId w:val="58"/>
+    <w:abstractNumId w:val="60"/>
   </w:num>
   <w:num w:numId="5">
-    <w:abstractNumId w:val="45"/>
+    <w:abstractNumId w:val="46"/>
   </w:num>
   <w:num w:numId="6">
-    <w:abstractNumId w:val="19"/>
+    <w:abstractNumId w:val="20"/>
   </w:num>
   <w:num w:numId="7">
-    <w:abstractNumId w:val="115"/>
+    <w:abstractNumId w:val="122"/>
   </w:num>
   <w:num w:numId="8">
-    <w:abstractNumId w:val="22"/>
+    <w:abstractNumId w:val="23"/>
   </w:num>
   <w:num w:numId="9">
-    <w:abstractNumId w:val="4"/>
+    <w:abstractNumId w:val="5"/>
   </w:num>
   <w:num w:numId="10">
-    <w:abstractNumId w:val="59"/>
+    <w:abstractNumId w:val="61"/>
   </w:num>
   <w:num w:numId="11">
-    <w:abstractNumId w:val="106"/>
+    <w:abstractNumId w:val="113"/>
   </w:num>
   <w:num w:numId="12">
+    <w:abstractNumId w:val="105"/>
+  </w:num>
+  <w:num w:numId="13">
+    <w:abstractNumId w:val="85"/>
+  </w:num>
+  <w:num w:numId="14">
+    <w:abstractNumId w:val="88"/>
+  </w:num>
+  <w:num w:numId="15">
+    <w:abstractNumId w:val="37"/>
+  </w:num>
+  <w:num w:numId="16">
+    <w:abstractNumId w:val="36"/>
+  </w:num>
+  <w:num w:numId="17">
+    <w:abstractNumId w:val="31"/>
+  </w:num>
+  <w:num w:numId="18">
+    <w:abstractNumId w:val="48"/>
+  </w:num>
+  <w:num w:numId="19">
+    <w:abstractNumId w:val="92"/>
+  </w:num>
+  <w:num w:numId="20">
+    <w:abstractNumId w:val="38"/>
+  </w:num>
+  <w:num w:numId="21">
+    <w:abstractNumId w:val="44"/>
+  </w:num>
+  <w:num w:numId="22">
+    <w:abstractNumId w:val="75"/>
+  </w:num>
+  <w:num w:numId="23">
+    <w:abstractNumId w:val="121"/>
+  </w:num>
+  <w:num w:numId="24">
+    <w:abstractNumId w:val="73"/>
+  </w:num>
+  <w:num w:numId="25">
+    <w:abstractNumId w:val="111"/>
+  </w:num>
+  <w:num w:numId="26">
+    <w:abstractNumId w:val="81"/>
+  </w:num>
+  <w:num w:numId="27">
+    <w:abstractNumId w:val="68"/>
+  </w:num>
+  <w:num w:numId="28">
     <w:abstractNumId w:val="99"/>
   </w:num>
-  <w:num w:numId="13">
-    <w:abstractNumId w:val="79"/>
+  <w:num w:numId="29">
+    <w:abstractNumId w:val="53"/>
   </w:num>
-  <w:num w:numId="14">
-    <w:abstractNumId w:val="82"/>
+  <w:num w:numId="30">
+    <w:abstractNumId w:val="25"/>
   </w:num>
-  <w:num w:numId="15">
-    <w:abstractNumId w:val="36"/>
+  <w:num w:numId="31">
+    <w:abstractNumId w:val="69"/>
   </w:num>
-  <w:num w:numId="16">
-    <w:abstractNumId w:val="35"/>
+  <w:num w:numId="32">
+    <w:abstractNumId w:val="10"/>
   </w:num>
-  <w:num w:numId="17">
-    <w:abstractNumId w:val="30"/>
+  <w:num w:numId="33">
+    <w:abstractNumId w:val="51"/>
   </w:num>
-  <w:num w:numId="18">
+  <w:num w:numId="34">
+    <w:abstractNumId w:val="126"/>
+  </w:num>
+  <w:num w:numId="35">
+    <w:abstractNumId w:val="29"/>
+  </w:num>
+  <w:num w:numId="36">
+    <w:abstractNumId w:val="13"/>
+  </w:num>
+  <w:num w:numId="37">
+    <w:abstractNumId w:val="50"/>
+  </w:num>
+  <w:num w:numId="38">
+    <w:abstractNumId w:val="17"/>
+  </w:num>
+  <w:num w:numId="39">
     <w:abstractNumId w:val="47"/>
   </w:num>
-  <w:num w:numId="19">
-    <w:abstractNumId w:val="86"/>
-  </w:num>
-  <w:num w:numId="20">
-    <w:abstractNumId w:val="37"/>
-  </w:num>
-  <w:num w:numId="21">
-    <w:abstractNumId w:val="43"/>
-  </w:num>
-  <w:num w:numId="22">
-    <w:abstractNumId w:val="72"/>
-  </w:num>
-  <w:num w:numId="23">
-    <w:abstractNumId w:val="114"/>
-  </w:num>
-  <w:num w:numId="24">
-    <w:abstractNumId w:val="70"/>
-  </w:num>
-  <w:num w:numId="25">
-    <w:abstractNumId w:val="104"/>
-  </w:num>
-  <w:num w:numId="26">
-    <w:abstractNumId w:val="76"/>
-  </w:num>
-  <w:num w:numId="27">
-    <w:abstractNumId w:val="66"/>
-  </w:num>
-  <w:num w:numId="28">
-    <w:abstractNumId w:val="93"/>
-  </w:num>
-  <w:num w:numId="29">
-    <w:abstractNumId w:val="51"/>
-  </w:num>
-  <w:num w:numId="30">
-    <w:abstractNumId w:val="24"/>
-  </w:num>
-  <w:num w:numId="31">
-    <w:abstractNumId w:val="67"/>
-  </w:num>
-  <w:num w:numId="32">
-    <w:abstractNumId w:val="9"/>
-  </w:num>
-  <w:num w:numId="33">
-    <w:abstractNumId w:val="50"/>
-  </w:num>
-  <w:num w:numId="34">
-    <w:abstractNumId w:val="119"/>
-  </w:num>
-  <w:num w:numId="35">
-    <w:abstractNumId w:val="28"/>
-  </w:num>
-  <w:num w:numId="36">
-    <w:abstractNumId w:val="12"/>
-  </w:num>
-  <w:num w:numId="37">
-    <w:abstractNumId w:val="49"/>
-  </w:num>
-  <w:num w:numId="38">
+  <w:num w:numId="40">
     <w:abstractNumId w:val="16"/>
   </w:num>
-  <w:num w:numId="39">
-    <w:abstractNumId w:val="46"/>
-  </w:num>
-  <w:num w:numId="40">
-    <w:abstractNumId w:val="15"/>
-  </w:num>
   <w:num w:numId="41">
-    <w:abstractNumId w:val="120"/>
+    <w:abstractNumId w:val="127"/>
   </w:num>
   <w:num w:numId="42">
     <w:abstractNumId w:val="0"/>
   </w:num>
   <w:num w:numId="43">
+    <w:abstractNumId w:val="104"/>
+  </w:num>
+  <w:num w:numId="44">
+    <w:abstractNumId w:val="64"/>
+  </w:num>
+  <w:num w:numId="45">
+    <w:abstractNumId w:val="65"/>
+  </w:num>
+  <w:num w:numId="46">
+    <w:abstractNumId w:val="56"/>
+  </w:num>
+  <w:num w:numId="47">
+    <w:abstractNumId w:val="42"/>
+  </w:num>
+  <w:num w:numId="48">
+    <w:abstractNumId w:val="103"/>
+  </w:num>
+  <w:num w:numId="49">
+    <w:abstractNumId w:val="100"/>
+  </w:num>
+  <w:num w:numId="50">
+    <w:abstractNumId w:val="9"/>
+  </w:num>
+  <w:num w:numId="51">
+    <w:abstractNumId w:val="125"/>
+  </w:num>
+  <w:num w:numId="52">
+    <w:abstractNumId w:val="76"/>
+  </w:num>
+  <w:num w:numId="53">
+    <w:abstractNumId w:val="14"/>
+  </w:num>
+  <w:num w:numId="54">
+    <w:abstractNumId w:val="119"/>
+  </w:num>
+  <w:num w:numId="55">
+    <w:abstractNumId w:val="34"/>
+  </w:num>
+  <w:num w:numId="56">
+    <w:abstractNumId w:val="2"/>
+  </w:num>
+  <w:num w:numId="57">
+    <w:abstractNumId w:val="30"/>
+  </w:num>
+  <w:num w:numId="58">
+    <w:abstractNumId w:val="102"/>
+  </w:num>
+  <w:num w:numId="59">
+    <w:abstractNumId w:val="45"/>
+  </w:num>
+  <w:num w:numId="60">
+    <w:abstractNumId w:val="90"/>
+  </w:num>
+  <w:num w:numId="61">
+    <w:abstractNumId w:val="79"/>
+  </w:num>
+  <w:num w:numId="62">
+    <w:abstractNumId w:val="129"/>
+  </w:num>
+  <w:num w:numId="63">
+    <w:abstractNumId w:val="19"/>
+  </w:num>
+  <w:num w:numId="64">
+    <w:abstractNumId w:val="59"/>
+  </w:num>
+  <w:num w:numId="65">
+    <w:abstractNumId w:val="94"/>
+  </w:num>
+  <w:num w:numId="66">
+    <w:abstractNumId w:val="43"/>
+  </w:num>
+  <w:num w:numId="67">
+    <w:abstractNumId w:val="108"/>
+  </w:num>
+  <w:num w:numId="68">
+    <w:abstractNumId w:val="12"/>
+  </w:num>
+  <w:num w:numId="69">
+    <w:abstractNumId w:val="128"/>
+  </w:num>
+  <w:num w:numId="70">
+    <w:abstractNumId w:val="33"/>
+  </w:num>
+  <w:num w:numId="71">
+    <w:abstractNumId w:val="114"/>
+  </w:num>
+  <w:num w:numId="72">
+    <w:abstractNumId w:val="63"/>
+  </w:num>
+  <w:num w:numId="73">
+    <w:abstractNumId w:val="112"/>
+  </w:num>
+  <w:num w:numId="74">
+    <w:abstractNumId w:val="120"/>
+  </w:num>
+  <w:num w:numId="75">
+    <w:abstractNumId w:val="35"/>
+  </w:num>
+  <w:num w:numId="76">
+    <w:abstractNumId w:val="118"/>
+  </w:num>
+  <w:num w:numId="77">
+    <w:abstractNumId w:val="21"/>
+  </w:num>
+  <w:num w:numId="78">
+    <w:abstractNumId w:val="95"/>
+  </w:num>
+  <w:num w:numId="79">
+    <w:abstractNumId w:val="86"/>
+  </w:num>
+  <w:num w:numId="80">
+    <w:abstractNumId w:val="26"/>
+  </w:num>
+  <w:num w:numId="81">
+    <w:abstractNumId w:val="7"/>
+  </w:num>
+  <w:num w:numId="82">
+    <w:abstractNumId w:val="93"/>
+  </w:num>
+  <w:num w:numId="83">
+    <w:abstractNumId w:val="91"/>
+  </w:num>
+  <w:num w:numId="84">
+    <w:abstractNumId w:val="71"/>
+  </w:num>
+  <w:num w:numId="85">
+    <w:abstractNumId w:val="124"/>
+  </w:num>
+  <w:num w:numId="86">
+    <w:abstractNumId w:val="57"/>
+  </w:num>
+  <w:num w:numId="87">
+    <w:abstractNumId w:val="4"/>
+  </w:num>
+  <w:num w:numId="88">
+    <w:abstractNumId w:val="28"/>
+  </w:num>
+  <w:num w:numId="89">
+    <w:abstractNumId w:val="62"/>
+  </w:num>
+  <w:num w:numId="90">
+    <w:abstractNumId w:val="54"/>
+  </w:num>
+  <w:num w:numId="91">
+    <w:abstractNumId w:val="55"/>
+  </w:num>
+  <w:num w:numId="92">
+    <w:abstractNumId w:val="110"/>
+  </w:num>
+  <w:num w:numId="93">
+    <w:abstractNumId w:val="72"/>
+  </w:num>
+  <w:num w:numId="94">
+    <w:abstractNumId w:val="83"/>
+  </w:num>
+  <w:num w:numId="95">
+    <w:abstractNumId w:val="22"/>
+  </w:num>
+  <w:num w:numId="96">
+    <w:abstractNumId w:val="115"/>
+  </w:num>
+  <w:num w:numId="97">
+    <w:abstractNumId w:val="6"/>
+  </w:num>
+  <w:num w:numId="98">
+    <w:abstractNumId w:val="78"/>
+  </w:num>
+  <w:num w:numId="99">
+    <w:abstractNumId w:val="66"/>
+  </w:num>
+  <w:num w:numId="100">
+    <w:abstractNumId w:val="116"/>
+  </w:num>
+  <w:num w:numId="101">
+    <w:abstractNumId w:val="107"/>
+  </w:num>
+  <w:num w:numId="102">
+    <w:abstractNumId w:val="67"/>
+  </w:num>
+  <w:num w:numId="103">
+    <w:abstractNumId w:val="3"/>
+  </w:num>
+  <w:num w:numId="104">
+    <w:abstractNumId w:val="117"/>
+  </w:num>
+  <w:num w:numId="105">
+    <w:abstractNumId w:val="41"/>
+  </w:num>
+  <w:num w:numId="106">
+    <w:abstractNumId w:val="15"/>
+  </w:num>
+  <w:num w:numId="107">
+    <w:abstractNumId w:val="58"/>
+  </w:num>
+  <w:num w:numId="108">
+    <w:abstractNumId w:val="82"/>
+  </w:num>
+  <w:num w:numId="109">
+    <w:abstractNumId w:val="8"/>
+  </w:num>
+  <w:num w:numId="110">
+    <w:abstractNumId w:val="32"/>
+  </w:num>
+  <w:num w:numId="111">
+    <w:abstractNumId w:val="39"/>
+  </w:num>
+  <w:num w:numId="112">
+    <w:abstractNumId w:val="123"/>
+  </w:num>
+  <w:num w:numId="113">
+    <w:abstractNumId w:val="106"/>
+  </w:num>
+  <w:num w:numId="114">
+    <w:abstractNumId w:val="11"/>
+  </w:num>
+  <w:num w:numId="115">
+    <w:abstractNumId w:val="49"/>
+  </w:num>
+  <w:num w:numId="116">
+    <w:abstractNumId w:val="87"/>
+  </w:num>
+  <w:num w:numId="117">
+    <w:abstractNumId w:val="96"/>
+  </w:num>
+  <w:num w:numId="118">
+    <w:abstractNumId w:val="40"/>
+  </w:num>
+  <w:num w:numId="119">
+    <w:abstractNumId w:val="89"/>
+  </w:num>
+  <w:num w:numId="120">
     <w:abstractNumId w:val="98"/>
   </w:num>
-  <w:num w:numId="44">
-    <w:abstractNumId w:val="62"/>
+  <w:num w:numId="121">
+    <w:abstractNumId w:val="24"/>
   </w:num>
-  <w:num w:numId="45">
-    <w:abstractNumId w:val="63"/>
+  <w:num w:numId="122">
+    <w:abstractNumId w:val="18"/>
   </w:num>
-  <w:num w:numId="46">
-    <w:abstractNumId w:val="54"/>
+  <w:num w:numId="123">
+    <w:abstractNumId w:val="101"/>
   </w:num>
-  <w:num w:numId="47">
-    <w:abstractNumId w:val="41"/>
+  <w:num w:numId="124">
+    <w:abstractNumId w:val="70"/>
   </w:num>
-  <w:num w:numId="48">
-    <w:abstractNumId w:val="97"/>
+  <w:num w:numId="125">
+    <w:abstractNumId w:val="84"/>
   </w:num>
-  <w:num w:numId="49">
-    <w:abstractNumId w:val="94"/>
-  </w:num>
-  <w:num w:numId="50">
-    <w:abstractNumId w:val="8"/>
-  </w:num>
-  <w:num w:numId="51">
-    <w:abstractNumId w:val="118"/>
-  </w:num>
-  <w:num w:numId="52">
-    <w:abstractNumId w:val="73"/>
-  </w:num>
-  <w:num w:numId="53">
-    <w:abstractNumId w:val="13"/>
-  </w:num>
-  <w:num w:numId="54">
-    <w:abstractNumId w:val="112"/>
-  </w:num>
-  <w:num w:numId="55">
-    <w:abstractNumId w:val="33"/>
-  </w:num>
-  <w:num w:numId="56">
+  <w:num w:numId="126">
     <w:abstractNumId w:val="1"/>
   </w:num>
-  <w:num w:numId="57">
-    <w:abstractNumId w:val="29"/>
+  <w:num w:numId="127">
+    <w:abstractNumId w:val="77"/>
   </w:num>
-  <w:num w:numId="58">
-    <w:abstractNumId w:val="96"/>
-  </w:num>
-  <w:num w:numId="59">
-    <w:abstractNumId w:val="44"/>
-  </w:num>
-  <w:num w:numId="60">
-    <w:abstractNumId w:val="84"/>
-  </w:num>
-  <w:num w:numId="61">
-    <w:abstractNumId w:val="75"/>
-  </w:num>
-  <w:num w:numId="62">
-    <w:abstractNumId w:val="122"/>
-  </w:num>
-  <w:num w:numId="63">
-    <w:abstractNumId w:val="18"/>
-  </w:num>
-  <w:num w:numId="64">
-    <w:abstractNumId w:val="57"/>
-  </w:num>
-  <w:num w:numId="65">
-    <w:abstractNumId w:val="88"/>
-  </w:num>
-  <w:num w:numId="66">
-    <w:abstractNumId w:val="42"/>
-  </w:num>
-  <w:num w:numId="67">
-    <w:abstractNumId w:val="102"/>
-  </w:num>
-  <w:num w:numId="68">
-    <w:abstractNumId w:val="11"/>
-  </w:num>
-  <w:num w:numId="69">
-    <w:abstractNumId w:val="121"/>
-  </w:num>
-  <w:num w:numId="70">
-    <w:abstractNumId w:val="32"/>
-  </w:num>
-  <w:num w:numId="71">
-    <w:abstractNumId w:val="107"/>
-  </w:num>
-  <w:num w:numId="72">
-    <w:abstractNumId w:val="61"/>
-  </w:num>
-  <w:num w:numId="73">
-    <w:abstractNumId w:val="105"/>
-  </w:num>
-  <w:num w:numId="74">
-    <w:abstractNumId w:val="113"/>
-  </w:num>
-  <w:num w:numId="75">
-    <w:abstractNumId w:val="34"/>
-  </w:num>
-  <w:num w:numId="76">
-    <w:abstractNumId w:val="111"/>
-  </w:num>
-  <w:num w:numId="77">
-    <w:abstractNumId w:val="20"/>
-  </w:num>
-  <w:num w:numId="78">
-    <w:abstractNumId w:val="89"/>
-  </w:num>
-  <w:num w:numId="79">
+  <w:num w:numId="128">
     <w:abstractNumId w:val="80"/>
   </w:num>
-  <w:num w:numId="80">
-    <w:abstractNumId w:val="25"/>
-  </w:num>
-  <w:num w:numId="81">
-    <w:abstractNumId w:val="6"/>
-  </w:num>
-  <w:num w:numId="82">
-    <w:abstractNumId w:val="87"/>
-  </w:num>
-  <w:num w:numId="83">
-    <w:abstractNumId w:val="85"/>
-  </w:num>
-  <w:num w:numId="84">
-    <w:abstractNumId w:val="68"/>
-  </w:num>
-  <w:num w:numId="85">
-    <w:abstractNumId w:val="117"/>
-  </w:num>
-  <w:num w:numId="86">
-    <w:abstractNumId w:val="55"/>
-  </w:num>
-  <w:num w:numId="87">
-    <w:abstractNumId w:val="3"/>
-  </w:num>
-  <w:num w:numId="88">
-    <w:abstractNumId w:val="27"/>
-  </w:num>
-  <w:num w:numId="89">
-    <w:abstractNumId w:val="60"/>
-  </w:num>
-  <w:num w:numId="90">
-    <w:abstractNumId w:val="52"/>
-  </w:num>
-  <w:num w:numId="91">
-    <w:abstractNumId w:val="53"/>
-  </w:num>
-  <w:num w:numId="92">
-    <w:abstractNumId w:val="103"/>
-  </w:num>
-  <w:num w:numId="93">
-    <w:abstractNumId w:val="69"/>
-  </w:num>
-  <w:num w:numId="94">
-    <w:abstractNumId w:val="78"/>
-  </w:num>
-  <w:num w:numId="95">
-    <w:abstractNumId w:val="21"/>
-  </w:num>
-  <w:num w:numId="96">
-    <w:abstractNumId w:val="108"/>
-  </w:num>
-  <w:num w:numId="97">
-    <w:abstractNumId w:val="5"/>
-  </w:num>
-  <w:num w:numId="98">
-    <w:abstractNumId w:val="74"/>
-  </w:num>
-  <w:num w:numId="99">
-    <w:abstractNumId w:val="64"/>
-  </w:num>
-  <w:num w:numId="100">
+  <w:num w:numId="129">
     <w:abstractNumId w:val="109"/>
   </w:num>
-  <w:num w:numId="101">
-    <w:abstractNumId w:val="101"/>
-  </w:num>
-  <w:num w:numId="102">
-    <w:abstractNumId w:val="65"/>
-  </w:num>
-  <w:num w:numId="103">
-    <w:abstractNumId w:val="2"/>
-  </w:num>
-  <w:num w:numId="104">
-    <w:abstractNumId w:val="110"/>
-  </w:num>
-  <w:num w:numId="105">
-    <w:abstractNumId w:val="40"/>
-  </w:num>
-  <w:num w:numId="106">
-    <w:abstractNumId w:val="14"/>
-  </w:num>
-  <w:num w:numId="107">
-    <w:abstractNumId w:val="56"/>
-  </w:num>
-  <w:num w:numId="108">
-    <w:abstractNumId w:val="77"/>
-  </w:num>
-  <w:num w:numId="109">
-    <w:abstractNumId w:val="7"/>
-  </w:num>
-  <w:num w:numId="110">
-    <w:abstractNumId w:val="31"/>
-  </w:num>
-  <w:num w:numId="111">
-    <w:abstractNumId w:val="38"/>
-  </w:num>
-  <w:num w:numId="112">
-    <w:abstractNumId w:val="116"/>
-  </w:num>
-  <w:num w:numId="113">
-    <w:abstractNumId w:val="100"/>
-  </w:num>
-  <w:num w:numId="114">
-    <w:abstractNumId w:val="10"/>
-  </w:num>
-  <w:num w:numId="115">
-    <w:abstractNumId w:val="48"/>
-  </w:num>
-  <w:num w:numId="116">
-    <w:abstractNumId w:val="81"/>
-  </w:num>
-  <w:num w:numId="117">
-    <w:abstractNumId w:val="90"/>
-  </w:num>
-  <w:num w:numId="118">
-    <w:abstractNumId w:val="39"/>
-  </w:num>
-  <w:num w:numId="119">
-    <w:abstractNumId w:val="83"/>
-  </w:num>
-  <w:num w:numId="120">
-    <w:abstractNumId w:val="92"/>
-  </w:num>
-  <w:num w:numId="121">
-    <w:abstractNumId w:val="23"/>
-  </w:num>
-  <w:num w:numId="122">
-    <w:abstractNumId w:val="17"/>
-  </w:num>
-  <w:num w:numId="123">
-    <w:abstractNumId w:val="95"/>
+  <w:num w:numId="130">
+    <w:abstractNumId w:val="52"/>
   </w:num>
   <w:numIdMacAtCleanup w:val="123"/>
 </w:numbering>
@@ -36287,7 +37988,7 @@
 </file>
 
 <file path=customXml/itemProps1.xml><?xml version="1.0" encoding="utf-8"?>
-<ds:datastoreItem xmlns:ds="http://schemas.openxmlformats.org/officeDocument/2006/customXml" ds:itemID="{EE041DFA-6B23-48F7-92C2-95063F151A63}">
+<ds:datastoreItem xmlns:ds="http://schemas.openxmlformats.org/officeDocument/2006/customXml" ds:itemID="{84534C4E-5B6B-40A7-A54F-06A1C0770A9C}">
   <ds:schemaRefs>
     <ds:schemaRef ds:uri="http://schemas.openxmlformats.org/officeDocument/2006/bibliography"/>
   </ds:schemaRefs>

</xml_diff>